<commit_message>
Added a few cosmetic changes to existing features.
git-svn-id: https://svn.cs.biu.ac.il/svn/development/SDK@621 ba1fec17-5bc3-4c1d-a110-6a66ae20c876
</commit_message>
<xml_diff>
--- a/Docs/SDD_docs/MidLevelSDK_SDD.docx
+++ b/Docs/SDD_docs/MidLevelSDK_SDD.docx
@@ -1,6 +1,6 @@
 
 <file path=word/document.xml><?xml version="1.0" encoding="utf-8"?>
-<w:document xmlns:ve="http://schemas.openxmlformats.org/markup-compatibility/2006" xmlns:o="urn:schemas-microsoft-com:office:office" xmlns:r="http://schemas.openxmlformats.org/officeDocument/2006/relationships" xmlns:m="http://schemas.openxmlformats.org/officeDocument/2006/math" xmlns:v="urn:schemas-microsoft-com:vml" xmlns:wp="http://schemas.openxmlformats.org/drawingml/2006/wordprocessingDrawing" xmlns:w10="urn:schemas-microsoft-com:office:word" xmlns:w="http://schemas.openxmlformats.org/wordprocessingml/2006/main" xmlns:wne="http://schemas.microsoft.com/office/word/2006/wordml">
+<w:document xmlns:wpc="http://schemas.microsoft.com/office/word/2010/wordprocessingCanvas" xmlns:mc="http://schemas.openxmlformats.org/markup-compatibility/2006" xmlns:o="urn:schemas-microsoft-com:office:office" xmlns:r="http://schemas.openxmlformats.org/officeDocument/2006/relationships" xmlns:m="http://schemas.openxmlformats.org/officeDocument/2006/math" xmlns:v="urn:schemas-microsoft-com:vml" xmlns:wp14="http://schemas.microsoft.com/office/word/2010/wordprocessingDrawing" xmlns:wp="http://schemas.openxmlformats.org/drawingml/2006/wordprocessingDrawing" xmlns:w10="urn:schemas-microsoft-com:office:word" xmlns:w="http://schemas.openxmlformats.org/wordprocessingml/2006/main" xmlns:w14="http://schemas.microsoft.com/office/word/2010/wordml" xmlns:wpg="http://schemas.microsoft.com/office/word/2010/wordprocessingGroup" xmlns:wpi="http://schemas.microsoft.com/office/word/2010/wordprocessingInk" xmlns:wne="http://schemas.microsoft.com/office/word/2006/wordml" xmlns:wps="http://schemas.microsoft.com/office/word/2010/wordprocessingShape" mc:Ignorable="w14 wp14">
   <w:body>
     <w:p>
       <w:pPr>
@@ -476,7 +476,7 @@
           <w:left w:w="113" w:type="dxa"/>
           <w:right w:w="113" w:type="dxa"/>
         </w:tblCellMar>
-        <w:tblLook w:val="0000"/>
+        <w:tblLook w:val="0000" w:firstRow="0" w:lastRow="0" w:firstColumn="0" w:lastColumn="0" w:noHBand="0" w:noVBand="0"/>
       </w:tblPr>
       <w:tblGrid>
         <w:gridCol w:w="1418"/>
@@ -5219,7 +5219,7 @@
           <w:left w:w="113" w:type="dxa"/>
           <w:right w:w="113" w:type="dxa"/>
         </w:tblCellMar>
-        <w:tblLook w:val="0000"/>
+        <w:tblLook w:val="0000" w:firstRow="0" w:lastRow="0" w:firstColumn="0" w:lastColumn="0" w:noHBand="0" w:noVBand="0"/>
       </w:tblPr>
       <w:tblGrid>
         <w:gridCol w:w="2249"/>
@@ -5369,8 +5369,13 @@
         <w:t xml:space="preserve">[2] </w:t>
       </w:r>
       <w:r>
-        <w:t>Introduction to modern cryptography- Jonathan Katz &amp; Yehuda Lindell</w:t>
-      </w:r>
+        <w:t xml:space="preserve">Introduction to modern cryptography- Jonathan Katz &amp; Yehuda </w:t>
+      </w:r>
+      <w:proofErr w:type="spellStart"/>
+      <w:r>
+        <w:t>Lindell</w:t>
+      </w:r>
+      <w:proofErr w:type="spellEnd"/>
     </w:p>
     <w:p>
       <w:pPr>
@@ -5525,7 +5530,7 @@
                     </pic:cNvPicPr>
                   </pic:nvPicPr>
                   <pic:blipFill>
-                    <a:blip r:embed="rId8" cstate="print"/>
+                    <a:blip r:embed="rId9" cstate="print"/>
                     <a:srcRect/>
                     <a:stretch>
                       <a:fillRect/>
@@ -5725,7 +5730,7 @@
                     </pic:cNvPicPr>
                   </pic:nvPicPr>
                   <pic:blipFill>
-                    <a:blip r:embed="rId9" cstate="print"/>
+                    <a:blip r:embed="rId10" cstate="print"/>
                     <a:srcRect/>
                     <a:stretch>
                       <a:fillRect/>
@@ -5867,7 +5872,7 @@
                     </pic:cNvPicPr>
                   </pic:nvPicPr>
                   <pic:blipFill>
-                    <a:blip r:embed="rId10" cstate="print"/>
+                    <a:blip r:embed="rId11" cstate="print"/>
                     <a:srcRect/>
                     <a:stretch>
                       <a:fillRect/>
@@ -6098,7 +6103,7 @@
                     </pic:cNvPicPr>
                   </pic:nvPicPr>
                   <pic:blipFill>
-                    <a:blip r:embed="rId11" cstate="print"/>
+                    <a:blip r:embed="rId12" cstate="print"/>
                     <a:srcRect/>
                     <a:stretch>
                       <a:fillRect/>
@@ -6425,7 +6430,7 @@
                     </pic:cNvPicPr>
                   </pic:nvPicPr>
                   <pic:blipFill>
-                    <a:blip r:embed="rId12" cstate="print"/>
+                    <a:blip r:embed="rId13" cstate="print"/>
                     <a:srcRect/>
                     <a:stretch>
                       <a:fillRect/>
@@ -6546,7 +6551,7 @@
                     </pic:cNvPicPr>
                   </pic:nvPicPr>
                   <pic:blipFill>
-                    <a:blip r:embed="rId13" cstate="print"/>
+                    <a:blip r:embed="rId14" cstate="print"/>
                     <a:srcRect/>
                     <a:stretch>
                       <a:fillRect/>
@@ -6609,7 +6614,7 @@
                     </pic:cNvPicPr>
                   </pic:nvPicPr>
                   <pic:blipFill>
-                    <a:blip r:embed="rId14" cstate="print"/>
+                    <a:blip r:embed="rId15" cstate="print"/>
                     <a:srcRect/>
                     <a:stretch>
                       <a:fillRect/>
@@ -6799,7 +6804,10 @@
         <w:t xml:space="preserve"> to the message</w:t>
       </w:r>
       <w:r>
-        <w:t xml:space="preserve"> in the first block before beginning CBC encryption</w:t>
+        <w:t xml:space="preserve"> in the first block before beginning CBC </w:t>
+      </w:r>
+      <w:r>
+        <w:t>mac</w:t>
       </w:r>
       <w:r>
         <w:t>.</w:t>
@@ -6860,7 +6868,7 @@
                     </pic:cNvPicPr>
                   </pic:nvPicPr>
                   <pic:blipFill>
-                    <a:blip r:embed="rId15" cstate="print"/>
+                    <a:blip r:embed="rId16" cstate="print"/>
                     <a:srcRect/>
                     <a:stretch>
                       <a:fillRect/>
@@ -6926,6 +6934,50 @@
       </w:pPr>
       <w:bookmarkStart w:id="34" w:name="_Toc294537839"/>
       <w:r>
+        <w:t>In CbcMacPrepending::CbcMacPrepending (String prp) do:</w:t>
+      </w:r>
+    </w:p>
+    <w:p>
+      <w:pPr>
+        <w:pStyle w:val="ListParagraph"/>
+        <w:numPr>
+          <w:ilvl w:val="0"/>
+          <w:numId w:val="37"/>
+        </w:numPr>
+        <w:rPr>
+          <w:lang w:val="nl-NL"/>
+        </w:rPr>
+      </w:pPr>
+      <w:r>
+        <w:rPr>
+          <w:lang w:val="nl-NL"/>
+        </w:rPr>
+        <w:t>Create a new PRP object from the string argument.</w:t>
+      </w:r>
+    </w:p>
+    <w:p>
+      <w:pPr>
+        <w:pStyle w:val="ListParagraph"/>
+        <w:numPr>
+          <w:ilvl w:val="0"/>
+          <w:numId w:val="37"/>
+        </w:numPr>
+        <w:rPr>
+          <w:lang w:val="nl-NL"/>
+        </w:rPr>
+      </w:pPr>
+      <w:r>
+        <w:rPr>
+          <w:lang w:val="nl-NL"/>
+        </w:rPr>
+        <w:t>Set the PRP member variable to it.</w:t>
+      </w:r>
+    </w:p>
+    <w:p>
+      <w:pPr>
+        <w:pStyle w:val="Heading6"/>
+      </w:pPr>
+      <w:r>
         <w:t xml:space="preserve">In </w:t>
       </w:r>
       <w:r>
@@ -6938,7 +6990,13 @@
         <w:t>CbcMacPrepending</w:t>
       </w:r>
       <w:r>
-        <w:t xml:space="preserve"> (Pseudra</w:t>
+        <w:t xml:space="preserve"> (Pseud</w:t>
+      </w:r>
+      <w:r>
+        <w:t>o</w:t>
+      </w:r>
+      <w:r>
+        <w:t>ra</w:t>
       </w:r>
       <w:r>
         <w:t>n</w:t>
@@ -6963,35 +7021,45 @@
         <w:rPr>
           <w:lang w:val="en-GB"/>
         </w:rPr>
-        <w:t xml:space="preserve">Check that the PRP received as argument </w:t>
-      </w:r>
-      <w:proofErr w:type="gramStart"/>
+        <w:t>Check that the PRP received as argument has been initialized. If not, throw exception: “</w:t>
+      </w:r>
+      <w:proofErr w:type="spellStart"/>
       <w:r>
         <w:rPr>
           <w:lang w:val="en-GB"/>
         </w:rPr>
-        <w:t>has been initialized</w:t>
-      </w:r>
-      <w:proofErr w:type="gramEnd"/>
+        <w:t>NotIntialized</w:t>
+      </w:r>
       <w:r>
         <w:rPr>
           <w:lang w:val="en-GB"/>
         </w:rPr>
-        <w:t>. If not, throw exception: “</w:t>
-      </w:r>
-      <w:proofErr w:type="spellStart"/>
+        <w:t>Exception</w:t>
+      </w:r>
+      <w:proofErr w:type="spellEnd"/>
       <w:r>
         <w:rPr>
           <w:lang w:val="en-GB"/>
         </w:rPr>
-        <w:t>IllegalStateException</w:t>
-      </w:r>
-      <w:proofErr w:type="spellEnd"/>
-      <w:r>
+        <w:t>”.</w:t>
+      </w:r>
+    </w:p>
+    <w:p>
+      <w:pPr>
+        <w:pStyle w:val="ListParagraph"/>
+        <w:numPr>
+          <w:ilvl w:val="0"/>
+          <w:numId w:val="24"/>
+        </w:numPr>
         <w:rPr>
           <w:lang w:val="en-GB"/>
         </w:rPr>
-        <w:t>”.</w:t>
+      </w:pPr>
+      <w:r>
+        <w:rPr>
+          <w:lang w:val="en-GB"/>
+        </w:rPr>
+        <w:t>Set the PRP member variable to the one in the argument.</w:t>
       </w:r>
     </w:p>
     <w:p>
@@ -7006,7 +7074,10 @@
         <w:t>CbcMacPrepending</w:t>
       </w:r>
       <w:r>
-        <w:t>::startMac do:</w:t>
+        <w:t>::startMac(int msgLength)</w:t>
+      </w:r>
+      <w:r>
+        <w:t xml:space="preserve"> do:</w:t>
       </w:r>
       <w:bookmarkEnd w:id="35"/>
     </w:p>
@@ -7068,23 +7139,15 @@
         <w:rPr>
           <w:lang w:val="en-GB"/>
         </w:rPr>
-        <w:t>expectedMsgLength</w:t>
+        <w:t>actualMsgLength</w:t>
       </w:r>
       <w:proofErr w:type="spellEnd"/>
       <w:r>
         <w:rPr>
           <w:lang w:val="en-GB"/>
         </w:rPr>
-        <w:t xml:space="preserve"> to </w:t>
-      </w:r>
-      <w:proofErr w:type="spellStart"/>
-      <w:r>
-        <w:rPr>
-          <w:lang w:val="en-GB"/>
-        </w:rPr>
-        <w:t>msgLength</w:t>
-      </w:r>
-      <w:proofErr w:type="spellEnd"/>
+        <w:t xml:space="preserve"> to zero</w:t>
+      </w:r>
     </w:p>
     <w:p>
       <w:pPr>
@@ -7101,6 +7164,46 @@
         <w:rPr>
           <w:lang w:val="en-GB"/>
         </w:rPr>
+        <w:t xml:space="preserve">Set </w:t>
+      </w:r>
+      <w:proofErr w:type="spellStart"/>
+      <w:r>
+        <w:rPr>
+          <w:lang w:val="en-GB"/>
+        </w:rPr>
+        <w:t>expectedMsgLength</w:t>
+      </w:r>
+      <w:proofErr w:type="spellEnd"/>
+      <w:r>
+        <w:rPr>
+          <w:lang w:val="en-GB"/>
+        </w:rPr>
+        <w:t xml:space="preserve"> to </w:t>
+      </w:r>
+      <w:proofErr w:type="spellStart"/>
+      <w:r>
+        <w:rPr>
+          <w:lang w:val="en-GB"/>
+        </w:rPr>
+        <w:t>msgLength</w:t>
+      </w:r>
+      <w:proofErr w:type="spellEnd"/>
+    </w:p>
+    <w:p>
+      <w:pPr>
+        <w:pStyle w:val="ListParagraph"/>
+        <w:numPr>
+          <w:ilvl w:val="0"/>
+          <w:numId w:val="17"/>
+        </w:numPr>
+        <w:rPr>
+          <w:lang w:val="en-GB"/>
+        </w:rPr>
+      </w:pPr>
+      <w:r>
+        <w:rPr>
+          <w:lang w:val="en-GB"/>
+        </w:rPr>
         <w:t xml:space="preserve">Calculate tag = </w:t>
       </w:r>
       <w:proofErr w:type="spellStart"/>
@@ -7130,6 +7233,72 @@
           <w:lang w:val="en-GB"/>
         </w:rPr>
         <w:t>)</w:t>
+      </w:r>
+      <w:r>
+        <w:rPr>
+          <w:lang w:val="en-GB"/>
+        </w:rPr>
+        <w:t xml:space="preserve"> //By doing this we are "pre-pending" </w:t>
+      </w:r>
+      <w:r>
+        <w:rPr>
+          <w:lang w:val="en-GB"/>
+        </w:rPr>
+        <w:t xml:space="preserve">     //</w:t>
+      </w:r>
+      <w:r>
+        <w:rPr>
+          <w:lang w:val="en-GB"/>
+        </w:rPr>
+        <w:t xml:space="preserve">the length of the </w:t>
+      </w:r>
+      <w:proofErr w:type="spellStart"/>
+      <w:r>
+        <w:rPr>
+          <w:lang w:val="en-GB"/>
+        </w:rPr>
+        <w:t>msg</w:t>
+      </w:r>
+      <w:proofErr w:type="spellEnd"/>
+      <w:r>
+        <w:rPr>
+          <w:lang w:val="en-GB"/>
+        </w:rPr>
+        <w:t xml:space="preserve"> to the message</w:t>
+      </w:r>
+      <w:r>
+        <w:rPr>
+          <w:lang w:val="en-GB"/>
+        </w:rPr>
+        <w:t>, and the mac will be calculated on [</w:t>
+      </w:r>
+      <w:proofErr w:type="spellStart"/>
+      <w:r>
+        <w:rPr>
+          <w:lang w:val="en-GB"/>
+        </w:rPr>
+        <w:t>msgLength</w:t>
+      </w:r>
+      <w:proofErr w:type="spellEnd"/>
+      <w:r>
+        <w:rPr>
+          <w:lang w:val="en-GB"/>
+        </w:rPr>
+        <w:t xml:space="preserve"> || </w:t>
+      </w:r>
+      <w:proofErr w:type="spellStart"/>
+      <w:r>
+        <w:rPr>
+          <w:lang w:val="en-GB"/>
+        </w:rPr>
+        <w:t>msg</w:t>
+      </w:r>
+      <w:proofErr w:type="spellEnd"/>
+      <w:r>
+        <w:rPr>
+          <w:lang w:val="en-GB"/>
+        </w:rPr>
+        <w:t xml:space="preserve">] </w:t>
       </w:r>
     </w:p>
     <w:p>
@@ -7626,14 +7795,40 @@
         <w:rPr>
           <w:lang w:val="en-GB"/>
         </w:rPr>
-        <w:t>actualMsgLength</w:t>
+        <w:t>ac</w:t>
+      </w:r>
+      <w:r>
+        <w:rPr>
+          <w:lang w:val="en-GB"/>
+        </w:rPr>
+        <w:t>tualMsgLength</w:t>
       </w:r>
       <w:proofErr w:type="spellEnd"/>
       <w:r>
         <w:rPr>
           <w:lang w:val="en-GB"/>
         </w:rPr>
-        <w:t xml:space="preserve"> += this block’s size</w:t>
+        <w:t xml:space="preserve"> += this </w:t>
+      </w:r>
+      <w:proofErr w:type="spellStart"/>
+      <w:r>
+        <w:rPr>
+          <w:lang w:val="en-GB"/>
+        </w:rPr>
+        <w:t>msg</w:t>
+      </w:r>
+      <w:r>
+        <w:rPr>
+          <w:lang w:val="en-GB"/>
+        </w:rPr>
+        <w:t>’s</w:t>
+      </w:r>
+      <w:proofErr w:type="spellEnd"/>
+      <w:r>
+        <w:rPr>
+          <w:lang w:val="en-GB"/>
+        </w:rPr>
+        <w:t xml:space="preserve"> size</w:t>
       </w:r>
     </w:p>
     <w:p>
@@ -7721,6 +7916,7 @@
       </w:pPr>
       <w:bookmarkStart w:id="38" w:name="_Toc294537843"/>
       <w:r>
+        <w:lastRenderedPageBreak/>
         <w:t xml:space="preserve">In </w:t>
       </w:r>
       <w:r>
@@ -7841,7 +8037,10 @@
       </w:pPr>
       <w:bookmarkStart w:id="39" w:name="_Toc294537844"/>
       <w:r>
-        <w:t>In CbcMacImp::verify do:</w:t>
+        <w:t>In CbcMacPrepending</w:t>
+      </w:r>
+      <w:r>
+        <w:t>::verify do:</w:t>
       </w:r>
       <w:bookmarkEnd w:id="39"/>
     </w:p>
@@ -7860,21 +8059,7 @@
         <w:rPr>
           <w:lang w:val="en-GB"/>
         </w:rPr>
-        <w:t xml:space="preserve">Compute </w:t>
-      </w:r>
-      <w:proofErr w:type="spellStart"/>
-      <w:r>
-        <w:rPr>
-          <w:lang w:val="en-GB"/>
-        </w:rPr>
-        <w:t>mac</w:t>
-      </w:r>
-      <w:proofErr w:type="spellEnd"/>
-      <w:r>
-        <w:rPr>
-          <w:lang w:val="en-GB"/>
-        </w:rPr>
-        <w:t xml:space="preserve"> on the message</w:t>
+        <w:t>Compute mac on the message</w:t>
       </w:r>
     </w:p>
     <w:p>
@@ -7884,65 +8069,53 @@
           <w:ilvl w:val="0"/>
           <w:numId w:val="19"/>
         </w:numPr>
-        <w:rPr>
-          <w:lang w:val="en-GB"/>
-        </w:rPr>
-      </w:pPr>
-      <w:r>
-        <w:rPr>
-          <w:lang w:val="en-GB"/>
-        </w:rPr>
-        <w:lastRenderedPageBreak/>
-        <w:t xml:space="preserve">If receives tag equal the </w:t>
-      </w:r>
-      <w:proofErr w:type="spellStart"/>
-      <w:r>
-        <w:rPr>
-          <w:lang w:val="en-GB"/>
-        </w:rPr>
-        <w:t>mac</w:t>
-      </w:r>
-      <w:proofErr w:type="spellEnd"/>
-      <w:r>
-        <w:rPr>
-          <w:lang w:val="en-GB"/>
-        </w:rPr>
-        <w:t xml:space="preserve"> return true, else return false</w:t>
-      </w:r>
-    </w:p>
-    <w:p>
-      <w:pPr>
         <w:autoSpaceDE/>
         <w:autoSpaceDN/>
         <w:adjustRightInd/>
-        <w:rPr>
-          <w:rFonts w:ascii="Univers" w:hAnsi="Univers"/>
-          <w:b/>
-          <w:bCs/>
-          <w:sz w:val="22"/>
-          <w:szCs w:val="22"/>
+      </w:pPr>
+      <w:r>
+        <w:rPr>
           <w:lang w:val="en-GB"/>
         </w:rPr>
-      </w:pPr>
+        <w:t>If received</w:t>
+      </w:r>
       <w:r>
         <w:rPr>
           <w:lang w:val="en-GB"/>
         </w:rPr>
-        <w:br w:type="page"/>
-      </w:r>
+        <w:t xml:space="preserve"> tag equal</w:t>
+      </w:r>
+      <w:r>
+        <w:rPr>
+          <w:lang w:val="en-GB"/>
+        </w:rPr>
+        <w:t>s</w:t>
+      </w:r>
+      <w:r>
+        <w:rPr>
+          <w:lang w:val="en-GB"/>
+        </w:rPr>
+        <w:t xml:space="preserve"> the mac return true, else return false</w:t>
+      </w:r>
+      <w:bookmarkStart w:id="40" w:name="_Toc294537845"/>
     </w:p>
     <w:p>
       <w:pPr>
         <w:pStyle w:val="Heading6"/>
       </w:pPr>
-      <w:bookmarkStart w:id="40" w:name="_Toc294537845"/>
-      <w:r>
-        <w:lastRenderedPageBreak/>
+      <w:r>
         <w:t xml:space="preserve">In </w:t>
       </w:r>
-      <w:r>
-        <w:t>CbcMacPrepending</w:t>
-      </w:r>
+      <w:proofErr w:type="spellStart"/>
+      <w:r>
+        <w:t>CbcMacPr</w:t>
+      </w:r>
+      <w:bookmarkStart w:id="41" w:name="_GoBack"/>
+      <w:bookmarkEnd w:id="41"/>
+      <w:r>
+        <w:t>epending</w:t>
+      </w:r>
+      <w:proofErr w:type="spellEnd"/>
       <w:r>
         <w:t>::compute do:</w:t>
       </w:r>
@@ -7959,21 +8132,7 @@
         <w:rPr>
           <w:lang w:val="en-GB"/>
         </w:rPr>
-        <w:t xml:space="preserve">Since CBC-MAC </w:t>
-      </w:r>
-      <w:proofErr w:type="gramStart"/>
-      <w:r>
-        <w:rPr>
-          <w:lang w:val="en-GB"/>
-        </w:rPr>
-        <w:t>is</w:t>
-      </w:r>
-      <w:proofErr w:type="gramEnd"/>
-      <w:r>
-        <w:rPr>
-          <w:lang w:val="en-GB"/>
-        </w:rPr>
-        <w:t xml:space="preserve"> also a PRF we need to implement the compute function as indicated in the PRF interface.</w:t>
+        <w:t>Since CBC-MAC is also a PRF we need to implement the compute function as indicated in the PRF interface.</w:t>
       </w:r>
     </w:p>
     <w:p>
@@ -7993,19 +8152,11 @@
         </w:rPr>
         <w:t xml:space="preserve">Call </w:t>
       </w:r>
-      <w:proofErr w:type="spellStart"/>
       <w:r>
         <w:rPr>
           <w:lang w:val="en-GB"/>
         </w:rPr>
-        <w:t>mac</w:t>
-      </w:r>
-      <w:proofErr w:type="spellEnd"/>
-      <w:r>
-        <w:rPr>
-          <w:lang w:val="en-GB"/>
-        </w:rPr>
-        <w:t xml:space="preserve"> (  </w:t>
+        <w:t xml:space="preserve">mac (  </w:t>
       </w:r>
       <w:proofErr w:type="spellStart"/>
       <w:r>
@@ -8115,28 +8266,14 @@
         <w:rPr>
           <w:lang w:val="en-GB"/>
         </w:rPr>
-        <w:t xml:space="preserve">Set the out array argument to the resulting tag of the </w:t>
-      </w:r>
-      <w:proofErr w:type="spellStart"/>
-      <w:r>
-        <w:rPr>
-          <w:lang w:val="en-GB"/>
-        </w:rPr>
-        <w:t>mac</w:t>
-      </w:r>
-      <w:proofErr w:type="spellEnd"/>
-      <w:r>
-        <w:rPr>
-          <w:lang w:val="en-GB"/>
-        </w:rPr>
-        <w:t>.</w:t>
+        <w:t>Set the out array argument to the resulting tag of the mac.</w:t>
       </w:r>
     </w:p>
     <w:p>
       <w:pPr>
         <w:pStyle w:val="Heading6"/>
       </w:pPr>
-      <w:bookmarkStart w:id="41" w:name="_Toc294537846"/>
+      <w:bookmarkStart w:id="42" w:name="_Toc294537846"/>
       <w:r>
         <w:t xml:space="preserve">In </w:t>
       </w:r>
@@ -8146,7 +8283,7 @@
       <w:r>
         <w:t>::getAlgorithmName</w:t>
       </w:r>
-      <w:bookmarkEnd w:id="41"/>
+      <w:bookmarkEnd w:id="42"/>
     </w:p>
     <w:p>
       <w:pPr>
@@ -8191,11 +8328,11 @@
       <w:pPr>
         <w:pStyle w:val="Heading5"/>
       </w:pPr>
-      <w:bookmarkStart w:id="42" w:name="_Toc294537847"/>
+      <w:bookmarkStart w:id="43" w:name="_Toc294537847"/>
       <w:r>
         <w:t>Usage</w:t>
       </w:r>
-      <w:bookmarkEnd w:id="42"/>
+      <w:bookmarkEnd w:id="43"/>
     </w:p>
     <w:p>
       <w:pPr>
@@ -8218,7 +8355,6 @@
         </w:rPr>
         <w:t xml:space="preserve"> is secure only if the length of the full message is known in advance and its computation with the underlying block cipher is </w:t>
       </w:r>
-      <w:proofErr w:type="spellStart"/>
       <w:proofErr w:type="gramStart"/>
       <w:r>
         <w:rPr>
@@ -8226,7 +8362,6 @@
         </w:rPr>
         <w:t>prepend</w:t>
       </w:r>
-      <w:proofErr w:type="spellEnd"/>
       <w:proofErr w:type="gramEnd"/>
       <w:r>
         <w:rPr>
@@ -8250,21 +8385,7 @@
         <w:rPr>
           <w:lang w:eastAsia="en-GB"/>
         </w:rPr>
-        <w:t xml:space="preserve">Call the </w:t>
-      </w:r>
-      <w:proofErr w:type="spellStart"/>
-      <w:r>
-        <w:rPr>
-          <w:lang w:eastAsia="en-GB"/>
-        </w:rPr>
-        <w:t>mac</w:t>
-      </w:r>
-      <w:proofErr w:type="spellEnd"/>
-      <w:r>
-        <w:rPr>
-          <w:lang w:eastAsia="en-GB"/>
-        </w:rPr>
-        <w:t xml:space="preserve"> function on the full message. This method is useful when we hold the whole message and then it is obvious that we know its full size.</w:t>
+        <w:t>Call the mac function on the full message. This method is useful when we hold the whole message and then it is obvious that we know its full size.</w:t>
       </w:r>
     </w:p>
     <w:p>
@@ -8288,21 +8409,7 @@
         <w:rPr>
           <w:lang w:eastAsia="en-GB"/>
         </w:rPr>
-        <w:t xml:space="preserve">ion of the </w:t>
-      </w:r>
-      <w:proofErr w:type="spellStart"/>
-      <w:r>
-        <w:rPr>
-          <w:lang w:eastAsia="en-GB"/>
-        </w:rPr>
-        <w:t>mac</w:t>
-      </w:r>
-      <w:proofErr w:type="spellEnd"/>
-      <w:r>
-        <w:rPr>
-          <w:lang w:eastAsia="en-GB"/>
-        </w:rPr>
-        <w:t xml:space="preserve"> into a few steps. To do so, c</w:t>
+        <w:t>ion of the mac into a few steps. To do so, c</w:t>
       </w:r>
       <w:r>
         <w:rPr>
@@ -8423,12 +8530,12 @@
       <w:pPr>
         <w:pStyle w:val="Heading4"/>
       </w:pPr>
-      <w:bookmarkStart w:id="43" w:name="_Toc294537848"/>
+      <w:bookmarkStart w:id="44" w:name="_Toc294537848"/>
       <w:r>
         <w:lastRenderedPageBreak/>
         <w:t>HMAC</w:t>
       </w:r>
-      <w:bookmarkEnd w:id="43"/>
+      <w:bookmarkEnd w:id="44"/>
     </w:p>
     <w:p>
       <w:pPr>
@@ -8441,21 +8548,7 @@
         <w:rPr>
           <w:lang w:eastAsia="en-GB"/>
         </w:rPr>
-        <w:t xml:space="preserve">We presented this same HMAC algorithm in the first layer of SCAPI. However, there it was only presented as a PRF. In order to make HMAC become also a MAC and not just a PRF all we have to do is to implement the Mac interface. This means that now our HMAC needs to know how to </w:t>
-      </w:r>
-      <w:proofErr w:type="spellStart"/>
-      <w:r>
-        <w:rPr>
-          <w:lang w:eastAsia="en-GB"/>
-        </w:rPr>
-        <w:t>mac</w:t>
-      </w:r>
-      <w:proofErr w:type="spellEnd"/>
-      <w:r>
-        <w:rPr>
-          <w:lang w:eastAsia="en-GB"/>
-        </w:rPr>
-        <w:t xml:space="preserve"> and verify.</w:t>
+        <w:t>We presented this same HMAC algorithm in the first layer of SCAPI. However, there it was only presented as a PRF. In order to make HMAC become also a MAC and not just a PRF all we have to do is to implement the Mac interface. This means that now our HMAC needs to know how to mac and verify.</w:t>
       </w:r>
       <w:r>
         <w:rPr>
@@ -8473,21 +8566,7 @@
         <w:rPr>
           <w:lang w:eastAsia="en-GB"/>
         </w:rPr>
-        <w:t xml:space="preserve">is a </w:t>
-      </w:r>
-      <w:proofErr w:type="spellStart"/>
-      <w:r>
-        <w:rPr>
-          <w:lang w:eastAsia="en-GB"/>
-        </w:rPr>
-        <w:t>mac</w:t>
-      </w:r>
-      <w:proofErr w:type="spellEnd"/>
-      <w:r>
-        <w:rPr>
-          <w:lang w:eastAsia="en-GB"/>
-        </w:rPr>
-        <w:t xml:space="preserve"> that </w:t>
+        <w:t xml:space="preserve">is a mac that </w:t>
       </w:r>
       <w:r>
         <w:rPr>
@@ -8551,11 +8630,11 @@
       <w:pPr>
         <w:pStyle w:val="Heading5"/>
       </w:pPr>
-      <w:bookmarkStart w:id="44" w:name="_Toc294537849"/>
+      <w:bookmarkStart w:id="45" w:name="_Toc294537849"/>
       <w:r>
         <w:t>Static View</w:t>
       </w:r>
-      <w:bookmarkEnd w:id="44"/>
+      <w:bookmarkEnd w:id="45"/>
     </w:p>
     <w:p>
       <w:pPr>
@@ -8592,7 +8671,7 @@
                     </pic:cNvPicPr>
                   </pic:nvPicPr>
                   <pic:blipFill>
-                    <a:blip r:embed="rId16" cstate="print"/>
+                    <a:blip r:embed="rId17" cstate="print"/>
                     <a:srcRect/>
                     <a:stretch>
                       <a:fillRect/>
@@ -8625,11 +8704,11 @@
       <w:pPr>
         <w:pStyle w:val="Heading5"/>
       </w:pPr>
-      <w:bookmarkStart w:id="45" w:name="_Toc294537850"/>
+      <w:bookmarkStart w:id="46" w:name="_Toc294537850"/>
       <w:r>
         <w:t>Dynamic View</w:t>
       </w:r>
-      <w:bookmarkEnd w:id="45"/>
+      <w:bookmarkEnd w:id="46"/>
     </w:p>
     <w:p>
       <w:pPr>
@@ -8638,7 +8717,7 @@
           <w:lang w:eastAsia="en-GB"/>
         </w:rPr>
       </w:pPr>
-      <w:bookmarkStart w:id="46" w:name="_Toc294537851"/>
+      <w:bookmarkStart w:id="47" w:name="_Toc294537851"/>
       <w:r>
         <w:rPr>
           <w:lang w:eastAsia="en-GB"/>
@@ -8657,7 +8736,7 @@
         </w:rPr>
         <w:t xml:space="preserve"> do</w:t>
       </w:r>
-      <w:bookmarkEnd w:id="46"/>
+      <w:bookmarkEnd w:id="47"/>
     </w:p>
     <w:p>
       <w:pPr>
@@ -8700,7 +8779,7 @@
           <w:lang w:val="nl-NL" w:eastAsia="en-GB"/>
         </w:rPr>
       </w:pPr>
-      <w:bookmarkStart w:id="47" w:name="_Toc294537852"/>
+      <w:bookmarkStart w:id="48" w:name="_Toc294537852"/>
       <w:r>
         <w:rPr>
           <w:lang w:eastAsia="en-GB"/>
@@ -8728,7 +8807,7 @@
         </w:rPr>
         <w:t>::mac do</w:t>
       </w:r>
-      <w:bookmarkEnd w:id="47"/>
+      <w:bookmarkEnd w:id="48"/>
     </w:p>
     <w:p>
       <w:pPr>
@@ -8783,14 +8862,14 @@
           <w:lang w:eastAsia="en-GB"/>
         </w:rPr>
       </w:pPr>
-      <w:bookmarkStart w:id="48" w:name="_Toc294537853"/>
+      <w:bookmarkStart w:id="49" w:name="_Toc294537853"/>
       <w:r>
         <w:rPr>
           <w:lang w:eastAsia="en-GB"/>
         </w:rPr>
         <w:t>In BcHmac::verify do</w:t>
       </w:r>
-      <w:bookmarkEnd w:id="48"/>
+      <w:bookmarkEnd w:id="49"/>
     </w:p>
     <w:p>
       <w:pPr>
@@ -8807,21 +8886,7 @@
         <w:rPr>
           <w:lang w:eastAsia="en-GB"/>
         </w:rPr>
-        <w:t xml:space="preserve">Call </w:t>
-      </w:r>
-      <w:proofErr w:type="spellStart"/>
-      <w:r>
-        <w:rPr>
-          <w:lang w:eastAsia="en-GB"/>
-        </w:rPr>
-        <w:t>mac</w:t>
-      </w:r>
-      <w:proofErr w:type="spellEnd"/>
-      <w:r>
-        <w:rPr>
-          <w:lang w:eastAsia="en-GB"/>
-        </w:rPr>
-        <w:t xml:space="preserve"> on the message</w:t>
+        <w:t>Call mac on the message</w:t>
       </w:r>
     </w:p>
     <w:p>
@@ -8839,21 +8904,7 @@
         <w:rPr>
           <w:lang w:eastAsia="en-GB"/>
         </w:rPr>
-        <w:t xml:space="preserve">If the resulting </w:t>
-      </w:r>
-      <w:proofErr w:type="spellStart"/>
-      <w:r>
-        <w:rPr>
-          <w:lang w:eastAsia="en-GB"/>
-        </w:rPr>
-        <w:t>mac</w:t>
-      </w:r>
-      <w:proofErr w:type="spellEnd"/>
-      <w:r>
-        <w:rPr>
-          <w:lang w:eastAsia="en-GB"/>
-        </w:rPr>
-        <w:t xml:space="preserve"> equals the tag then return true, else return false.</w:t>
+        <w:t>If the resulting mac equals the tag then return true, else return false.</w:t>
       </w:r>
     </w:p>
     <w:p>
@@ -8863,14 +8914,14 @@
           <w:lang w:eastAsia="en-GB"/>
         </w:rPr>
       </w:pPr>
-      <w:bookmarkStart w:id="49" w:name="_Toc294537854"/>
+      <w:bookmarkStart w:id="50" w:name="_Toc294537854"/>
       <w:r>
         <w:rPr>
           <w:lang w:eastAsia="en-GB"/>
         </w:rPr>
         <w:t>In BcHmac::update do</w:t>
       </w:r>
-      <w:bookmarkEnd w:id="49"/>
+      <w:bookmarkEnd w:id="50"/>
     </w:p>
     <w:p>
       <w:pPr>
@@ -8923,14 +8974,14 @@
           <w:lang w:eastAsia="en-GB"/>
         </w:rPr>
       </w:pPr>
-      <w:bookmarkStart w:id="50" w:name="_Toc294537855"/>
+      <w:bookmarkStart w:id="51" w:name="_Toc294537855"/>
       <w:r>
         <w:rPr>
           <w:lang w:eastAsia="en-GB"/>
         </w:rPr>
         <w:t>In BcHmac::doFinal do</w:t>
       </w:r>
-      <w:bookmarkEnd w:id="50"/>
+      <w:bookmarkEnd w:id="51"/>
     </w:p>
     <w:p>
       <w:pPr>
@@ -9015,87 +9066,93 @@
       </w:r>
       <w:r>
         <w:br/>
-        <w:t xml:space="preserve">One is based on modes of operation using a pseudo-random permutation and a randomized IV. The randomized IV is crucial for security. The other category is an authenticated encryption where the message </w:t>
+        <w:t xml:space="preserve">One is based on modes of operation using a pseudo-random permutation and a randomized IV. The randomized IV is crucial for security. The other category is an authenticated encryption where the message gets first encrypted and the mac-ed. </w:t>
+      </w:r>
+      <w:proofErr w:type="spellStart"/>
+      <w:r>
+        <w:t>CBCEnc</w:t>
+      </w:r>
+      <w:proofErr w:type="spellEnd"/>
+      <w:r>
+        <w:t xml:space="preserve"> and </w:t>
+      </w:r>
+      <w:proofErr w:type="spellStart"/>
+      <w:r>
+        <w:t>CTREnc</w:t>
+      </w:r>
+      <w:proofErr w:type="spellEnd"/>
+      <w:r>
+        <w:t xml:space="preserve"> belong to the first category and </w:t>
+      </w:r>
+      <w:proofErr w:type="spellStart"/>
+      <w:r>
+        <w:t>EncryptThenMac</w:t>
+      </w:r>
+      <w:proofErr w:type="spellEnd"/>
+      <w:r>
+        <w:t xml:space="preserve"> belongs to the second one.</w:t>
+      </w:r>
+    </w:p>
+    <w:p>
+      <w:r>
+        <w:t xml:space="preserve">We note that for authenticated encryption two secret keys will be used, one for the encryption and one for the authentication. </w:t>
       </w:r>
       <w:proofErr w:type="gramStart"/>
       <w:r>
-        <w:t>gets</w:t>
+        <w:t>Whereas for not authenticated encryption only one is used.</w:t>
       </w:r>
       <w:proofErr w:type="gramEnd"/>
       <w:r>
-        <w:t xml:space="preserve"> first encrypted and the </w:t>
+        <w:t xml:space="preserve"> In order to allow flexibility in the upper levels and let a higher protocol utilize any symmetric encryption, we allow various types of </w:t>
       </w:r>
       <w:proofErr w:type="spellStart"/>
       <w:r>
-        <w:t>mac-ed</w:t>
+        <w:t>init</w:t>
       </w:r>
       <w:proofErr w:type="spellEnd"/>
       <w:r>
-        <w:t xml:space="preserve">. CBCEnc and </w:t>
+        <w:t xml:space="preserve"> functions to the </w:t>
       </w:r>
       <w:proofErr w:type="spellStart"/>
       <w:r>
+        <w:t>SymmetricEnc</w:t>
+      </w:r>
+      <w:proofErr w:type="spellEnd"/>
+      <w:r>
+        <w:t xml:space="preserve"> interface. Therefore, a higher protocol wanting to </w:t>
+      </w:r>
+    </w:p>
+    <w:p>
+      <w:pPr>
+        <w:pStyle w:val="Heading4"/>
+      </w:pPr>
+      <w:r>
+        <w:t>Encryption with IV</w:t>
+      </w:r>
+    </w:p>
+    <w:p>
+      <w:r>
+        <w:t>Since most of the IV work for encryption</w:t>
+      </w:r>
+      <w:r>
+        <w:t xml:space="preserve"> </w:t>
+      </w:r>
+      <w:r>
+        <w:t xml:space="preserve">is the same for </w:t>
+      </w:r>
+      <w:proofErr w:type="spellStart"/>
+      <w:r>
+        <w:t>CBCEnc</w:t>
+      </w:r>
+      <w:proofErr w:type="spellEnd"/>
+      <w:r>
+        <w:t xml:space="preserve"> as for </w:t>
+      </w:r>
+      <w:proofErr w:type="spellStart"/>
+      <w:r>
         <w:t>CTREnc</w:t>
       </w:r>
       <w:proofErr w:type="spellEnd"/>
-      <w:r>
-        <w:t xml:space="preserve"> belong to the first category and </w:t>
-      </w:r>
-      <w:proofErr w:type="spellStart"/>
-      <w:r>
-        <w:t>EncryptThenMac</w:t>
-      </w:r>
-      <w:proofErr w:type="spellEnd"/>
-      <w:r>
-        <w:t xml:space="preserve"> belongs to the second one.</w:t>
-      </w:r>
-    </w:p>
-    <w:p>
-      <w:r>
-        <w:t xml:space="preserve">We note that for authenticated encryption two secret keys will be used, one for the encryption and one for the authentication. </w:t>
-      </w:r>
-      <w:proofErr w:type="gramStart"/>
-      <w:r>
-        <w:t>Whereas for not authenticated encryption only one is used.</w:t>
-      </w:r>
-      <w:proofErr w:type="gramEnd"/>
-      <w:r>
-        <w:t xml:space="preserve"> In order to allow flexibility in the upper levels and let a higher protocol utilize any symmetric encryption, we allow various types of init functions to the </w:t>
-      </w:r>
-      <w:proofErr w:type="spellStart"/>
-      <w:r>
-        <w:t>SymmetricEnc</w:t>
-      </w:r>
-      <w:proofErr w:type="spellEnd"/>
-      <w:r>
-        <w:t xml:space="preserve"> interface. Therefore, a higher protocol wanting to </w:t>
-      </w:r>
-    </w:p>
-    <w:p>
-      <w:pPr>
-        <w:pStyle w:val="Heading4"/>
-      </w:pPr>
-      <w:r>
-        <w:t>Encryption with IV</w:t>
-      </w:r>
-    </w:p>
-    <w:p>
-      <w:r>
-        <w:t>Since most of the IV work for encryption</w:t>
-      </w:r>
-      <w:r>
-        <w:t xml:space="preserve"> </w:t>
-      </w:r>
-      <w:r>
-        <w:t xml:space="preserve">is the same for CBCEnc as for </w:t>
-      </w:r>
-      <w:proofErr w:type="spellStart"/>
-      <w:proofErr w:type="gramStart"/>
-      <w:r>
-        <w:t>CTREnc</w:t>
-      </w:r>
-      <w:proofErr w:type="spellEnd"/>
-      <w:proofErr w:type="gramEnd"/>
       <w:r>
         <w:t xml:space="preserve"> we enclose all the common functionality in an abstract class called </w:t>
       </w:r>
@@ -9149,7 +9206,15 @@
         <w:t xml:space="preserve"> </w:t>
       </w:r>
       <w:r>
-        <w:t>and implements the CBCEnc interface.</w:t>
+        <w:t xml:space="preserve">and implements the </w:t>
+      </w:r>
+      <w:proofErr w:type="spellStart"/>
+      <w:r>
+        <w:t>CBCEnc</w:t>
+      </w:r>
+      <w:proofErr w:type="spellEnd"/>
+      <w:r>
+        <w:t xml:space="preserve"> interface.</w:t>
       </w:r>
     </w:p>
     <w:p>
@@ -9238,21 +9303,7 @@
         <w:rPr>
           <w:lang w:eastAsia="en-GB"/>
         </w:rPr>
-        <w:t xml:space="preserve">In the Static and Dynamic Views, we present all the </w:t>
-      </w:r>
-      <w:proofErr w:type="gramStart"/>
-      <w:r>
-        <w:rPr>
-          <w:lang w:eastAsia="en-GB"/>
-        </w:rPr>
-        <w:t>above mentioned</w:t>
-      </w:r>
-      <w:proofErr w:type="gramEnd"/>
-      <w:r>
-        <w:rPr>
-          <w:lang w:eastAsia="en-GB"/>
-        </w:rPr>
-        <w:t xml:space="preserve"> elements since most of the functionality is common. At the end, we will present the specific functionality of each concrete class.</w:t>
+        <w:t>In the Static and Dynamic Views, we present all the above mentioned elements since most of the functionality is common. At the end, we will present the specific functionality of each concrete class.</w:t>
       </w:r>
     </w:p>
     <w:p>
@@ -9335,7 +9386,7 @@
                     </pic:cNvPicPr>
                   </pic:nvPicPr>
                   <pic:blipFill>
-                    <a:blip r:embed="rId17" cstate="print"/>
+                    <a:blip r:embed="rId18" cstate="print"/>
                     <a:srcRect/>
                     <a:stretch>
                       <a:fillRect/>
@@ -9412,7 +9463,7 @@
                     </pic:cNvPicPr>
                   </pic:nvPicPr>
                   <pic:blipFill>
-                    <a:blip r:embed="rId18" cstate="print"/>
+                    <a:blip r:embed="rId19" cstate="print"/>
                     <a:srcRect/>
                     <a:stretch>
                       <a:fillRect/>
@@ -9777,7 +9828,21 @@
         <w:rPr>
           <w:lang w:eastAsia="en-GB"/>
         </w:rPr>
-        <w:t xml:space="preserve">The init function with the </w:t>
+        <w:t xml:space="preserve">The </w:t>
+      </w:r>
+      <w:proofErr w:type="spellStart"/>
+      <w:r>
+        <w:rPr>
+          <w:lang w:eastAsia="en-GB"/>
+        </w:rPr>
+        <w:t>init</w:t>
+      </w:r>
+      <w:proofErr w:type="spellEnd"/>
+      <w:r>
+        <w:rPr>
+          <w:lang w:eastAsia="en-GB"/>
+        </w:rPr>
+        <w:t xml:space="preserve"> function with the </w:t>
       </w:r>
       <w:proofErr w:type="spellStart"/>
       <w:r>
@@ -9917,8 +9982,16 @@
         <w:rPr>
           <w:lang w:eastAsia="en-GB"/>
         </w:rPr>
-        <w:t xml:space="preserve"> and whether they return the used IV as part of the ciphertext</w:t>
-      </w:r>
+        <w:t xml:space="preserve"> and whether they return the used IV as part of the </w:t>
+      </w:r>
+      <w:proofErr w:type="spellStart"/>
+      <w:r>
+        <w:rPr>
+          <w:lang w:eastAsia="en-GB"/>
+        </w:rPr>
+        <w:t>ciphertext</w:t>
+      </w:r>
+      <w:proofErr w:type="spellEnd"/>
       <w:r>
         <w:rPr>
           <w:lang w:eastAsia="en-GB"/>
@@ -9933,8 +10006,8 @@
           <w:lang w:eastAsia="en-GB"/>
         </w:rPr>
       </w:pPr>
-      <w:bookmarkStart w:id="51" w:name="_encryption_(_plaintext:"/>
-      <w:bookmarkEnd w:id="51"/>
+      <w:bookmarkStart w:id="52" w:name="_encryption_(_plaintext:"/>
+      <w:bookmarkEnd w:id="52"/>
       <w:r>
         <w:rPr>
           <w:lang w:eastAsia="en-GB"/>
@@ -10051,8 +10124,16 @@
         <w:rPr>
           <w:lang w:eastAsia="en-GB"/>
         </w:rPr>
-        <w:t xml:space="preserve"> to obtain ciphertext</w:t>
-      </w:r>
+        <w:t xml:space="preserve"> to obtain </w:t>
+      </w:r>
+      <w:proofErr w:type="spellStart"/>
+      <w:r>
+        <w:rPr>
+          <w:lang w:eastAsia="en-GB"/>
+        </w:rPr>
+        <w:t>ciphertext</w:t>
+      </w:r>
+      <w:proofErr w:type="spellEnd"/>
     </w:p>
     <w:p>
       <w:pPr>
@@ -10081,7 +10162,21 @@
         <w:rPr>
           <w:lang w:eastAsia="en-GB"/>
         </w:rPr>
-        <w:t>the ciphertext.</w:t>
+        <w:t xml:space="preserve">the </w:t>
+      </w:r>
+      <w:proofErr w:type="spellStart"/>
+      <w:r>
+        <w:rPr>
+          <w:lang w:eastAsia="en-GB"/>
+        </w:rPr>
+        <w:t>ciphertext</w:t>
+      </w:r>
+      <w:proofErr w:type="spellEnd"/>
+      <w:r>
+        <w:rPr>
+          <w:lang w:eastAsia="en-GB"/>
+        </w:rPr>
+        <w:t>.</w:t>
       </w:r>
     </w:p>
     <w:p>
@@ -10100,8 +10195,8 @@
           <w:lang w:eastAsia="en-GB"/>
         </w:rPr>
       </w:pPr>
-      <w:bookmarkStart w:id="52" w:name="_encryption_(_plaintext:_1"/>
-      <w:bookmarkEnd w:id="52"/>
+      <w:bookmarkStart w:id="53" w:name="_encryption_(_plaintext:_1"/>
+      <w:bookmarkEnd w:id="53"/>
       <w:r>
         <w:rPr>
           <w:lang w:eastAsia="en-GB"/>
@@ -10216,8 +10311,16 @@
         <w:rPr>
           <w:lang w:eastAsia="en-GB"/>
         </w:rPr>
-        <w:t xml:space="preserve"> to obtain ciphertext</w:t>
-      </w:r>
+        <w:t xml:space="preserve"> to obtain </w:t>
+      </w:r>
+      <w:proofErr w:type="spellStart"/>
+      <w:r>
+        <w:rPr>
+          <w:lang w:eastAsia="en-GB"/>
+        </w:rPr>
+        <w:t>ciphertext</w:t>
+      </w:r>
+      <w:proofErr w:type="spellEnd"/>
     </w:p>
     <w:p>
       <w:pPr>
@@ -10234,7 +10337,21 @@
         <w:rPr>
           <w:lang w:eastAsia="en-GB"/>
         </w:rPr>
-        <w:t>Return the ciphertext.</w:t>
+        <w:t xml:space="preserve">Return the </w:t>
+      </w:r>
+      <w:proofErr w:type="spellStart"/>
+      <w:r>
+        <w:rPr>
+          <w:lang w:eastAsia="en-GB"/>
+        </w:rPr>
+        <w:t>ciphertext</w:t>
+      </w:r>
+      <w:proofErr w:type="spellEnd"/>
+      <w:r>
+        <w:rPr>
+          <w:lang w:eastAsia="en-GB"/>
+        </w:rPr>
+        <w:t>.</w:t>
       </w:r>
     </w:p>
     <w:p>
@@ -10296,27 +10413,41 @@
         <w:rPr>
           <w:lang w:eastAsia="en-GB"/>
         </w:rPr>
-        <w:t xml:space="preserve">Allocate a ciphertext buffer </w:t>
+        <w:t xml:space="preserve">Allocate a </w:t>
+      </w:r>
+      <w:proofErr w:type="spellStart"/>
+      <w:r>
+        <w:rPr>
+          <w:lang w:eastAsia="en-GB"/>
+        </w:rPr>
+        <w:t>ciphertext</w:t>
+      </w:r>
+      <w:proofErr w:type="spellEnd"/>
+      <w:r>
+        <w:rPr>
+          <w:lang w:eastAsia="en-GB"/>
+        </w:rPr>
+        <w:t xml:space="preserve"> buffer </w:t>
       </w:r>
       <w:r>
         <w:rPr>
           <w:lang w:val="nl-NL" w:eastAsia="en-GB"/>
         </w:rPr>
-        <w:t xml:space="preserve">with length equal to plaintext’s length </w:t>
+        <w:t xml:space="preserve">with length equal to plaintext’s length plus one </w:t>
       </w:r>
       <w:proofErr w:type="gramStart"/>
       <w:r>
         <w:rPr>
           <w:lang w:val="nl-NL" w:eastAsia="en-GB"/>
         </w:rPr>
-        <w:t>plus</w:t>
+        <w:t>block</w:t>
       </w:r>
       <w:proofErr w:type="gramEnd"/>
       <w:r>
         <w:rPr>
           <w:lang w:val="nl-NL" w:eastAsia="en-GB"/>
         </w:rPr>
-        <w:t xml:space="preserve"> one block more</w:t>
+        <w:t xml:space="preserve"> more</w:t>
       </w:r>
       <w:r>
         <w:rPr>
@@ -10563,7 +10694,21 @@
         <w:rPr>
           <w:lang w:eastAsia="en-GB"/>
         </w:rPr>
-        <w:t xml:space="preserve">Allocate a ciphertext buffer </w:t>
+        <w:t xml:space="preserve">Allocate a </w:t>
+      </w:r>
+      <w:proofErr w:type="spellStart"/>
+      <w:r>
+        <w:rPr>
+          <w:lang w:eastAsia="en-GB"/>
+        </w:rPr>
+        <w:t>ciphertext</w:t>
+      </w:r>
+      <w:proofErr w:type="spellEnd"/>
+      <w:r>
+        <w:rPr>
+          <w:lang w:eastAsia="en-GB"/>
+        </w:rPr>
+        <w:t xml:space="preserve"> buffer </w:t>
       </w:r>
       <w:r>
         <w:rPr>
@@ -10629,7 +10774,21 @@
         <w:rPr>
           <w:lang w:eastAsia="en-GB"/>
         </w:rPr>
-        <w:t>Return the ciphertext.</w:t>
+        <w:t xml:space="preserve">Return the </w:t>
+      </w:r>
+      <w:proofErr w:type="spellStart"/>
+      <w:r>
+        <w:rPr>
+          <w:lang w:eastAsia="en-GB"/>
+        </w:rPr>
+        <w:t>ciphertext</w:t>
+      </w:r>
+      <w:proofErr w:type="spellEnd"/>
+      <w:r>
+        <w:rPr>
+          <w:lang w:eastAsia="en-GB"/>
+        </w:rPr>
+        <w:t>.</w:t>
       </w:r>
     </w:p>
     <w:p>
@@ -10731,16 +10890,8 @@
         <w:rPr>
           <w:lang w:eastAsia="en-GB"/>
         </w:rPr>
-        <w:t xml:space="preserve"> </w:t>
-      </w:r>
-      <w:proofErr w:type="gramStart"/>
-      <w:r>
-        <w:rPr>
-          <w:lang w:eastAsia="en-GB"/>
-        </w:rPr>
-        <w:t>below</w:t>
-      </w:r>
-      <w:proofErr w:type="gramEnd"/>
+        <w:t xml:space="preserve"> below</w:t>
+      </w:r>
       <w:r>
         <w:rPr>
           <w:lang w:eastAsia="en-GB"/>
@@ -10802,10 +10953,10 @@
             <v:path o:extrusionok="f" gradientshapeok="t" o:connecttype="rect"/>
             <o:lock v:ext="edit" aspectratio="t"/>
           </v:shapetype>
-          <v:shape id="_x0000_i1025" type="#_x0000_t75" style="width:444.75pt;height:204pt" o:ole="">
-            <v:imagedata r:id="rId19" o:title=""/>
+          <v:shape id="_x0000_i1025" type="#_x0000_t75" style="width:444.35pt;height:204.2pt" o:ole="">
+            <v:imagedata r:id="rId20" o:title=""/>
           </v:shape>
-          <o:OLEObject Type="Embed" ProgID="Visio.Drawing.11" ShapeID="_x0000_i1025" DrawAspect="Content" ObjectID="_1372605021" r:id="rId20"/>
+          <o:OLEObject Type="Embed" ProgID="Visio.Drawing.11" ShapeID="_x0000_i1025" DrawAspect="Content" ObjectID="_1381050622" r:id="rId21"/>
         </w:object>
       </w:r>
     </w:p>
@@ -10834,22 +10985,22 @@
     </w:p>
     <w:p/>
     <w:p/>
-    <w:bookmarkStart w:id="53" w:name="OLE_LINK1"/>
-    <w:bookmarkStart w:id="54" w:name="OLE_LINK2"/>
+    <w:bookmarkStart w:id="54" w:name="OLE_LINK1"/>
+    <w:bookmarkStart w:id="55" w:name="OLE_LINK2"/>
     <w:p>
       <w:pPr>
         <w:keepNext/>
       </w:pPr>
       <w:r>
         <w:object w:dxaOrig="14568" w:dyaOrig="4254">
-          <v:shape id="_x0000_i1026" type="#_x0000_t75" style="width:502.5pt;height:147pt" o:ole="">
-            <v:imagedata r:id="rId21" o:title=""/>
+          <v:shape id="_x0000_i1026" type="#_x0000_t75" style="width:502.4pt;height:147.2pt" o:ole="">
+            <v:imagedata r:id="rId22" o:title=""/>
           </v:shape>
-          <o:OLEObject Type="Embed" ProgID="Visio.Drawing.11" ShapeID="_x0000_i1026" DrawAspect="Content" ObjectID="_1372605022" r:id="rId22"/>
+          <o:OLEObject Type="Embed" ProgID="Visio.Drawing.11" ShapeID="_x0000_i1026" DrawAspect="Content" ObjectID="_1381050623" r:id="rId23"/>
         </w:object>
       </w:r>
-      <w:bookmarkEnd w:id="53"/>
       <w:bookmarkEnd w:id="54"/>
+      <w:bookmarkEnd w:id="55"/>
     </w:p>
     <w:p>
       <w:pPr>
@@ -10881,7 +11032,7 @@
           <w:lang w:eastAsia="en-GB"/>
         </w:rPr>
       </w:pPr>
-      <w:bookmarkStart w:id="55" w:name="_Toc294537856"/>
+      <w:bookmarkStart w:id="56" w:name="_Toc294537856"/>
       <w:r>
         <w:rPr>
           <w:lang w:eastAsia="en-GB"/>
@@ -10901,8 +11052,16 @@
           <w:lang w:eastAsia="en-GB"/>
         </w:rPr>
         <w:lastRenderedPageBreak/>
-        <w:t>Static View – CBCEnc</w:t>
-      </w:r>
+        <w:t xml:space="preserve">Static View – </w:t>
+      </w:r>
+      <w:proofErr w:type="spellStart"/>
+      <w:r>
+        <w:rPr>
+          <w:lang w:eastAsia="en-GB"/>
+        </w:rPr>
+        <w:t>CBCEnc</w:t>
+      </w:r>
+      <w:proofErr w:type="spellEnd"/>
     </w:p>
     <w:p>
       <w:pPr>
@@ -10939,7 +11098,7 @@
                     </pic:cNvPicPr>
                   </pic:nvPicPr>
                   <pic:blipFill>
-                    <a:blip r:embed="rId23" cstate="print"/>
+                    <a:blip r:embed="rId24" cstate="print"/>
                     <a:srcRect/>
                     <a:stretch>
                       <a:fillRect/>
@@ -11008,8 +11167,16 @@
           <w:lang w:eastAsia="en-GB"/>
         </w:rPr>
         <w:lastRenderedPageBreak/>
-        <w:t>Dynamic View –CBCEnc</w:t>
-      </w:r>
+        <w:t>Dynamic View –</w:t>
+      </w:r>
+      <w:proofErr w:type="spellStart"/>
+      <w:r>
+        <w:rPr>
+          <w:lang w:eastAsia="en-GB"/>
+        </w:rPr>
+        <w:t>CBCEnc</w:t>
+      </w:r>
+      <w:proofErr w:type="spellEnd"/>
     </w:p>
     <w:p>
       <w:pPr>
@@ -11031,7 +11198,7 @@
         </w:rPr>
         <w:t xml:space="preserve">The CBC encryption algorithm is depicted below (image taken from </w:t>
       </w:r>
-      <w:hyperlink r:id="rId24" w:history="1">
+      <w:hyperlink r:id="rId25" w:history="1">
         <w:r>
           <w:rPr>
             <w:rStyle w:val="Hyperlink"/>
@@ -11095,7 +11262,7 @@
                     <pic:cNvPicPr/>
                   </pic:nvPicPr>
                   <pic:blipFill>
-                    <a:blip r:embed="rId25" cstate="print"/>
+                    <a:blip r:embed="rId26" cstate="print"/>
                     <a:stretch>
                       <a:fillRect/>
                     </a:stretch>
@@ -11169,7 +11336,21 @@
         <w:rPr>
           <w:lang w:eastAsia="en-GB"/>
         </w:rPr>
-        <w:t xml:space="preserve"> member variable to the one passed as argument. This means that from now on we have a specific CBC encryption scheme. For example, if the PRP is DES, then our object is a CBC-DES encryption scheme. We can encrypt different messages with different secret keys and parameter. To do so we use the “init” functions</w:t>
+        <w:t xml:space="preserve"> member variable to the one passed as argument. This means that from now on we have a specific CBC encryption scheme. For example, if the PRP is DES, then our object is a CBC-DES encryption scheme. We can encrypt different messages with different secret keys and parameter. To do so we use the “</w:t>
+      </w:r>
+      <w:proofErr w:type="spellStart"/>
+      <w:r>
+        <w:rPr>
+          <w:lang w:eastAsia="en-GB"/>
+        </w:rPr>
+        <w:t>init</w:t>
+      </w:r>
+      <w:proofErr w:type="spellEnd"/>
+      <w:r>
+        <w:rPr>
+          <w:lang w:eastAsia="en-GB"/>
+        </w:rPr>
+        <w:t>” functions</w:t>
       </w:r>
       <w:r>
         <w:rPr>
@@ -11365,8 +11546,8 @@
           <w:lang w:val="nl-NL"/>
         </w:rPr>
       </w:pPr>
-      <w:bookmarkStart w:id="56" w:name="OLE_LINK3"/>
-      <w:bookmarkStart w:id="57" w:name="OLE_LINK4"/>
+      <w:bookmarkStart w:id="57" w:name="OLE_LINK3"/>
+      <w:bookmarkStart w:id="58" w:name="OLE_LINK4"/>
       <w:r>
         <w:rPr>
           <w:b/>
@@ -11449,8 +11630,8 @@
         <w:t>argument to the init functions to set for encryption or decryption and throw an InvalidStateException if the operation requested doesn’t suit the mode. This doesn’t comply with anything we have done before...</w:t>
       </w:r>
     </w:p>
-    <w:bookmarkEnd w:id="56"/>
     <w:bookmarkEnd w:id="57"/>
+    <w:bookmarkEnd w:id="58"/>
     <w:p>
       <w:pPr>
         <w:rPr>
@@ -11839,11 +12020,19 @@
         </w:rPr>
         <w:t xml:space="preserve">set first block of out buffer with the IV:  </w:t>
       </w:r>
-      <w:r>
-        <w:rPr>
-          <w:lang w:eastAsia="en-GB"/>
-        </w:rPr>
-        <w:t xml:space="preserve">ciphertext </w:t>
+      <w:proofErr w:type="spellStart"/>
+      <w:r>
+        <w:rPr>
+          <w:lang w:eastAsia="en-GB"/>
+        </w:rPr>
+        <w:t>ciphertext</w:t>
+      </w:r>
+      <w:proofErr w:type="spellEnd"/>
+      <w:r>
+        <w:rPr>
+          <w:lang w:eastAsia="en-GB"/>
+        </w:rPr>
+        <w:t xml:space="preserve"> </w:t>
       </w:r>
       <w:r>
         <w:rPr>
@@ -11879,11 +12068,19 @@
           <w:lang w:val="nl-NL" w:eastAsia="en-GB"/>
         </w:rPr>
       </w:pPr>
-      <w:r>
-        <w:rPr>
-          <w:lang w:eastAsia="en-GB"/>
-        </w:rPr>
-        <w:t xml:space="preserve">ciphertext </w:t>
+      <w:proofErr w:type="spellStart"/>
+      <w:r>
+        <w:rPr>
+          <w:lang w:eastAsia="en-GB"/>
+        </w:rPr>
+        <w:t>ciphertext</w:t>
+      </w:r>
+      <w:proofErr w:type="spellEnd"/>
+      <w:r>
+        <w:rPr>
+          <w:lang w:eastAsia="en-GB"/>
+        </w:rPr>
+        <w:t xml:space="preserve"> </w:t>
       </w:r>
       <w:r>
         <w:rPr>
@@ -11891,11 +12088,19 @@
         </w:rPr>
         <w:t>[i+1] = prp.computeBlock(</w:t>
       </w:r>
-      <w:r>
-        <w:rPr>
-          <w:lang w:eastAsia="en-GB"/>
-        </w:rPr>
-        <w:t xml:space="preserve">ciphertext </w:t>
+      <w:proofErr w:type="spellStart"/>
+      <w:r>
+        <w:rPr>
+          <w:lang w:eastAsia="en-GB"/>
+        </w:rPr>
+        <w:t>ciphertext</w:t>
+      </w:r>
+      <w:proofErr w:type="spellEnd"/>
+      <w:r>
+        <w:rPr>
+          <w:lang w:eastAsia="en-GB"/>
+        </w:rPr>
+        <w:t xml:space="preserve"> </w:t>
       </w:r>
       <w:r>
         <w:rPr>
@@ -11931,12 +12136,14 @@
           <w:lang w:val="nl-NL" w:eastAsia="en-GB"/>
         </w:rPr>
       </w:pPr>
+      <w:proofErr w:type="spellStart"/>
       <w:r>
         <w:rPr>
           <w:lang w:eastAsia="en-GB"/>
         </w:rPr>
         <w:t>ciphertext</w:t>
       </w:r>
+      <w:proofErr w:type="spellEnd"/>
       <w:r>
         <w:rPr>
           <w:lang w:eastAsia="en-GB"/>
@@ -12019,11 +12226,19 @@
           <w:lang w:val="nl-NL" w:eastAsia="en-GB"/>
         </w:rPr>
       </w:pPr>
-      <w:r>
-        <w:rPr>
-          <w:lang w:eastAsia="en-GB"/>
-        </w:rPr>
-        <w:t xml:space="preserve">ciphertext </w:t>
+      <w:proofErr w:type="spellStart"/>
+      <w:r>
+        <w:rPr>
+          <w:lang w:eastAsia="en-GB"/>
+        </w:rPr>
+        <w:t>ciphertext</w:t>
+      </w:r>
+      <w:proofErr w:type="spellEnd"/>
+      <w:r>
+        <w:rPr>
+          <w:lang w:eastAsia="en-GB"/>
+        </w:rPr>
+        <w:t xml:space="preserve"> </w:t>
       </w:r>
       <w:r>
         <w:rPr>
@@ -12031,11 +12246,19 @@
         </w:rPr>
         <w:t>[i+1] = prp.computeBlock(</w:t>
       </w:r>
-      <w:r>
-        <w:rPr>
-          <w:lang w:eastAsia="en-GB"/>
-        </w:rPr>
-        <w:t xml:space="preserve">ciphertext </w:t>
+      <w:proofErr w:type="spellStart"/>
+      <w:r>
+        <w:rPr>
+          <w:lang w:eastAsia="en-GB"/>
+        </w:rPr>
+        <w:t>ciphertext</w:t>
+      </w:r>
+      <w:proofErr w:type="spellEnd"/>
+      <w:r>
+        <w:rPr>
+          <w:lang w:eastAsia="en-GB"/>
+        </w:rPr>
+        <w:t xml:space="preserve"> </w:t>
       </w:r>
       <w:r>
         <w:rPr>
@@ -12158,7 +12381,7 @@
                     </pic:cNvPicPr>
                   </pic:nvPicPr>
                   <pic:blipFill>
-                    <a:blip r:embed="rId26" cstate="print"/>
+                    <a:blip r:embed="rId27" cstate="print"/>
                     <a:srcRect/>
                     <a:stretch>
                       <a:fillRect/>
@@ -12354,7 +12577,6 @@
       <w:r>
         <w:t xml:space="preserve"> + </w:t>
       </w:r>
-      <w:proofErr w:type="spellStart"/>
       <w:r>
         <w:rPr>
           <w:i/>
@@ -12362,22 +12584,20 @@
         </w:rPr>
         <w:t>i</w:t>
       </w:r>
+      <w:r>
+        <w:t xml:space="preserve">), </w:t>
+      </w:r>
+      <w:r>
+        <w:t xml:space="preserve">(where </w:t>
+      </w:r>
+      <w:proofErr w:type="spellStart"/>
+      <w:r>
+        <w:t>ctr</w:t>
+      </w:r>
       <w:proofErr w:type="spellEnd"/>
       <w:r>
-        <w:t xml:space="preserve">), </w:t>
-      </w:r>
-      <w:r>
-        <w:t xml:space="preserve">(where </w:t>
-      </w:r>
-      <w:proofErr w:type="spellStart"/>
-      <w:r>
-        <w:t>ctr</w:t>
-      </w:r>
-      <w:proofErr w:type="spellEnd"/>
-      <w:r>
         <w:t xml:space="preserve"> and </w:t>
       </w:r>
-      <w:proofErr w:type="spellStart"/>
       <w:r>
         <w:rPr>
           <w:i/>
@@ -12385,7 +12605,6 @@
         </w:rPr>
         <w:t>i</w:t>
       </w:r>
-      <w:proofErr w:type="spellEnd"/>
       <w:r>
         <w:t xml:space="preserve"> are viewed as integers and addition is performed modulo 2</w:t>
       </w:r>
@@ -12411,10 +12630,17 @@
       </w:r>
       <w:proofErr w:type="spellEnd"/>
       <w:r>
-        <w:t xml:space="preserve"> ciphertext is computed as </w:t>
+        <w:t xml:space="preserve"> </w:t>
       </w:r>
       <w:proofErr w:type="spellStart"/>
       <w:r>
+        <w:t>ciphertext</w:t>
+      </w:r>
+      <w:proofErr w:type="spellEnd"/>
+      <w:r>
+        <w:t xml:space="preserve"> is computed as </w:t>
+      </w:r>
+      <w:r>
         <w:t>c</w:t>
       </w:r>
       <w:r>
@@ -12423,7 +12649,6 @@
         </w:rPr>
         <w:t>i</w:t>
       </w:r>
-      <w:proofErr w:type="spellEnd"/>
       <w:r>
         <w:t>: =</w:t>
       </w:r>
@@ -12453,7 +12678,15 @@
         <w:t>i</w:t>
       </w:r>
       <w:r>
-        <w:t>, and the IV is sent as part of the ciphertext.</w:t>
+        <w:t xml:space="preserve">, and the IV is sent as part of the </w:t>
+      </w:r>
+      <w:proofErr w:type="spellStart"/>
+      <w:r>
+        <w:t>ciphertext</w:t>
+      </w:r>
+      <w:proofErr w:type="spellEnd"/>
+      <w:r>
+        <w:t>.</w:t>
       </w:r>
       <w:r>
         <w:t xml:space="preserve"> </w:t>
@@ -12511,7 +12744,7 @@
                     <pic:cNvPicPr/>
                   </pic:nvPicPr>
                   <pic:blipFill>
-                    <a:blip r:embed="rId27" cstate="print"/>
+                    <a:blip r:embed="rId28" cstate="print"/>
                     <a:stretch>
                       <a:fillRect/>
                     </a:stretch>
@@ -12535,10 +12768,10 @@
     <w:p>
       <w:r>
         <w:object w:dxaOrig="7246" w:dyaOrig="6267">
-          <v:shape id="_x0000_i1027" type="#_x0000_t75" style="width:278.25pt;height:240.75pt" o:ole="">
-            <v:imagedata r:id="rId28" o:title=""/>
+          <v:shape id="_x0000_i1027" type="#_x0000_t75" style="width:278.35pt;height:240.7pt" o:ole="">
+            <v:imagedata r:id="rId29" o:title=""/>
           </v:shape>
-          <o:OLEObject Type="Embed" ProgID="Visio.Drawing.11" ShapeID="_x0000_i1027" DrawAspect="Content" ObjectID="_1372605023" r:id="rId29"/>
+          <o:OLEObject Type="Embed" ProgID="Visio.Drawing.11" ShapeID="_x0000_i1027" DrawAspect="Content" ObjectID="_1381050624" r:id="rId30"/>
         </w:object>
       </w:r>
     </w:p>
@@ -12601,7 +12834,15 @@
         <w:t>is DES, then our object is a CTR</w:t>
       </w:r>
       <w:r>
-        <w:t>-DES encryption scheme. We can encrypt different messages with different secret keys and parameter. To do so we use the “init” functions presented in the abstract class.</w:t>
+        <w:t>-DES encryption scheme. We can encrypt different messages with different secret keys and parameter. To do so we use the “</w:t>
+      </w:r>
+      <w:proofErr w:type="spellStart"/>
+      <w:r>
+        <w:t>init</w:t>
+      </w:r>
+      <w:proofErr w:type="spellEnd"/>
+      <w:r>
+        <w:t>” functions presented in the abstract class.</w:t>
       </w:r>
     </w:p>
     <w:p/>
@@ -13259,8 +13500,13 @@
         </w:rPr>
         <w:t xml:space="preserve">set first block of out buffer with the IV:  </w:t>
       </w:r>
-      <w:r>
-        <w:t xml:space="preserve">ciphertext </w:t>
+      <w:proofErr w:type="spellStart"/>
+      <w:r>
+        <w:t>ciphertext</w:t>
+      </w:r>
+      <w:proofErr w:type="spellEnd"/>
+      <w:r>
+        <w:t xml:space="preserve"> </w:t>
       </w:r>
       <w:r>
         <w:rPr>
@@ -13330,24 +13576,21 @@
       </w:r>
       <w:proofErr w:type="spellEnd"/>
       <w:r>
-        <w:t>(plaintext[</w:t>
+        <w:t xml:space="preserve">(plaintext[i], </w:t>
+      </w:r>
+      <w:r>
+        <w:t>0</w:t>
+      </w:r>
+      <w:r>
+        <w:t xml:space="preserve">, </w:t>
       </w:r>
       <w:proofErr w:type="spellStart"/>
       <w:r>
-        <w:t>i</w:t>
+        <w:t>ciphertext</w:t>
       </w:r>
       <w:proofErr w:type="spellEnd"/>
       <w:r>
-        <w:t xml:space="preserve">], </w:t>
-      </w:r>
-      <w:r>
-        <w:t>0</w:t>
-      </w:r>
-      <w:r>
-        <w:t xml:space="preserve">, </w:t>
-      </w:r>
-      <w:r>
-        <w:t>ciphertext[</w:t>
+        <w:t>[</w:t>
       </w:r>
       <w:r>
         <w:rPr>
@@ -13460,17 +13703,16 @@
       </w:r>
       <w:proofErr w:type="spellEnd"/>
       <w:r>
-        <w:t>(plaintext[</w:t>
+        <w:t xml:space="preserve">(plaintext[i], 0, </w:t>
       </w:r>
       <w:proofErr w:type="spellStart"/>
       <w:r>
-        <w:t>i</w:t>
+        <w:t>ciphertext</w:t>
       </w:r>
       <w:proofErr w:type="spellEnd"/>
       <w:r>
-        <w:t>], 0, ciphertext[</w:t>
-      </w:r>
-      <w:proofErr w:type="spellStart"/>
+        <w:t>[</w:t>
+      </w:r>
       <w:r>
         <w:rPr>
           <w:b/>
@@ -13478,7 +13720,6 @@
         </w:rPr>
         <w:t>i</w:t>
       </w:r>
-      <w:proofErr w:type="spellEnd"/>
       <w:r>
         <w:t>], 0)</w:t>
       </w:r>
@@ -13759,7 +14000,7 @@
       <w:r>
         <w:t>External interface</w:t>
       </w:r>
-      <w:bookmarkEnd w:id="55"/>
+      <w:bookmarkEnd w:id="56"/>
       <w:r>
         <w:t xml:space="preserve"> </w:t>
       </w:r>
@@ -13768,21 +14009,21 @@
       <w:pPr>
         <w:pStyle w:val="Heading3"/>
       </w:pPr>
-      <w:bookmarkStart w:id="58" w:name="_Toc294537857"/>
+      <w:bookmarkStart w:id="59" w:name="_Toc294537857"/>
       <w:r>
         <w:t>Class 1 API</w:t>
       </w:r>
-      <w:bookmarkEnd w:id="58"/>
+      <w:bookmarkEnd w:id="59"/>
     </w:p>
     <w:p>
       <w:pPr>
         <w:pStyle w:val="Heading3"/>
       </w:pPr>
-      <w:bookmarkStart w:id="59" w:name="_Toc294537858"/>
+      <w:bookmarkStart w:id="60" w:name="_Toc294537858"/>
       <w:r>
         <w:t>Class 2 API</w:t>
       </w:r>
-      <w:bookmarkEnd w:id="59"/>
+      <w:bookmarkEnd w:id="60"/>
     </w:p>
     <w:p>
       <w:pPr>
@@ -13815,16 +14056,16 @@
           <w:lang w:val="en-GB"/>
         </w:rPr>
       </w:pPr>
-      <w:bookmarkStart w:id="60" w:name="_Toc104692294"/>
-      <w:bookmarkStart w:id="61" w:name="_Toc294537859"/>
+      <w:bookmarkStart w:id="61" w:name="_Toc104692294"/>
+      <w:bookmarkStart w:id="62" w:name="_Toc294537859"/>
       <w:bookmarkEnd w:id="24"/>
       <w:bookmarkEnd w:id="25"/>
       <w:r>
         <w:lastRenderedPageBreak/>
         <w:t>Components - Static view</w:t>
       </w:r>
-      <w:bookmarkEnd w:id="60"/>
       <w:bookmarkEnd w:id="61"/>
+      <w:bookmarkEnd w:id="62"/>
     </w:p>
     <w:p>
       <w:pPr>
@@ -13876,14 +14117,14 @@
           <w:lang w:val="en-GB"/>
         </w:rPr>
       </w:pPr>
-      <w:bookmarkStart w:id="62" w:name="_Toc294537860"/>
+      <w:bookmarkStart w:id="63" w:name="_Toc294537860"/>
       <w:r>
         <w:rPr>
           <w:lang w:val="en-GB"/>
         </w:rPr>
         <w:t>Functionality 1</w:t>
       </w:r>
-      <w:bookmarkEnd w:id="62"/>
+      <w:bookmarkEnd w:id="63"/>
     </w:p>
     <w:p>
       <w:pPr>
@@ -13899,14 +14140,14 @@
           <w:lang w:val="en-GB"/>
         </w:rPr>
       </w:pPr>
-      <w:bookmarkStart w:id="63" w:name="_Toc294537861"/>
+      <w:bookmarkStart w:id="64" w:name="_Toc294537861"/>
       <w:r>
         <w:rPr>
           <w:lang w:val="en-GB"/>
         </w:rPr>
         <w:t>Functionality 2</w:t>
       </w:r>
-      <w:bookmarkEnd w:id="63"/>
+      <w:bookmarkEnd w:id="64"/>
     </w:p>
     <w:p>
       <w:pPr>
@@ -13925,22 +14166,22 @@
       <w:pPr>
         <w:pStyle w:val="Heading2"/>
       </w:pPr>
-      <w:bookmarkStart w:id="64" w:name="_Toc294537862"/>
+      <w:bookmarkStart w:id="65" w:name="_Toc294537862"/>
       <w:r>
         <w:t>Data Structure Design</w:t>
       </w:r>
-      <w:bookmarkEnd w:id="64"/>
+      <w:bookmarkEnd w:id="65"/>
     </w:p>
     <w:p/>
     <w:p>
       <w:pPr>
         <w:pStyle w:val="Heading1"/>
       </w:pPr>
-      <w:bookmarkStart w:id="65" w:name="_Toc294537863"/>
+      <w:bookmarkStart w:id="66" w:name="_Toc294537863"/>
       <w:r>
         <w:t>User interface design</w:t>
       </w:r>
-      <w:bookmarkEnd w:id="65"/>
+      <w:bookmarkEnd w:id="66"/>
     </w:p>
     <w:p>
       <w:pPr>
@@ -13971,11 +14212,11 @@
       <w:pPr>
         <w:pStyle w:val="Heading1"/>
       </w:pPr>
-      <w:bookmarkStart w:id="66" w:name="_Toc294537864"/>
+      <w:bookmarkStart w:id="67" w:name="_Toc294537864"/>
       <w:r>
         <w:t>Performance</w:t>
       </w:r>
-      <w:bookmarkEnd w:id="66"/>
+      <w:bookmarkEnd w:id="67"/>
       <w:r>
         <w:t xml:space="preserve"> </w:t>
       </w:r>
@@ -13989,32 +14230,32 @@
       <w:pPr>
         <w:pStyle w:val="Heading1"/>
       </w:pPr>
-      <w:bookmarkStart w:id="67" w:name="_Toc294537865"/>
+      <w:bookmarkStart w:id="68" w:name="_Toc294537865"/>
       <w:r>
         <w:t>Multi-Platform Issues</w:t>
       </w:r>
-      <w:bookmarkEnd w:id="67"/>
+      <w:bookmarkEnd w:id="68"/>
     </w:p>
     <w:p/>
     <w:p>
       <w:pPr>
         <w:pStyle w:val="Heading1"/>
       </w:pPr>
-      <w:bookmarkStart w:id="68" w:name="_Toc294537866"/>
+      <w:bookmarkStart w:id="69" w:name="_Toc294537866"/>
       <w:r>
         <w:t>Backward-Compatibility</w:t>
       </w:r>
-      <w:bookmarkEnd w:id="68"/>
+      <w:bookmarkEnd w:id="69"/>
     </w:p>
     <w:p>
       <w:pPr>
         <w:pStyle w:val="Heading1"/>
       </w:pPr>
-      <w:bookmarkStart w:id="69" w:name="_Toc294537867"/>
+      <w:bookmarkStart w:id="70" w:name="_Toc294537867"/>
       <w:r>
         <w:t>Benchmarking</w:t>
       </w:r>
-      <w:bookmarkEnd w:id="69"/>
+      <w:bookmarkEnd w:id="70"/>
     </w:p>
     <w:p/>
     <w:p/>
@@ -14026,11 +14267,11 @@
           <w:numId w:val="0"/>
         </w:numPr>
       </w:pPr>
-      <w:bookmarkStart w:id="70" w:name="_Toc294537868"/>
+      <w:bookmarkStart w:id="71" w:name="_Toc294537868"/>
       <w:r>
         <w:t>Open Issues</w:t>
       </w:r>
-      <w:bookmarkEnd w:id="70"/>
+      <w:bookmarkEnd w:id="71"/>
     </w:p>
     <w:p>
       <w:pPr>
@@ -14049,14 +14290,14 @@
       <w:pPr>
         <w:pStyle w:val="Appendix"/>
       </w:pPr>
-      <w:bookmarkStart w:id="71" w:name="_Toc30214783"/>
-      <w:bookmarkStart w:id="72" w:name="_Toc33153578"/>
+      <w:bookmarkStart w:id="72" w:name="_Toc30214783"/>
+      <w:bookmarkStart w:id="73" w:name="_Toc33153578"/>
       <w:r>
         <w:lastRenderedPageBreak/>
         <w:t>Appendix</w:t>
       </w:r>
-      <w:bookmarkEnd w:id="71"/>
       <w:bookmarkEnd w:id="72"/>
+      <w:bookmarkEnd w:id="73"/>
       <w:r>
         <w:t xml:space="preserve"> A</w:t>
       </w:r>
@@ -14073,8 +14314,8 @@
       </w:pPr>
     </w:p>
     <w:sectPr>
-      <w:headerReference w:type="default" r:id="rId30"/>
-      <w:footerReference w:type="default" r:id="rId31"/>
+      <w:headerReference w:type="default" r:id="rId31"/>
+      <w:footerReference w:type="default" r:id="rId32"/>
       <w:pgSz w:w="11906" w:h="16838" w:code="9"/>
       <w:pgMar w:top="1418" w:right="424" w:bottom="1418" w:left="1418" w:header="720" w:footer="720" w:gutter="0"/>
       <w:cols w:space="720"/>
@@ -14084,7 +14325,7 @@
 </file>
 
 <file path=word/endnotes.xml><?xml version="1.0" encoding="utf-8"?>
-<w:endnotes xmlns:ve="http://schemas.openxmlformats.org/markup-compatibility/2006" xmlns:o="urn:schemas-microsoft-com:office:office" xmlns:r="http://schemas.openxmlformats.org/officeDocument/2006/relationships" xmlns:m="http://schemas.openxmlformats.org/officeDocument/2006/math" xmlns:v="urn:schemas-microsoft-com:vml" xmlns:wp="http://schemas.openxmlformats.org/drawingml/2006/wordprocessingDrawing" xmlns:w10="urn:schemas-microsoft-com:office:word" xmlns:w="http://schemas.openxmlformats.org/wordprocessingml/2006/main" xmlns:wne="http://schemas.microsoft.com/office/word/2006/wordml">
+<w:endnotes xmlns:wpc="http://schemas.microsoft.com/office/word/2010/wordprocessingCanvas" xmlns:mc="http://schemas.openxmlformats.org/markup-compatibility/2006" xmlns:o="urn:schemas-microsoft-com:office:office" xmlns:r="http://schemas.openxmlformats.org/officeDocument/2006/relationships" xmlns:m="http://schemas.openxmlformats.org/officeDocument/2006/math" xmlns:v="urn:schemas-microsoft-com:vml" xmlns:wp14="http://schemas.microsoft.com/office/word/2010/wordprocessingDrawing" xmlns:wp="http://schemas.openxmlformats.org/drawingml/2006/wordprocessingDrawing" xmlns:w10="urn:schemas-microsoft-com:office:word" xmlns:w="http://schemas.openxmlformats.org/wordprocessingml/2006/main" xmlns:w14="http://schemas.microsoft.com/office/word/2010/wordml" xmlns:wpg="http://schemas.microsoft.com/office/word/2010/wordprocessingGroup" xmlns:wpi="http://schemas.microsoft.com/office/word/2010/wordprocessingInk" xmlns:wne="http://schemas.microsoft.com/office/word/2006/wordml" xmlns:wps="http://schemas.microsoft.com/office/word/2010/wordprocessingShape" mc:Ignorable="w14 wp14">
   <w:endnote w:type="separator" w:id="-1">
     <w:p>
       <w:r>
@@ -14103,7 +14344,7 @@
 </file>
 
 <file path=word/footer1.xml><?xml version="1.0" encoding="utf-8"?>
-<w:ftr xmlns:ve="http://schemas.openxmlformats.org/markup-compatibility/2006" xmlns:o="urn:schemas-microsoft-com:office:office" xmlns:r="http://schemas.openxmlformats.org/officeDocument/2006/relationships" xmlns:m="http://schemas.openxmlformats.org/officeDocument/2006/math" xmlns:v="urn:schemas-microsoft-com:vml" xmlns:wp="http://schemas.openxmlformats.org/drawingml/2006/wordprocessingDrawing" xmlns:w10="urn:schemas-microsoft-com:office:word" xmlns:w="http://schemas.openxmlformats.org/wordprocessingml/2006/main" xmlns:wne="http://schemas.microsoft.com/office/word/2006/wordml">
+<w:ftr xmlns:wpc="http://schemas.microsoft.com/office/word/2010/wordprocessingCanvas" xmlns:mc="http://schemas.openxmlformats.org/markup-compatibility/2006" xmlns:o="urn:schemas-microsoft-com:office:office" xmlns:r="http://schemas.openxmlformats.org/officeDocument/2006/relationships" xmlns:m="http://schemas.openxmlformats.org/officeDocument/2006/math" xmlns:v="urn:schemas-microsoft-com:vml" xmlns:wp14="http://schemas.microsoft.com/office/word/2010/wordprocessingDrawing" xmlns:wp="http://schemas.openxmlformats.org/drawingml/2006/wordprocessingDrawing" xmlns:w10="urn:schemas-microsoft-com:office:word" xmlns:w="http://schemas.openxmlformats.org/wordprocessingml/2006/main" xmlns:w14="http://schemas.microsoft.com/office/word/2010/wordml" xmlns:wpg="http://schemas.microsoft.com/office/word/2010/wordprocessingGroup" xmlns:wpi="http://schemas.microsoft.com/office/word/2010/wordprocessingInk" xmlns:wne="http://schemas.microsoft.com/office/word/2006/wordml" xmlns:wps="http://schemas.microsoft.com/office/word/2010/wordprocessingShape" mc:Ignorable="w14 wp14">
   <w:p>
     <w:pPr>
       <w:pStyle w:val="Footer"/>
@@ -14146,7 +14387,7 @@
         <w:noProof/>
         <w:lang w:eastAsia="en-GB"/>
       </w:rPr>
-      <w:t>17</w:t>
+      <w:t>29</w:t>
     </w:r>
     <w:r>
       <w:fldChar w:fldCharType="end"/>
@@ -14162,7 +14403,7 @@
         <w:rPr>
           <w:noProof/>
         </w:rPr>
-        <w:t>30</w:t>
+        <w:t>29</w:t>
       </w:r>
     </w:fldSimple>
     <w:r>
@@ -14173,7 +14414,7 @@
 </file>
 
 <file path=word/footnotes.xml><?xml version="1.0" encoding="utf-8"?>
-<w:footnotes xmlns:ve="http://schemas.openxmlformats.org/markup-compatibility/2006" xmlns:o="urn:schemas-microsoft-com:office:office" xmlns:r="http://schemas.openxmlformats.org/officeDocument/2006/relationships" xmlns:m="http://schemas.openxmlformats.org/officeDocument/2006/math" xmlns:v="urn:schemas-microsoft-com:vml" xmlns:wp="http://schemas.openxmlformats.org/drawingml/2006/wordprocessingDrawing" xmlns:w10="urn:schemas-microsoft-com:office:word" xmlns:w="http://schemas.openxmlformats.org/wordprocessingml/2006/main" xmlns:wne="http://schemas.microsoft.com/office/word/2006/wordml">
+<w:footnotes xmlns:wpc="http://schemas.microsoft.com/office/word/2010/wordprocessingCanvas" xmlns:mc="http://schemas.openxmlformats.org/markup-compatibility/2006" xmlns:o="urn:schemas-microsoft-com:office:office" xmlns:r="http://schemas.openxmlformats.org/officeDocument/2006/relationships" xmlns:m="http://schemas.openxmlformats.org/officeDocument/2006/math" xmlns:v="urn:schemas-microsoft-com:vml" xmlns:wp14="http://schemas.microsoft.com/office/word/2010/wordprocessingDrawing" xmlns:wp="http://schemas.openxmlformats.org/drawingml/2006/wordprocessingDrawing" xmlns:w10="urn:schemas-microsoft-com:office:word" xmlns:w="http://schemas.openxmlformats.org/wordprocessingml/2006/main" xmlns:w14="http://schemas.microsoft.com/office/word/2010/wordml" xmlns:wpg="http://schemas.microsoft.com/office/word/2010/wordprocessingGroup" xmlns:wpi="http://schemas.microsoft.com/office/word/2010/wordprocessingInk" xmlns:wne="http://schemas.microsoft.com/office/word/2006/wordml" xmlns:wps="http://schemas.microsoft.com/office/word/2010/wordprocessingShape" mc:Ignorable="w14 wp14">
   <w:footnote w:type="separator" w:id="-1">
     <w:p>
       <w:r>
@@ -14192,7 +14433,7 @@
 </file>
 
 <file path=word/header1.xml><?xml version="1.0" encoding="utf-8"?>
-<w:hdr xmlns:ve="http://schemas.openxmlformats.org/markup-compatibility/2006" xmlns:o="urn:schemas-microsoft-com:office:office" xmlns:r="http://schemas.openxmlformats.org/officeDocument/2006/relationships" xmlns:m="http://schemas.openxmlformats.org/officeDocument/2006/math" xmlns:v="urn:schemas-microsoft-com:vml" xmlns:wp="http://schemas.openxmlformats.org/drawingml/2006/wordprocessingDrawing" xmlns:w10="urn:schemas-microsoft-com:office:word" xmlns:w="http://schemas.openxmlformats.org/wordprocessingml/2006/main" xmlns:wne="http://schemas.microsoft.com/office/word/2006/wordml">
+<w:hdr xmlns:wpc="http://schemas.microsoft.com/office/word/2010/wordprocessingCanvas" xmlns:mc="http://schemas.openxmlformats.org/markup-compatibility/2006" xmlns:o="urn:schemas-microsoft-com:office:office" xmlns:r="http://schemas.openxmlformats.org/officeDocument/2006/relationships" xmlns:m="http://schemas.openxmlformats.org/officeDocument/2006/math" xmlns:v="urn:schemas-microsoft-com:vml" xmlns:wp14="http://schemas.microsoft.com/office/word/2010/wordprocessingDrawing" xmlns:wp="http://schemas.openxmlformats.org/drawingml/2006/wordprocessingDrawing" xmlns:w10="urn:schemas-microsoft-com:office:word" xmlns:w="http://schemas.openxmlformats.org/wordprocessingml/2006/main" xmlns:w14="http://schemas.microsoft.com/office/word/2010/wordml" xmlns:wpg="http://schemas.microsoft.com/office/word/2010/wordprocessingGroup" xmlns:wpi="http://schemas.microsoft.com/office/word/2010/wordprocessingInk" xmlns:wne="http://schemas.microsoft.com/office/word/2006/wordml" xmlns:wps="http://schemas.microsoft.com/office/word/2010/wordprocessingShape" mc:Ignorable="w14 wp14">
   <w:p>
     <w:pPr>
       <w:rPr>
@@ -14409,7 +14650,7 @@
 </file>
 
 <file path=word/numbering.xml><?xml version="1.0" encoding="utf-8"?>
-<w:numbering xmlns:ve="http://schemas.openxmlformats.org/markup-compatibility/2006" xmlns:o="urn:schemas-microsoft-com:office:office" xmlns:r="http://schemas.openxmlformats.org/officeDocument/2006/relationships" xmlns:m="http://schemas.openxmlformats.org/officeDocument/2006/math" xmlns:v="urn:schemas-microsoft-com:vml" xmlns:wp="http://schemas.openxmlformats.org/drawingml/2006/wordprocessingDrawing" xmlns:w10="urn:schemas-microsoft-com:office:word" xmlns:w="http://schemas.openxmlformats.org/wordprocessingml/2006/main" xmlns:wne="http://schemas.microsoft.com/office/word/2006/wordml">
+<w:numbering xmlns:wpc="http://schemas.microsoft.com/office/word/2010/wordprocessingCanvas" xmlns:mc="http://schemas.openxmlformats.org/markup-compatibility/2006" xmlns:o="urn:schemas-microsoft-com:office:office" xmlns:r="http://schemas.openxmlformats.org/officeDocument/2006/relationships" xmlns:m="http://schemas.openxmlformats.org/officeDocument/2006/math" xmlns:v="urn:schemas-microsoft-com:vml" xmlns:wp14="http://schemas.microsoft.com/office/word/2010/wordprocessingDrawing" xmlns:wp="http://schemas.openxmlformats.org/drawingml/2006/wordprocessingDrawing" xmlns:w10="urn:schemas-microsoft-com:office:word" xmlns:w="http://schemas.openxmlformats.org/wordprocessingml/2006/main" xmlns:w14="http://schemas.microsoft.com/office/word/2010/wordml" xmlns:wpg="http://schemas.microsoft.com/office/word/2010/wordprocessingGroup" xmlns:wpi="http://schemas.microsoft.com/office/word/2010/wordprocessingInk" xmlns:wne="http://schemas.microsoft.com/office/word/2006/wordml" xmlns:wps="http://schemas.microsoft.com/office/word/2010/wordprocessingShape" mc:Ignorable="w14 wp14">
   <w:abstractNum w:abstractNumId="0">
     <w:nsid w:val="FFFFFFFB"/>
     <w:multiLevelType w:val="multilevel"/>
@@ -15162,7 +15403,7 @@
         <w:rFonts w:ascii="Symbol" w:hAnsi="Symbol" w:hint="default"/>
       </w:rPr>
     </w:lvl>
-    <w:lvl w:ilvl="1" w:tplc="04090003" w:tentative="1">
+    <w:lvl w:ilvl="1" w:tplc="04090003">
       <w:start w:val="1"/>
       <w:numFmt w:val="bullet"/>
       <w:lvlText w:val="o"/>
@@ -15174,7 +15415,7 @@
         <w:rFonts w:ascii="Courier New" w:hAnsi="Courier New" w:cs="Courier New" w:hint="default"/>
       </w:rPr>
     </w:lvl>
-    <w:lvl w:ilvl="2" w:tplc="04090005" w:tentative="1">
+    <w:lvl w:ilvl="2" w:tplc="04090005">
       <w:start w:val="1"/>
       <w:numFmt w:val="bullet"/>
       <w:lvlText w:val=""/>
@@ -15186,7 +15427,7 @@
         <w:rFonts w:ascii="Wingdings" w:hAnsi="Wingdings" w:hint="default"/>
       </w:rPr>
     </w:lvl>
-    <w:lvl w:ilvl="3" w:tplc="04090001" w:tentative="1">
+    <w:lvl w:ilvl="3" w:tplc="04090001">
       <w:start w:val="1"/>
       <w:numFmt w:val="bullet"/>
       <w:lvlText w:val=""/>
@@ -15198,7 +15439,7 @@
         <w:rFonts w:ascii="Symbol" w:hAnsi="Symbol" w:hint="default"/>
       </w:rPr>
     </w:lvl>
-    <w:lvl w:ilvl="4" w:tplc="04090003" w:tentative="1">
+    <w:lvl w:ilvl="4" w:tplc="04090003">
       <w:start w:val="1"/>
       <w:numFmt w:val="bullet"/>
       <w:lvlText w:val="o"/>
@@ -15210,7 +15451,7 @@
         <w:rFonts w:ascii="Courier New" w:hAnsi="Courier New" w:cs="Courier New" w:hint="default"/>
       </w:rPr>
     </w:lvl>
-    <w:lvl w:ilvl="5" w:tplc="04090005" w:tentative="1">
+    <w:lvl w:ilvl="5" w:tplc="04090005">
       <w:start w:val="1"/>
       <w:numFmt w:val="bullet"/>
       <w:lvlText w:val=""/>
@@ -17498,6 +17739,119 @@
     </w:lvl>
   </w:abstractNum>
   <w:abstractNum w:abstractNumId="26">
+    <w:nsid w:val="5ECA31A2"/>
+    <w:multiLevelType w:val="hybridMultilevel"/>
+    <w:tmpl w:val="9BE07AEA"/>
+    <w:lvl w:ilvl="0" w:tplc="04090001">
+      <w:start w:val="1"/>
+      <w:numFmt w:val="bullet"/>
+      <w:lvlText w:val=""/>
+      <w:lvlJc w:val="left"/>
+      <w:pPr>
+        <w:ind w:left="1776" w:hanging="360"/>
+      </w:pPr>
+      <w:rPr>
+        <w:rFonts w:ascii="Symbol" w:hAnsi="Symbol" w:hint="default"/>
+      </w:rPr>
+    </w:lvl>
+    <w:lvl w:ilvl="1" w:tplc="04090003" w:tentative="1">
+      <w:start w:val="1"/>
+      <w:numFmt w:val="bullet"/>
+      <w:lvlText w:val="o"/>
+      <w:lvlJc w:val="left"/>
+      <w:pPr>
+        <w:ind w:left="2496" w:hanging="360"/>
+      </w:pPr>
+      <w:rPr>
+        <w:rFonts w:ascii="Courier New" w:hAnsi="Courier New" w:cs="Courier New" w:hint="default"/>
+      </w:rPr>
+    </w:lvl>
+    <w:lvl w:ilvl="2" w:tplc="04090005" w:tentative="1">
+      <w:start w:val="1"/>
+      <w:numFmt w:val="bullet"/>
+      <w:lvlText w:val=""/>
+      <w:lvlJc w:val="left"/>
+      <w:pPr>
+        <w:ind w:left="3216" w:hanging="360"/>
+      </w:pPr>
+      <w:rPr>
+        <w:rFonts w:ascii="Wingdings" w:hAnsi="Wingdings" w:hint="default"/>
+      </w:rPr>
+    </w:lvl>
+    <w:lvl w:ilvl="3" w:tplc="04090001" w:tentative="1">
+      <w:start w:val="1"/>
+      <w:numFmt w:val="bullet"/>
+      <w:lvlText w:val=""/>
+      <w:lvlJc w:val="left"/>
+      <w:pPr>
+        <w:ind w:left="3936" w:hanging="360"/>
+      </w:pPr>
+      <w:rPr>
+        <w:rFonts w:ascii="Symbol" w:hAnsi="Symbol" w:hint="default"/>
+      </w:rPr>
+    </w:lvl>
+    <w:lvl w:ilvl="4" w:tplc="04090003" w:tentative="1">
+      <w:start w:val="1"/>
+      <w:numFmt w:val="bullet"/>
+      <w:lvlText w:val="o"/>
+      <w:lvlJc w:val="left"/>
+      <w:pPr>
+        <w:ind w:left="4656" w:hanging="360"/>
+      </w:pPr>
+      <w:rPr>
+        <w:rFonts w:ascii="Courier New" w:hAnsi="Courier New" w:cs="Courier New" w:hint="default"/>
+      </w:rPr>
+    </w:lvl>
+    <w:lvl w:ilvl="5" w:tplc="04090005" w:tentative="1">
+      <w:start w:val="1"/>
+      <w:numFmt w:val="bullet"/>
+      <w:lvlText w:val=""/>
+      <w:lvlJc w:val="left"/>
+      <w:pPr>
+        <w:ind w:left="5376" w:hanging="360"/>
+      </w:pPr>
+      <w:rPr>
+        <w:rFonts w:ascii="Wingdings" w:hAnsi="Wingdings" w:hint="default"/>
+      </w:rPr>
+    </w:lvl>
+    <w:lvl w:ilvl="6" w:tplc="04090001" w:tentative="1">
+      <w:start w:val="1"/>
+      <w:numFmt w:val="bullet"/>
+      <w:lvlText w:val=""/>
+      <w:lvlJc w:val="left"/>
+      <w:pPr>
+        <w:ind w:left="6096" w:hanging="360"/>
+      </w:pPr>
+      <w:rPr>
+        <w:rFonts w:ascii="Symbol" w:hAnsi="Symbol" w:hint="default"/>
+      </w:rPr>
+    </w:lvl>
+    <w:lvl w:ilvl="7" w:tplc="04090003" w:tentative="1">
+      <w:start w:val="1"/>
+      <w:numFmt w:val="bullet"/>
+      <w:lvlText w:val="o"/>
+      <w:lvlJc w:val="left"/>
+      <w:pPr>
+        <w:ind w:left="6816" w:hanging="360"/>
+      </w:pPr>
+      <w:rPr>
+        <w:rFonts w:ascii="Courier New" w:hAnsi="Courier New" w:cs="Courier New" w:hint="default"/>
+      </w:rPr>
+    </w:lvl>
+    <w:lvl w:ilvl="8" w:tplc="04090005" w:tentative="1">
+      <w:start w:val="1"/>
+      <w:numFmt w:val="bullet"/>
+      <w:lvlText w:val=""/>
+      <w:lvlJc w:val="left"/>
+      <w:pPr>
+        <w:ind w:left="7536" w:hanging="360"/>
+      </w:pPr>
+      <w:rPr>
+        <w:rFonts w:ascii="Wingdings" w:hAnsi="Wingdings" w:hint="default"/>
+      </w:rPr>
+    </w:lvl>
+  </w:abstractNum>
+  <w:abstractNum w:abstractNumId="27">
     <w:nsid w:val="5FCF5964"/>
     <w:multiLevelType w:val="hybridMultilevel"/>
     <w:tmpl w:val="176E2634"/>
@@ -17610,7 +17964,7 @@
       </w:rPr>
     </w:lvl>
   </w:abstractNum>
-  <w:abstractNum w:abstractNumId="27">
+  <w:abstractNum w:abstractNumId="28">
     <w:nsid w:val="674101EE"/>
     <w:multiLevelType w:val="hybridMultilevel"/>
     <w:tmpl w:val="76505556"/>
@@ -17723,7 +18077,7 @@
       </w:rPr>
     </w:lvl>
   </w:abstractNum>
-  <w:abstractNum w:abstractNumId="28">
+  <w:abstractNum w:abstractNumId="29">
     <w:nsid w:val="6A225DD0"/>
     <w:multiLevelType w:val="hybridMultilevel"/>
     <w:tmpl w:val="7C541996"/>
@@ -17812,7 +18166,7 @@
       </w:pPr>
     </w:lvl>
   </w:abstractNum>
-  <w:abstractNum w:abstractNumId="29">
+  <w:abstractNum w:abstractNumId="30">
     <w:nsid w:val="6D5C1F9F"/>
     <w:multiLevelType w:val="hybridMultilevel"/>
     <w:tmpl w:val="381AB23E"/>
@@ -17925,7 +18279,7 @@
       </w:rPr>
     </w:lvl>
   </w:abstractNum>
-  <w:abstractNum w:abstractNumId="30">
+  <w:abstractNum w:abstractNumId="31">
     <w:nsid w:val="6EDA62E9"/>
     <w:multiLevelType w:val="hybridMultilevel"/>
     <w:tmpl w:val="ACC21162"/>
@@ -18065,7 +18419,7 @@
       </w:rPr>
     </w:lvl>
   </w:abstractNum>
-  <w:abstractNum w:abstractNumId="31">
+  <w:abstractNum w:abstractNumId="32">
     <w:nsid w:val="73222986"/>
     <w:multiLevelType w:val="hybridMultilevel"/>
     <w:tmpl w:val="8220A9F8"/>
@@ -18178,7 +18532,7 @@
       </w:rPr>
     </w:lvl>
   </w:abstractNum>
-  <w:abstractNum w:abstractNumId="32">
+  <w:abstractNum w:abstractNumId="33">
     <w:nsid w:val="752A20F7"/>
     <w:multiLevelType w:val="hybridMultilevel"/>
     <w:tmpl w:val="D37021BE"/>
@@ -18318,7 +18672,7 @@
       </w:rPr>
     </w:lvl>
   </w:abstractNum>
-  <w:abstractNum w:abstractNumId="33">
+  <w:abstractNum w:abstractNumId="34">
     <w:nsid w:val="79463B5B"/>
     <w:multiLevelType w:val="hybridMultilevel"/>
     <w:tmpl w:val="A29AA046"/>
@@ -18474,16 +18828,16 @@
     <w:abstractNumId w:val="14"/>
   </w:num>
   <w:num w:numId="6">
-    <w:abstractNumId w:val="30"/>
+    <w:abstractNumId w:val="31"/>
   </w:num>
   <w:num w:numId="7">
     <w:abstractNumId w:val="9"/>
   </w:num>
   <w:num w:numId="8">
-    <w:abstractNumId w:val="32"/>
+    <w:abstractNumId w:val="33"/>
   </w:num>
   <w:num w:numId="9">
-    <w:abstractNumId w:val="33"/>
+    <w:abstractNumId w:val="34"/>
   </w:num>
   <w:num w:numId="10">
     <w:abstractNumId w:val="5"/>
@@ -18492,7 +18846,7 @@
     <w:abstractNumId w:val="12"/>
   </w:num>
   <w:num w:numId="12">
-    <w:abstractNumId w:val="28"/>
+    <w:abstractNumId w:val="29"/>
   </w:num>
   <w:num w:numId="13">
     <w:abstractNumId w:val="4"/>
@@ -18549,7 +18903,7 @@
     <w:abstractNumId w:val="24"/>
   </w:num>
   <w:num w:numId="22">
-    <w:abstractNumId w:val="31"/>
+    <w:abstractNumId w:val="32"/>
   </w:num>
   <w:num w:numId="23">
     <w:abstractNumId w:val="2"/>
@@ -18561,10 +18915,10 @@
     <w:abstractNumId w:val="3"/>
   </w:num>
   <w:num w:numId="26">
-    <w:abstractNumId w:val="29"/>
+    <w:abstractNumId w:val="30"/>
   </w:num>
   <w:num w:numId="27">
-    <w:abstractNumId w:val="29"/>
+    <w:abstractNumId w:val="30"/>
     <w:lvlOverride w:ilvl="0"/>
     <w:lvlOverride w:ilvl="1"/>
     <w:lvlOverride w:ilvl="2"/>
@@ -18594,7 +18948,7 @@
     <w:abstractNumId w:val="20"/>
   </w:num>
   <w:num w:numId="30">
-    <w:abstractNumId w:val="26"/>
+    <w:abstractNumId w:val="27"/>
   </w:num>
   <w:num w:numId="31">
     <w:abstractNumId w:val="7"/>
@@ -18606,7 +18960,7 @@
     <w:abstractNumId w:val="18"/>
   </w:num>
   <w:num w:numId="34">
-    <w:abstractNumId w:val="27"/>
+    <w:abstractNumId w:val="28"/>
   </w:num>
   <w:num w:numId="35">
     <w:abstractNumId w:val="19"/>
@@ -18614,12 +18968,15 @@
   <w:num w:numId="36">
     <w:abstractNumId w:val="22"/>
   </w:num>
+  <w:num w:numId="37">
+    <w:abstractNumId w:val="26"/>
+  </w:num>
   <w:numIdMacAtCleanup w:val="9"/>
 </w:numbering>
 </file>
 
 <file path=word/styles.xml><?xml version="1.0" encoding="utf-8"?>
-<w:styles xmlns:r="http://schemas.openxmlformats.org/officeDocument/2006/relationships" xmlns:w="http://schemas.openxmlformats.org/wordprocessingml/2006/main">
+<w:styles xmlns:mc="http://schemas.openxmlformats.org/markup-compatibility/2006" xmlns:r="http://schemas.openxmlformats.org/officeDocument/2006/relationships" xmlns:w="http://schemas.openxmlformats.org/wordprocessingml/2006/main" xmlns:w14="http://schemas.microsoft.com/office/word/2010/wordml" mc:Ignorable="w14">
   <w:docDefaults>
     <w:rPrDefault>
       <w:rPr>
@@ -18997,7 +19354,6 @@
     <w:uiPriority w:val="99"/>
     <w:semiHidden/>
     <w:unhideWhenUsed/>
-    <w:qFormat/>
     <w:tblPr>
       <w:tblInd w:w="0" w:type="dxa"/>
       <w:tblCellMar>
@@ -19457,6 +19813,199 @@
 </w:styles>
 </file>
 
+<file path=word/stylesWithEffects.xml><?xml version="1.0" encoding="utf-8"?>
+<w:styles xmlns:wpc="http://schemas.microsoft.com/office/word/2010/wordprocessingCanvas" xmlns:mc="http://schemas.openxmlformats.org/markup-compatibility/2006" xmlns:o="urn:schemas-microsoft-com:office:office" xmlns:r="http://schemas.openxmlformats.org/officeDocument/2006/relationships" xmlns:m="http://schemas.openxmlformats.org/officeDocument/2006/math" xmlns:v="urn:schemas-microsoft-com:vml" xmlns:wp14="http://schemas.microsoft.com/office/word/2010/wordprocessingDrawing" xmlns:wp="http://schemas.openxmlformats.org/drawingml/2006/wordprocessingDrawing" xmlns:w10="urn:schemas-microsoft-com:office:word" xmlns:w="http://schemas.openxmlformats.org/wordprocessingml/2006/main" xmlns:w14="http://schemas.microsoft.com/office/word/2010/wordml" xmlns:wpg="http://schemas.microsoft.com/office/word/2010/wordprocessingGroup" xmlns:wpi="http://schemas.microsoft.com/office/word/2010/wordprocessingInk" xmlns:wne="http://schemas.microsoft.com/office/word/2006/wordml" xmlns:wps="http://schemas.microsoft.com/office/word/2010/wordprocessingShape" mc:Ignorable="w14 wp14">
+  <w:docDefaults>
+    <w:rPrDefault>
+      <w:rPr>
+        <w:rFonts w:asciiTheme="minorHAnsi" w:eastAsiaTheme="minorEastAsia" w:hAnsiTheme="minorHAnsi" w:cstheme="minorBidi"/>
+        <w:sz w:val="22"/>
+        <w:szCs w:val="22"/>
+        <w:lang w:val="en-US" w:eastAsia="en-US" w:bidi="he-IL"/>
+      </w:rPr>
+    </w:rPrDefault>
+    <w:pPrDefault>
+      <w:pPr>
+        <w:spacing w:after="200" w:line="276" w:lineRule="auto"/>
+      </w:pPr>
+    </w:pPrDefault>
+  </w:docDefaults>
+  <w:latentStyles w:defLockedState="0" w:defUIPriority="99" w:defSemiHidden="1" w:defUnhideWhenUsed="1" w:defQFormat="0" w:count="267">
+    <w:lsdException w:name="Normal" w:semiHidden="0" w:uiPriority="0" w:unhideWhenUsed="0" w:qFormat="1"/>
+    <w:lsdException w:name="heading 1" w:semiHidden="0" w:uiPriority="9" w:unhideWhenUsed="0" w:qFormat="1"/>
+    <w:lsdException w:name="heading 2" w:uiPriority="9" w:qFormat="1"/>
+    <w:lsdException w:name="heading 3" w:uiPriority="9" w:qFormat="1"/>
+    <w:lsdException w:name="heading 4" w:uiPriority="9" w:qFormat="1"/>
+    <w:lsdException w:name="heading 5" w:uiPriority="9" w:qFormat="1"/>
+    <w:lsdException w:name="heading 6" w:uiPriority="9" w:qFormat="1"/>
+    <w:lsdException w:name="heading 7" w:uiPriority="9" w:qFormat="1"/>
+    <w:lsdException w:name="heading 8" w:uiPriority="9" w:qFormat="1"/>
+    <w:lsdException w:name="heading 9" w:uiPriority="9" w:qFormat="1"/>
+    <w:lsdException w:name="toc 1" w:uiPriority="39"/>
+    <w:lsdException w:name="toc 2" w:uiPriority="39"/>
+    <w:lsdException w:name="toc 3" w:uiPriority="39"/>
+    <w:lsdException w:name="toc 4" w:uiPriority="39"/>
+    <w:lsdException w:name="toc 5" w:uiPriority="39"/>
+    <w:lsdException w:name="toc 6" w:uiPriority="39"/>
+    <w:lsdException w:name="toc 7" w:uiPriority="39"/>
+    <w:lsdException w:name="toc 8" w:uiPriority="39"/>
+    <w:lsdException w:name="toc 9" w:uiPriority="39"/>
+    <w:lsdException w:name="caption" w:uiPriority="35" w:qFormat="1"/>
+    <w:lsdException w:name="Title" w:semiHidden="0" w:uiPriority="10" w:unhideWhenUsed="0" w:qFormat="1"/>
+    <w:lsdException w:name="Default Paragraph Font" w:uiPriority="1"/>
+    <w:lsdException w:name="Subtitle" w:semiHidden="0" w:uiPriority="11" w:unhideWhenUsed="0" w:qFormat="1"/>
+    <w:lsdException w:name="Strong" w:semiHidden="0" w:uiPriority="22" w:unhideWhenUsed="0" w:qFormat="1"/>
+    <w:lsdException w:name="Emphasis" w:semiHidden="0" w:uiPriority="20" w:unhideWhenUsed="0" w:qFormat="1"/>
+    <w:lsdException w:name="Table Grid" w:semiHidden="0" w:uiPriority="59" w:unhideWhenUsed="0"/>
+    <w:lsdException w:name="Placeholder Text" w:unhideWhenUsed="0"/>
+    <w:lsdException w:name="No Spacing" w:semiHidden="0" w:uiPriority="1" w:unhideWhenUsed="0" w:qFormat="1"/>
+    <w:lsdException w:name="Light Shading" w:semiHidden="0" w:uiPriority="60" w:unhideWhenUsed="0"/>
+    <w:lsdException w:name="Light List" w:semiHidden="0" w:uiPriority="61" w:unhideWhenUsed="0"/>
+    <w:lsdException w:name="Light Grid" w:semiHidden="0" w:uiPriority="62" w:unhideWhenUsed="0"/>
+    <w:lsdException w:name="Medium Shading 1" w:semiHidden="0" w:uiPriority="63" w:unhideWhenUsed="0"/>
+    <w:lsdException w:name="Medium Shading 2" w:semiHidden="0" w:uiPriority="64" w:unhideWhenUsed="0"/>
+    <w:lsdException w:name="Medium List 1" w:semiHidden="0" w:uiPriority="65" w:unhideWhenUsed="0"/>
+    <w:lsdException w:name="Medium List 2" w:semiHidden="0" w:uiPriority="66" w:unhideWhenUsed="0"/>
+    <w:lsdException w:name="Medium Grid 1" w:semiHidden="0" w:uiPriority="67" w:unhideWhenUsed="0"/>
+    <w:lsdException w:name="Medium Grid 2" w:semiHidden="0" w:uiPriority="68" w:unhideWhenUsed="0"/>
+    <w:lsdException w:name="Medium Grid 3" w:semiHidden="0" w:uiPriority="69" w:unhideWhenUsed="0"/>
+    <w:lsdException w:name="Dark List" w:semiHidden="0" w:uiPriority="70" w:unhideWhenUsed="0"/>
+    <w:lsdException w:name="Colorful Shading" w:semiHidden="0" w:uiPriority="71" w:unhideWhenUsed="0"/>
+    <w:lsdException w:name="Colorful List" w:semiHidden="0" w:uiPriority="72" w:unhideWhenUsed="0"/>
+    <w:lsdException w:name="Colorful Grid" w:semiHidden="0" w:uiPriority="73" w:unhideWhenUsed="0"/>
+    <w:lsdException w:name="Light Shading Accent 1" w:semiHidden="0" w:uiPriority="60" w:unhideWhenUsed="0"/>
+    <w:lsdException w:name="Light List Accent 1" w:semiHidden="0" w:uiPriority="61" w:unhideWhenUsed="0"/>
+    <w:lsdException w:name="Light Grid Accent 1" w:semiHidden="0" w:uiPriority="62" w:unhideWhenUsed="0"/>
+    <w:lsdException w:name="Medium Shading 1 Accent 1" w:semiHidden="0" w:uiPriority="63" w:unhideWhenUsed="0"/>
+    <w:lsdException w:name="Medium Shading 2 Accent 1" w:semiHidden="0" w:uiPriority="64" w:unhideWhenUsed="0"/>
+    <w:lsdException w:name="Medium List 1 Accent 1" w:semiHidden="0" w:uiPriority="65" w:unhideWhenUsed="0"/>
+    <w:lsdException w:name="Revision" w:unhideWhenUsed="0"/>
+    <w:lsdException w:name="List Paragraph" w:semiHidden="0" w:uiPriority="34" w:unhideWhenUsed="0" w:qFormat="1"/>
+    <w:lsdException w:name="Quote" w:semiHidden="0" w:uiPriority="29" w:unhideWhenUsed="0" w:qFormat="1"/>
+    <w:lsdException w:name="Intense Quote" w:semiHidden="0" w:uiPriority="30" w:unhideWhenUsed="0" w:qFormat="1"/>
+    <w:lsdException w:name="Medium List 2 Accent 1" w:semiHidden="0" w:uiPriority="66" w:unhideWhenUsed="0"/>
+    <w:lsdException w:name="Medium Grid 1 Accent 1" w:semiHidden="0" w:uiPriority="67" w:unhideWhenUsed="0"/>
+    <w:lsdException w:name="Medium Grid 2 Accent 1" w:semiHidden="0" w:uiPriority="68" w:unhideWhenUsed="0"/>
+    <w:lsdException w:name="Medium Grid 3 Accent 1" w:semiHidden="0" w:uiPriority="69" w:unhideWhenUsed="0"/>
+    <w:lsdException w:name="Dark List Accent 1" w:semiHidden="0" w:uiPriority="70" w:unhideWhenUsed="0"/>
+    <w:lsdException w:name="Colorful Shading Accent 1" w:semiHidden="0" w:uiPriority="71" w:unhideWhenUsed="0"/>
+    <w:lsdException w:name="Colorful List Accent 1" w:semiHidden="0" w:uiPriority="72" w:unhideWhenUsed="0"/>
+    <w:lsdException w:name="Colorful Grid Accent 1" w:semiHidden="0" w:uiPriority="73" w:unhideWhenUsed="0"/>
+    <w:lsdException w:name="Light Shading Accent 2" w:semiHidden="0" w:uiPriority="60" w:unhideWhenUsed="0"/>
+    <w:lsdException w:name="Light List Accent 2" w:semiHidden="0" w:uiPriority="61" w:unhideWhenUsed="0"/>
+    <w:lsdException w:name="Light Grid Accent 2" w:semiHidden="0" w:uiPriority="62" w:unhideWhenUsed="0"/>
+    <w:lsdException w:name="Medium Shading 1 Accent 2" w:semiHidden="0" w:uiPriority="63" w:unhideWhenUsed="0"/>
+    <w:lsdException w:name="Medium Shading 2 Accent 2" w:semiHidden="0" w:uiPriority="64" w:unhideWhenUsed="0"/>
+    <w:lsdException w:name="Medium List 1 Accent 2" w:semiHidden="0" w:uiPriority="65" w:unhideWhenUsed="0"/>
+    <w:lsdException w:name="Medium List 2 Accent 2" w:semiHidden="0" w:uiPriority="66" w:unhideWhenUsed="0"/>
+    <w:lsdException w:name="Medium Grid 1 Accent 2" w:semiHidden="0" w:uiPriority="67" w:unhideWhenUsed="0"/>
+    <w:lsdException w:name="Medium Grid 2 Accent 2" w:semiHidden="0" w:uiPriority="68" w:unhideWhenUsed="0"/>
+    <w:lsdException w:name="Medium Grid 3 Accent 2" w:semiHidden="0" w:uiPriority="69" w:unhideWhenUsed="0"/>
+    <w:lsdException w:name="Dark List Accent 2" w:semiHidden="0" w:uiPriority="70" w:unhideWhenUsed="0"/>
+    <w:lsdException w:name="Colorful Shading Accent 2" w:semiHidden="0" w:uiPriority="71" w:unhideWhenUsed="0"/>
+    <w:lsdException w:name="Colorful List Accent 2" w:semiHidden="0" w:uiPriority="72" w:unhideWhenUsed="0"/>
+    <w:lsdException w:name="Colorful Grid Accent 2" w:semiHidden="0" w:uiPriority="73" w:unhideWhenUsed="0"/>
+    <w:lsdException w:name="Light Shading Accent 3" w:semiHidden="0" w:uiPriority="60" w:unhideWhenUsed="0"/>
+    <w:lsdException w:name="Light List Accent 3" w:semiHidden="0" w:uiPriority="61" w:unhideWhenUsed="0"/>
+    <w:lsdException w:name="Light Grid Accent 3" w:semiHidden="0" w:uiPriority="62" w:unhideWhenUsed="0"/>
+    <w:lsdException w:name="Medium Shading 1 Accent 3" w:semiHidden="0" w:uiPriority="63" w:unhideWhenUsed="0"/>
+    <w:lsdException w:name="Medium Shading 2 Accent 3" w:semiHidden="0" w:uiPriority="64" w:unhideWhenUsed="0"/>
+    <w:lsdException w:name="Medium List 1 Accent 3" w:semiHidden="0" w:uiPriority="65" w:unhideWhenUsed="0"/>
+    <w:lsdException w:name="Medium List 2 Accent 3" w:semiHidden="0" w:uiPriority="66" w:unhideWhenUsed="0"/>
+    <w:lsdException w:name="Medium Grid 1 Accent 3" w:semiHidden="0" w:uiPriority="67" w:unhideWhenUsed="0"/>
+    <w:lsdException w:name="Medium Grid 2 Accent 3" w:semiHidden="0" w:uiPriority="68" w:unhideWhenUsed="0"/>
+    <w:lsdException w:name="Medium Grid 3 Accent 3" w:semiHidden="0" w:uiPriority="69" w:unhideWhenUsed="0"/>
+    <w:lsdException w:name="Dark List Accent 3" w:semiHidden="0" w:uiPriority="70" w:unhideWhenUsed="0"/>
+    <w:lsdException w:name="Colorful Shading Accent 3" w:semiHidden="0" w:uiPriority="71" w:unhideWhenUsed="0"/>
+    <w:lsdException w:name="Colorful List Accent 3" w:semiHidden="0" w:uiPriority="72" w:unhideWhenUsed="0"/>
+    <w:lsdException w:name="Colorful Grid Accent 3" w:semiHidden="0" w:uiPriority="73" w:unhideWhenUsed="0"/>
+    <w:lsdException w:name="Light Shading Accent 4" w:semiHidden="0" w:uiPriority="60" w:unhideWhenUsed="0"/>
+    <w:lsdException w:name="Light List Accent 4" w:semiHidden="0" w:uiPriority="61" w:unhideWhenUsed="0"/>
+    <w:lsdException w:name="Light Grid Accent 4" w:semiHidden="0" w:uiPriority="62" w:unhideWhenUsed="0"/>
+    <w:lsdException w:name="Medium Shading 1 Accent 4" w:semiHidden="0" w:uiPriority="63" w:unhideWhenUsed="0"/>
+    <w:lsdException w:name="Medium Shading 2 Accent 4" w:semiHidden="0" w:uiPriority="64" w:unhideWhenUsed="0"/>
+    <w:lsdException w:name="Medium List 1 Accent 4" w:semiHidden="0" w:uiPriority="65" w:unhideWhenUsed="0"/>
+    <w:lsdException w:name="Medium List 2 Accent 4" w:semiHidden="0" w:uiPriority="66" w:unhideWhenUsed="0"/>
+    <w:lsdException w:name="Medium Grid 1 Accent 4" w:semiHidden="0" w:uiPriority="67" w:unhideWhenUsed="0"/>
+    <w:lsdException w:name="Medium Grid 2 Accent 4" w:semiHidden="0" w:uiPriority="68" w:unhideWhenUsed="0"/>
+    <w:lsdException w:name="Medium Grid 3 Accent 4" w:semiHidden="0" w:uiPriority="69" w:unhideWhenUsed="0"/>
+    <w:lsdException w:name="Dark List Accent 4" w:semiHidden="0" w:uiPriority="70" w:unhideWhenUsed="0"/>
+    <w:lsdException w:name="Colorful Shading Accent 4" w:semiHidden="0" w:uiPriority="71" w:unhideWhenUsed="0"/>
+    <w:lsdException w:name="Colorful List Accent 4" w:semiHidden="0" w:uiPriority="72" w:unhideWhenUsed="0"/>
+    <w:lsdException w:name="Colorful Grid Accent 4" w:semiHidden="0" w:uiPriority="73" w:unhideWhenUsed="0"/>
+    <w:lsdException w:name="Light Shading Accent 5" w:semiHidden="0" w:uiPriority="60" w:unhideWhenUsed="0"/>
+    <w:lsdException w:name="Light List Accent 5" w:semiHidden="0" w:uiPriority="61" w:unhideWhenUsed="0"/>
+    <w:lsdException w:name="Light Grid Accent 5" w:semiHidden="0" w:uiPriority="62" w:unhideWhenUsed="0"/>
+    <w:lsdException w:name="Medium Shading 1 Accent 5" w:semiHidden="0" w:uiPriority="63" w:unhideWhenUsed="0"/>
+    <w:lsdException w:name="Medium Shading 2 Accent 5" w:semiHidden="0" w:uiPriority="64" w:unhideWhenUsed="0"/>
+    <w:lsdException w:name="Medium List 1 Accent 5" w:semiHidden="0" w:uiPriority="65" w:unhideWhenUsed="0"/>
+    <w:lsdException w:name="Medium List 2 Accent 5" w:semiHidden="0" w:uiPriority="66" w:unhideWhenUsed="0"/>
+    <w:lsdException w:name="Medium Grid 1 Accent 5" w:semiHidden="0" w:uiPriority="67" w:unhideWhenUsed="0"/>
+    <w:lsdException w:name="Medium Grid 2 Accent 5" w:semiHidden="0" w:uiPriority="68" w:unhideWhenUsed="0"/>
+    <w:lsdException w:name="Medium Grid 3 Accent 5" w:semiHidden="0" w:uiPriority="69" w:unhideWhenUsed="0"/>
+    <w:lsdException w:name="Dark List Accent 5" w:semiHidden="0" w:uiPriority="70" w:unhideWhenUsed="0"/>
+    <w:lsdException w:name="Colorful Shading Accent 5" w:semiHidden="0" w:uiPriority="71" w:unhideWhenUsed="0"/>
+    <w:lsdException w:name="Colorful List Accent 5" w:semiHidden="0" w:uiPriority="72" w:unhideWhenUsed="0"/>
+    <w:lsdException w:name="Colorful Grid Accent 5" w:semiHidden="0" w:uiPriority="73" w:unhideWhenUsed="0"/>
+    <w:lsdException w:name="Light Shading Accent 6" w:semiHidden="0" w:uiPriority="60" w:unhideWhenUsed="0"/>
+    <w:lsdException w:name="Light List Accent 6" w:semiHidden="0" w:uiPriority="61" w:unhideWhenUsed="0"/>
+    <w:lsdException w:name="Light Grid Accent 6" w:semiHidden="0" w:uiPriority="62" w:unhideWhenUsed="0"/>
+    <w:lsdException w:name="Medium Shading 1 Accent 6" w:semiHidden="0" w:uiPriority="63" w:unhideWhenUsed="0"/>
+    <w:lsdException w:name="Medium Shading 2 Accent 6" w:semiHidden="0" w:uiPriority="64" w:unhideWhenUsed="0"/>
+    <w:lsdException w:name="Medium List 1 Accent 6" w:semiHidden="0" w:uiPriority="65" w:unhideWhenUsed="0"/>
+    <w:lsdException w:name="Medium List 2 Accent 6" w:semiHidden="0" w:uiPriority="66" w:unhideWhenUsed="0"/>
+    <w:lsdException w:name="Medium Grid 1 Accent 6" w:semiHidden="0" w:uiPriority="67" w:unhideWhenUsed="0"/>
+    <w:lsdException w:name="Medium Grid 2 Accent 6" w:semiHidden="0" w:uiPriority="68" w:unhideWhenUsed="0"/>
+    <w:lsdException w:name="Medium Grid 3 Accent 6" w:semiHidden="0" w:uiPriority="69" w:unhideWhenUsed="0"/>
+    <w:lsdException w:name="Dark List Accent 6" w:semiHidden="0" w:uiPriority="70" w:unhideWhenUsed="0"/>
+    <w:lsdException w:name="Colorful Shading Accent 6" w:semiHidden="0" w:uiPriority="71" w:unhideWhenUsed="0"/>
+    <w:lsdException w:name="Colorful List Accent 6" w:semiHidden="0" w:uiPriority="72" w:unhideWhenUsed="0"/>
+    <w:lsdException w:name="Colorful Grid Accent 6" w:semiHidden="0" w:uiPriority="73" w:unhideWhenUsed="0"/>
+    <w:lsdException w:name="Subtle Emphasis" w:semiHidden="0" w:uiPriority="19" w:unhideWhenUsed="0" w:qFormat="1"/>
+    <w:lsdException w:name="Intense Emphasis" w:semiHidden="0" w:uiPriority="21" w:unhideWhenUsed="0" w:qFormat="1"/>
+    <w:lsdException w:name="Subtle Reference" w:semiHidden="0" w:uiPriority="31" w:unhideWhenUsed="0" w:qFormat="1"/>
+    <w:lsdException w:name="Intense Reference" w:semiHidden="0" w:uiPriority="32" w:unhideWhenUsed="0" w:qFormat="1"/>
+    <w:lsdException w:name="Book Title" w:semiHidden="0" w:uiPriority="33" w:unhideWhenUsed="0" w:qFormat="1"/>
+    <w:lsdException w:name="Bibliography" w:uiPriority="37"/>
+    <w:lsdException w:name="TOC Heading" w:uiPriority="39" w:qFormat="1"/>
+  </w:latentStyles>
+  <w:style w:type="paragraph" w:default="1" w:styleId="Normal">
+    <w:name w:val="Normal"/>
+    <w:qFormat/>
+    <w:pPr>
+      <w:bidi/>
+    </w:pPr>
+  </w:style>
+  <w:style w:type="character" w:default="1" w:styleId="DefaultParagraphFont">
+    <w:name w:val="Default Paragraph Font"/>
+    <w:uiPriority w:val="1"/>
+    <w:semiHidden/>
+    <w:unhideWhenUsed/>
+  </w:style>
+  <w:style w:type="table" w:default="1" w:styleId="TableNormal">
+    <w:name w:val="Normal Table"/>
+    <w:uiPriority w:val="99"/>
+    <w:semiHidden/>
+    <w:unhideWhenUsed/>
+    <w:tblPr>
+      <w:tblInd w:w="0" w:type="dxa"/>
+      <w:tblCellMar>
+        <w:top w:w="0" w:type="dxa"/>
+        <w:left w:w="108" w:type="dxa"/>
+        <w:bottom w:w="0" w:type="dxa"/>
+        <w:right w:w="108" w:type="dxa"/>
+      </w:tblCellMar>
+    </w:tblPr>
+  </w:style>
+  <w:style w:type="numbering" w:default="1" w:styleId="NoList">
+    <w:name w:val="No List"/>
+    <w:uiPriority w:val="99"/>
+    <w:semiHidden/>
+    <w:unhideWhenUsed/>
+  </w:style>
+</w:styles>
+</file>
+
 <file path=word/theme/theme1.xml><?xml version="1.0" encoding="utf-8"?>
 <a:theme xmlns:a="http://schemas.openxmlformats.org/drawingml/2006/main" name="Office Theme">
   <a:themeElements>
@@ -19745,7 +20294,7 @@
 </file>
 
 <file path=customXml/itemProps1.xml><?xml version="1.0" encoding="utf-8"?>
-<ds:datastoreItem xmlns:ds="http://schemas.openxmlformats.org/officeDocument/2006/customXml" ds:itemID="{737B9506-93B4-45B9-8661-DB1719AB378B}">
+<ds:datastoreItem xmlns:ds="http://schemas.openxmlformats.org/officeDocument/2006/customXml" ds:itemID="{6320946D-424F-4799-8FB9-FFCC05804729}">
   <ds:schemaRefs>
     <ds:schemaRef ds:uri="http://schemas.openxmlformats.org/officeDocument/2006/bibliography"/>
   </ds:schemaRefs>

</xml_diff>

<commit_message>
I am uploading this version before I delete the encryption with existing IV feature from Symmetric encryption. Encryption with existing IV is no longer relevant and we will not implement it.
git-svn-id: https://svn.cs.biu.ac.il/svn/development/SDK@626 ba1fec17-5bc3-4c1d-a110-6a66ae20c876
</commit_message>
<xml_diff>
--- a/Docs/SDD_docs/MidLevelSDK_SDD.docx
+++ b/Docs/SDD_docs/MidLevelSDK_SDD.docx
@@ -5481,42 +5481,56 @@
     </w:p>
     <w:p>
       <w:pPr>
+        <w:autoSpaceDE/>
+        <w:autoSpaceDN/>
+        <w:adjustRightInd/>
+        <w:rPr>
+          <w:lang w:eastAsia="en-GB"/>
+        </w:rPr>
+      </w:pPr>
+    </w:p>
+    <w:p>
+      <w:pPr>
+        <w:autoSpaceDE/>
+        <w:autoSpaceDN/>
+        <w:adjustRightInd/>
+        <w:rPr>
+          <w:lang w:eastAsia="en-GB"/>
+        </w:rPr>
+      </w:pPr>
+    </w:p>
+    <w:p>
+      <w:pPr>
+        <w:autoSpaceDE/>
+        <w:autoSpaceDN/>
+        <w:adjustRightInd/>
+        <w:rPr>
+          <w:lang w:eastAsia="en-GB"/>
+        </w:rPr>
+      </w:pPr>
+    </w:p>
+    <w:p>
+      <w:pPr>
+        <w:autoSpaceDE/>
+        <w:autoSpaceDN/>
+        <w:adjustRightInd/>
+        <w:ind w:left="708" w:firstLine="708"/>
+        <w:rPr>
+          <w:b/>
+          <w:bCs/>
+          <w:szCs w:val="22"/>
+          <w:lang w:eastAsia="en-GB"/>
+        </w:rPr>
+      </w:pPr>
+      <w:r>
         <w:rPr>
           <w:noProof/>
         </w:rPr>
-      </w:pPr>
-    </w:p>
-    <w:p>
-      <w:pPr>
-        <w:rPr>
-          <w:lang w:eastAsia="en-GB"/>
-        </w:rPr>
-      </w:pPr>
-      <w:r>
-        <w:rPr>
-          <w:noProof/>
-        </w:rPr>
         <w:drawing>
-          <wp:anchor distT="0" distB="0" distL="114300" distR="114300" simplePos="0" relativeHeight="251664384" behindDoc="1" locked="0" layoutInCell="1" allowOverlap="1">
-            <wp:simplePos x="0" y="0"/>
-            <wp:positionH relativeFrom="column">
-              <wp:posOffset>135890</wp:posOffset>
-            </wp:positionH>
-            <wp:positionV relativeFrom="paragraph">
-              <wp:posOffset>139700</wp:posOffset>
-            </wp:positionV>
-            <wp:extent cx="4218940" cy="2281555"/>
-            <wp:effectExtent l="19050" t="0" r="0" b="0"/>
-            <wp:wrapThrough wrapText="bothSides">
-              <wp:wrapPolygon edited="0">
-                <wp:start x="-98" y="0"/>
-                <wp:lineTo x="-98" y="21462"/>
-                <wp:lineTo x="21554" y="21462"/>
-                <wp:lineTo x="21554" y="0"/>
-                <wp:lineTo x="-98" y="0"/>
-              </wp:wrapPolygon>
-            </wp:wrapThrough>
-            <wp:docPr id="8" name="Picture 6"/>
+          <wp:inline distT="0" distB="0" distL="0" distR="0" wp14:anchorId="29E05574" wp14:editId="1E3B005C">
+            <wp:extent cx="3343702" cy="2469076"/>
+            <wp:effectExtent l="0" t="0" r="0" b="0"/>
+            <wp:docPr id="16" name="Picture 16"/>
             <wp:cNvGraphicFramePr>
               <a:graphicFrameLocks xmlns:a="http://schemas.openxmlformats.org/drawingml/2006/main" noChangeAspect="1"/>
             </wp:cNvGraphicFramePr>
@@ -5524,152 +5538,30 @@
               <a:graphicData uri="http://schemas.openxmlformats.org/drawingml/2006/picture">
                 <pic:pic xmlns:pic="http://schemas.openxmlformats.org/drawingml/2006/picture">
                   <pic:nvPicPr>
-                    <pic:cNvPr id="0" name="Picture 6"/>
-                    <pic:cNvPicPr>
-                      <a:picLocks noChangeAspect="1" noChangeArrowheads="1"/>
-                    </pic:cNvPicPr>
+                    <pic:cNvPr id="0" name=""/>
+                    <pic:cNvPicPr/>
                   </pic:nvPicPr>
                   <pic:blipFill>
-                    <a:blip r:embed="rId9" cstate="print"/>
-                    <a:srcRect/>
+                    <a:blip r:embed="rId9"/>
                     <a:stretch>
                       <a:fillRect/>
                     </a:stretch>
                   </pic:blipFill>
-                  <pic:spPr bwMode="auto">
+                  <pic:spPr>
                     <a:xfrm>
                       <a:off x="0" y="0"/>
-                      <a:ext cx="4218940" cy="2281555"/>
+                      <a:ext cx="3346003" cy="2470775"/>
                     </a:xfrm>
                     <a:prstGeom prst="rect">
                       <a:avLst/>
                     </a:prstGeom>
-                    <a:noFill/>
                   </pic:spPr>
                 </pic:pic>
               </a:graphicData>
             </a:graphic>
-          </wp:anchor>
+          </wp:inline>
         </w:drawing>
       </w:r>
-    </w:p>
-    <w:p>
-      <w:pPr>
-        <w:rPr>
-          <w:lang w:eastAsia="en-GB"/>
-        </w:rPr>
-      </w:pPr>
-    </w:p>
-    <w:p>
-      <w:pPr>
-        <w:rPr>
-          <w:lang w:eastAsia="en-GB"/>
-        </w:rPr>
-      </w:pPr>
-    </w:p>
-    <w:p>
-      <w:pPr>
-        <w:rPr>
-          <w:lang w:eastAsia="en-GB"/>
-        </w:rPr>
-      </w:pPr>
-    </w:p>
-    <w:p>
-      <w:pPr>
-        <w:rPr>
-          <w:lang w:eastAsia="en-GB"/>
-        </w:rPr>
-      </w:pPr>
-    </w:p>
-    <w:p>
-      <w:pPr>
-        <w:rPr>
-          <w:lang w:eastAsia="en-GB"/>
-        </w:rPr>
-      </w:pPr>
-    </w:p>
-    <w:p>
-      <w:pPr>
-        <w:rPr>
-          <w:lang w:eastAsia="en-GB"/>
-        </w:rPr>
-      </w:pPr>
-    </w:p>
-    <w:p>
-      <w:pPr>
-        <w:rPr>
-          <w:lang w:eastAsia="en-GB"/>
-        </w:rPr>
-      </w:pPr>
-    </w:p>
-    <w:p>
-      <w:pPr>
-        <w:rPr>
-          <w:lang w:eastAsia="en-GB"/>
-        </w:rPr>
-      </w:pPr>
-    </w:p>
-    <w:p>
-      <w:pPr>
-        <w:rPr>
-          <w:lang w:eastAsia="en-GB"/>
-        </w:rPr>
-      </w:pPr>
-    </w:p>
-    <w:p>
-      <w:pPr>
-        <w:rPr>
-          <w:lang w:eastAsia="en-GB"/>
-        </w:rPr>
-      </w:pPr>
-    </w:p>
-    <w:p>
-      <w:pPr>
-        <w:rPr>
-          <w:lang w:eastAsia="en-GB"/>
-        </w:rPr>
-      </w:pPr>
-    </w:p>
-    <w:p>
-      <w:pPr>
-        <w:rPr>
-          <w:lang w:eastAsia="en-GB"/>
-        </w:rPr>
-      </w:pPr>
-    </w:p>
-    <w:p>
-      <w:pPr>
-        <w:rPr>
-          <w:lang w:eastAsia="en-GB"/>
-        </w:rPr>
-      </w:pPr>
-    </w:p>
-    <w:p>
-      <w:pPr>
-        <w:rPr>
-          <w:lang w:eastAsia="en-GB"/>
-        </w:rPr>
-      </w:pPr>
-    </w:p>
-    <w:p>
-      <w:pPr>
-        <w:rPr>
-          <w:lang w:eastAsia="en-GB"/>
-        </w:rPr>
-      </w:pPr>
-    </w:p>
-    <w:p>
-      <w:pPr>
-        <w:autoSpaceDE/>
-        <w:autoSpaceDN/>
-        <w:adjustRightInd/>
-        <w:rPr>
-          <w:b/>
-          <w:bCs/>
-          <w:szCs w:val="22"/>
-          <w:lang w:eastAsia="en-GB"/>
-        </w:rPr>
-      </w:pPr>
       <w:r>
         <w:rPr>
           <w:lang w:eastAsia="en-GB"/>
@@ -5681,6 +5573,8 @@
       <w:pPr>
         <w:pStyle w:val="Heading4"/>
       </w:pPr>
+      <w:bookmarkStart w:id="28" w:name="_Encryption_Types"/>
+      <w:bookmarkEnd w:id="28"/>
       <w:r>
         <w:lastRenderedPageBreak/>
         <w:t xml:space="preserve">Encryption </w:t>
@@ -5708,15 +5602,22 @@
           <w:lang w:eastAsia="en-GB"/>
         </w:rPr>
       </w:pPr>
+    </w:p>
+    <w:p>
+      <w:pPr>
+        <w:rPr>
+          <w:lang w:eastAsia="en-GB"/>
+        </w:rPr>
+      </w:pPr>
       <w:r>
         <w:rPr>
           <w:noProof/>
         </w:rPr>
         <w:drawing>
-          <wp:inline distT="0" distB="0" distL="0" distR="0">
-            <wp:extent cx="6520070" cy="963014"/>
-            <wp:effectExtent l="19050" t="0" r="0" b="0"/>
-            <wp:docPr id="10" name="Picture 4"/>
+          <wp:inline distT="0" distB="0" distL="0" distR="0" wp14:anchorId="58898C42" wp14:editId="2FD69AB7">
+            <wp:extent cx="5486400" cy="981075"/>
+            <wp:effectExtent l="0" t="0" r="0" b="9525"/>
+            <wp:docPr id="2" name="Picture 2"/>
             <wp:cNvGraphicFramePr>
               <a:graphicFrameLocks xmlns:a="http://schemas.openxmlformats.org/drawingml/2006/main" noChangeAspect="1"/>
             </wp:cNvGraphicFramePr>
@@ -5724,33 +5625,23 @@
               <a:graphicData uri="http://schemas.openxmlformats.org/drawingml/2006/picture">
                 <pic:pic xmlns:pic="http://schemas.openxmlformats.org/drawingml/2006/picture">
                   <pic:nvPicPr>
-                    <pic:cNvPr id="0" name="Picture 4"/>
-                    <pic:cNvPicPr>
-                      <a:picLocks noChangeAspect="1" noChangeArrowheads="1"/>
-                    </pic:cNvPicPr>
+                    <pic:cNvPr id="0" name=""/>
+                    <pic:cNvPicPr/>
                   </pic:nvPicPr>
                   <pic:blipFill>
-                    <a:blip r:embed="rId10" cstate="print"/>
-                    <a:srcRect/>
+                    <a:blip r:embed="rId10"/>
                     <a:stretch>
                       <a:fillRect/>
                     </a:stretch>
                   </pic:blipFill>
-                  <pic:spPr bwMode="auto">
+                  <pic:spPr>
                     <a:xfrm>
                       <a:off x="0" y="0"/>
-                      <a:ext cx="6570695" cy="970491"/>
+                      <a:ext cx="5486400" cy="981075"/>
                     </a:xfrm>
                     <a:prstGeom prst="rect">
                       <a:avLst/>
                     </a:prstGeom>
-                    <a:noFill/>
-                    <a:ln w="9525">
-                      <a:noFill/>
-                      <a:miter lim="800000"/>
-                      <a:headEnd/>
-                      <a:tailEnd/>
-                    </a:ln>
                   </pic:spPr>
                 </pic:pic>
               </a:graphicData>
@@ -5762,53 +5653,177 @@
     <w:p>
       <w:pPr>
         <w:rPr>
+          <w:lang w:eastAsia="en-GB"/>
+        </w:rPr>
+      </w:pPr>
+    </w:p>
+    <w:p>
+      <w:pPr>
+        <w:rPr>
+          <w:lang w:eastAsia="en-GB"/>
+        </w:rPr>
+      </w:pPr>
+    </w:p>
+    <w:p>
+      <w:pPr>
+        <w:rPr>
+          <w:lang w:eastAsia="en-GB"/>
+        </w:rPr>
+      </w:pPr>
+    </w:p>
+    <w:p>
+      <w:pPr>
+        <w:rPr>
+          <w:lang w:eastAsia="en-GB"/>
+        </w:rPr>
+      </w:pPr>
+    </w:p>
+    <w:p>
+      <w:pPr>
+        <w:rPr>
+          <w:lang w:eastAsia="en-GB"/>
+        </w:rPr>
+      </w:pPr>
+    </w:p>
+    <w:p>
+      <w:pPr>
+        <w:rPr>
+          <w:lang w:eastAsia="en-GB"/>
+        </w:rPr>
+      </w:pPr>
+    </w:p>
+    <w:p>
+      <w:pPr>
+        <w:rPr>
+          <w:lang w:eastAsia="en-GB"/>
+        </w:rPr>
+      </w:pPr>
+    </w:p>
+    <w:p>
+      <w:pPr>
+        <w:rPr>
+          <w:lang w:eastAsia="en-GB"/>
+        </w:rPr>
+      </w:pPr>
+    </w:p>
+    <w:p>
+      <w:pPr>
+        <w:rPr>
+          <w:lang w:eastAsia="en-GB"/>
+        </w:rPr>
+      </w:pPr>
+    </w:p>
+    <w:p>
+      <w:pPr>
+        <w:rPr>
+          <w:lang w:eastAsia="en-GB"/>
+        </w:rPr>
+      </w:pPr>
+    </w:p>
+    <w:p>
+      <w:pPr>
+        <w:rPr>
+          <w:lang w:eastAsia="en-GB"/>
+        </w:rPr>
+      </w:pPr>
+    </w:p>
+    <w:p>
+      <w:pPr>
+        <w:rPr>
+          <w:lang w:eastAsia="en-GB"/>
+        </w:rPr>
+      </w:pPr>
+      <w:r>
+        <w:rPr>
+          <w:noProof/>
+        </w:rPr>
+        <w:drawing>
+          <wp:inline distT="0" distB="0" distL="0" distR="0" wp14:anchorId="56FA370B" wp14:editId="581E95A9">
+            <wp:extent cx="6277970" cy="1793291"/>
+            <wp:effectExtent l="0" t="0" r="0" b="0"/>
+            <wp:docPr id="1" name="Picture 1"/>
+            <wp:cNvGraphicFramePr>
+              <a:graphicFrameLocks xmlns:a="http://schemas.openxmlformats.org/drawingml/2006/main" noChangeAspect="1"/>
+            </wp:cNvGraphicFramePr>
+            <a:graphic xmlns:a="http://schemas.openxmlformats.org/drawingml/2006/main">
+              <a:graphicData uri="http://schemas.openxmlformats.org/drawingml/2006/picture">
+                <pic:pic xmlns:pic="http://schemas.openxmlformats.org/drawingml/2006/picture">
+                  <pic:nvPicPr>
+                    <pic:cNvPr id="0" name=""/>
+                    <pic:cNvPicPr/>
+                  </pic:nvPicPr>
+                  <pic:blipFill>
+                    <a:blip r:embed="rId11"/>
+                    <a:stretch>
+                      <a:fillRect/>
+                    </a:stretch>
+                  </pic:blipFill>
+                  <pic:spPr>
+                    <a:xfrm>
+                      <a:off x="0" y="0"/>
+                      <a:ext cx="6277970" cy="1793291"/>
+                    </a:xfrm>
+                    <a:prstGeom prst="rect">
+                      <a:avLst/>
+                    </a:prstGeom>
+                  </pic:spPr>
+                </pic:pic>
+              </a:graphicData>
+            </a:graphic>
+          </wp:inline>
+        </w:drawing>
+      </w:r>
+    </w:p>
+    <w:p>
+      <w:pPr>
+        <w:rPr>
+          <w:lang w:eastAsia="en-GB"/>
+        </w:rPr>
+      </w:pPr>
+    </w:p>
+    <w:p>
+      <w:pPr>
+        <w:rPr>
+          <w:lang w:eastAsia="en-GB"/>
+        </w:rPr>
+      </w:pPr>
+    </w:p>
+    <w:p>
+      <w:pPr>
+        <w:rPr>
+          <w:lang w:eastAsia="en-GB"/>
+        </w:rPr>
+      </w:pPr>
+    </w:p>
+    <w:p>
+      <w:pPr>
+        <w:rPr>
+          <w:lang w:eastAsia="en-GB"/>
+        </w:rPr>
+      </w:pPr>
+    </w:p>
+    <w:p>
+      <w:pPr>
+        <w:autoSpaceDE/>
+        <w:autoSpaceDN/>
+        <w:adjustRightInd/>
+        <w:rPr>
           <w:b/>
           <w:bCs/>
-          <w:u w:val="single"/>
-          <w:lang w:eastAsia="en-GB"/>
-        </w:rPr>
-      </w:pPr>
-    </w:p>
-    <w:p>
-      <w:pPr>
-        <w:rPr>
-          <w:lang w:eastAsia="en-GB"/>
-        </w:rPr>
-      </w:pPr>
-    </w:p>
-    <w:p>
-      <w:pPr>
-        <w:rPr>
-          <w:lang w:eastAsia="en-GB"/>
-        </w:rPr>
-      </w:pPr>
-    </w:p>
-    <w:p>
-      <w:pPr>
-        <w:rPr>
-          <w:lang w:eastAsia="en-GB"/>
-        </w:rPr>
-      </w:pPr>
-    </w:p>
-    <w:p>
-      <w:pPr>
-        <w:rPr>
-          <w:lang w:eastAsia="en-GB"/>
-        </w:rPr>
-      </w:pPr>
-    </w:p>
-    <w:p>
-      <w:pPr>
-        <w:rPr>
-          <w:lang w:eastAsia="en-GB"/>
-        </w:rPr>
-      </w:pPr>
+          <w:szCs w:val="22"/>
+          <w:lang w:eastAsia="en-GB"/>
+        </w:rPr>
+      </w:pPr>
+      <w:r>
+        <w:br w:type="page"/>
+      </w:r>
     </w:p>
     <w:p>
       <w:pPr>
         <w:pStyle w:val="Heading4"/>
       </w:pPr>
       <w:r>
+        <w:lastRenderedPageBreak/>
         <w:t>Digital Signatures</w:t>
       </w:r>
     </w:p>
@@ -5839,7 +5854,7 @@
           <w:u w:val="single"/>
         </w:rPr>
         <w:drawing>
-          <wp:anchor distT="0" distB="0" distL="114300" distR="114300" simplePos="0" relativeHeight="251660288" behindDoc="1" locked="0" layoutInCell="1" allowOverlap="1">
+          <wp:anchor distT="0" distB="0" distL="114300" distR="114300" simplePos="0" relativeHeight="251660288" behindDoc="1" locked="0" layoutInCell="1" allowOverlap="1" wp14:anchorId="2860471E" wp14:editId="109511C2">
             <wp:simplePos x="0" y="0"/>
             <wp:positionH relativeFrom="column">
               <wp:posOffset>-61595</wp:posOffset>
@@ -5872,7 +5887,7 @@
                     </pic:cNvPicPr>
                   </pic:nvPicPr>
                   <pic:blipFill>
-                    <a:blip r:embed="rId11" cstate="print"/>
+                    <a:blip r:embed="rId12" cstate="print"/>
                     <a:srcRect/>
                     <a:stretch>
                       <a:fillRect/>
@@ -6062,34 +6077,35 @@
           <w:lang w:eastAsia="en-GB"/>
         </w:rPr>
       </w:pPr>
-      <w:r>
+    </w:p>
+    <w:p>
+      <w:pPr>
         <w:rPr>
           <w:b/>
           <w:bCs/>
+          <w:u w:val="single"/>
+          <w:lang w:eastAsia="en-GB"/>
+        </w:rPr>
+      </w:pPr>
+    </w:p>
+    <w:p>
+      <w:pPr>
+        <w:rPr>
+          <w:b/>
+          <w:bCs/>
+          <w:u w:val="single"/>
+          <w:lang w:eastAsia="en-GB"/>
+        </w:rPr>
+      </w:pPr>
+      <w:r>
+        <w:rPr>
           <w:noProof/>
-          <w:u w:val="single"/>
         </w:rPr>
         <w:drawing>
-          <wp:anchor distT="0" distB="0" distL="114300" distR="114300" simplePos="0" relativeHeight="251661312" behindDoc="1" locked="0" layoutInCell="1" allowOverlap="1">
-            <wp:simplePos x="0" y="0"/>
-            <wp:positionH relativeFrom="column">
-              <wp:posOffset>120015</wp:posOffset>
-            </wp:positionH>
-            <wp:positionV relativeFrom="paragraph">
-              <wp:posOffset>19685</wp:posOffset>
-            </wp:positionV>
-            <wp:extent cx="4735830" cy="3808095"/>
-            <wp:effectExtent l="19050" t="0" r="7620" b="0"/>
-            <wp:wrapThrough wrapText="bothSides">
-              <wp:wrapPolygon edited="0">
-                <wp:start x="-87" y="0"/>
-                <wp:lineTo x="-87" y="21503"/>
-                <wp:lineTo x="21635" y="21503"/>
-                <wp:lineTo x="21635" y="0"/>
-                <wp:lineTo x="-87" y="0"/>
-              </wp:wrapPolygon>
-            </wp:wrapThrough>
-            <wp:docPr id="7" name="Picture 7"/>
+          <wp:inline distT="0" distB="0" distL="0" distR="0" wp14:anchorId="41D6FA5F" wp14:editId="6F4FDF82">
+            <wp:extent cx="5486400" cy="3357245"/>
+            <wp:effectExtent l="0" t="0" r="0" b="0"/>
+            <wp:docPr id="13" name="Picture 13"/>
             <wp:cNvGraphicFramePr>
               <a:graphicFrameLocks xmlns:a="http://schemas.openxmlformats.org/drawingml/2006/main" noChangeAspect="1"/>
             </wp:cNvGraphicFramePr>
@@ -6097,32 +6113,28 @@
               <a:graphicData uri="http://schemas.openxmlformats.org/drawingml/2006/picture">
                 <pic:pic xmlns:pic="http://schemas.openxmlformats.org/drawingml/2006/picture">
                   <pic:nvPicPr>
-                    <pic:cNvPr id="0" name="Picture 7"/>
-                    <pic:cNvPicPr>
-                      <a:picLocks noChangeAspect="1" noChangeArrowheads="1"/>
-                    </pic:cNvPicPr>
+                    <pic:cNvPr id="0" name=""/>
+                    <pic:cNvPicPr/>
                   </pic:nvPicPr>
                   <pic:blipFill>
-                    <a:blip r:embed="rId12" cstate="print"/>
-                    <a:srcRect/>
+                    <a:blip r:embed="rId13"/>
                     <a:stretch>
                       <a:fillRect/>
                     </a:stretch>
                   </pic:blipFill>
-                  <pic:spPr bwMode="auto">
+                  <pic:spPr>
                     <a:xfrm>
                       <a:off x="0" y="0"/>
-                      <a:ext cx="4735830" cy="3808095"/>
+                      <a:ext cx="5486400" cy="3357245"/>
                     </a:xfrm>
                     <a:prstGeom prst="rect">
                       <a:avLst/>
                     </a:prstGeom>
-                    <a:noFill/>
                   </pic:spPr>
                 </pic:pic>
               </a:graphicData>
             </a:graphic>
-          </wp:anchor>
+          </wp:inline>
         </w:drawing>
       </w:r>
     </w:p>
@@ -6318,6 +6330,9 @@
     </w:p>
     <w:p>
       <w:pPr>
+        <w:autoSpaceDE/>
+        <w:autoSpaceDN/>
+        <w:adjustRightInd/>
         <w:rPr>
           <w:b/>
           <w:bCs/>
@@ -6325,15 +6340,71 @@
           <w:lang w:eastAsia="en-GB"/>
         </w:rPr>
       </w:pPr>
-    </w:p>
-    <w:p>
-      <w:pPr>
+      <w:r>
         <w:rPr>
           <w:b/>
           <w:bCs/>
           <w:u w:val="single"/>
           <w:lang w:eastAsia="en-GB"/>
         </w:rPr>
+        <w:br w:type="page"/>
+      </w:r>
+    </w:p>
+    <w:p>
+      <w:pPr>
+        <w:rPr>
+          <w:b/>
+          <w:bCs/>
+          <w:u w:val="single"/>
+          <w:lang w:eastAsia="en-GB"/>
+        </w:rPr>
+      </w:pPr>
+    </w:p>
+    <w:p>
+      <w:pPr>
+        <w:pStyle w:val="Heading2"/>
+        <w:rPr>
+          <w:noProof/>
+        </w:rPr>
+      </w:pPr>
+      <w:bookmarkStart w:id="29" w:name="_Toc294537833"/>
+      <w:r>
+        <w:rPr>
+          <w:noProof/>
+        </w:rPr>
+        <w:t>High Level Description</w:t>
+      </w:r>
+      <w:bookmarkEnd w:id="29"/>
+    </w:p>
+    <w:p>
+      <w:pPr>
+        <w:pStyle w:val="Heading3"/>
+        <w:rPr>
+          <w:lang w:eastAsia="en-GB"/>
+        </w:rPr>
+      </w:pPr>
+      <w:bookmarkStart w:id="30" w:name="_Toc294537834"/>
+      <w:r>
+        <w:rPr>
+          <w:lang w:eastAsia="en-GB"/>
+        </w:rPr>
+        <w:t>General Static View</w:t>
+      </w:r>
+      <w:bookmarkEnd w:id="30"/>
+    </w:p>
+    <w:p>
+      <w:pPr>
+        <w:pStyle w:val="Heading4"/>
+      </w:pPr>
+      <w:r>
+        <w:t>MAC – Message Authentication Codes</w:t>
+      </w:r>
+    </w:p>
+    <w:p>
+      <w:pPr>
+        <w:rPr>
+          <w:lang w:eastAsia="en-GB"/>
+        </w:rPr>
       </w:pPr>
     </w:p>
     <w:p>
@@ -6341,82 +6412,31 @@
         <w:autoSpaceDE/>
         <w:autoSpaceDN/>
         <w:adjustRightInd/>
+      </w:pPr>
+    </w:p>
+    <w:p>
+      <w:pPr>
+        <w:autoSpaceDE/>
+        <w:autoSpaceDN/>
+        <w:adjustRightInd/>
         <w:rPr>
           <w:b/>
           <w:bCs/>
-          <w:u w:val="single"/>
-          <w:lang w:eastAsia="en-GB"/>
+          <w:szCs w:val="22"/>
         </w:rPr>
       </w:pPr>
       <w:r>
         <w:rPr>
           <w:b/>
           <w:bCs/>
-          <w:u w:val="single"/>
-          <w:lang w:eastAsia="en-GB"/>
-        </w:rPr>
-        <w:br w:type="page"/>
-      </w:r>
-    </w:p>
-    <w:p>
-      <w:pPr>
-        <w:rPr>
-          <w:b/>
-          <w:bCs/>
-          <w:u w:val="single"/>
-          <w:lang w:eastAsia="en-GB"/>
-        </w:rPr>
-      </w:pPr>
-    </w:p>
-    <w:p>
-      <w:pPr>
-        <w:pStyle w:val="Heading2"/>
-        <w:rPr>
           <w:noProof/>
-        </w:rPr>
-      </w:pPr>
-      <w:bookmarkStart w:id="28" w:name="_Toc294537833"/>
-      <w:r>
-        <w:rPr>
-          <w:noProof/>
-        </w:rPr>
-        <w:t>High Level Description</w:t>
-      </w:r>
-      <w:bookmarkEnd w:id="28"/>
-    </w:p>
-    <w:p>
-      <w:pPr>
-        <w:pStyle w:val="Heading3"/>
-        <w:rPr>
-          <w:lang w:eastAsia="en-GB"/>
-        </w:rPr>
-      </w:pPr>
-      <w:bookmarkStart w:id="29" w:name="_Toc294537834"/>
-      <w:r>
-        <w:rPr>
-          <w:noProof/>
+          <w:szCs w:val="22"/>
         </w:rPr>
         <w:drawing>
-          <wp:anchor distT="0" distB="0" distL="114300" distR="114300" simplePos="0" relativeHeight="251665408" behindDoc="1" locked="0" layoutInCell="1" allowOverlap="1">
-            <wp:simplePos x="0" y="0"/>
-            <wp:positionH relativeFrom="column">
-              <wp:posOffset>-515620</wp:posOffset>
-            </wp:positionH>
-            <wp:positionV relativeFrom="paragraph">
-              <wp:posOffset>661035</wp:posOffset>
-            </wp:positionV>
-            <wp:extent cx="6866255" cy="2726690"/>
-            <wp:effectExtent l="19050" t="0" r="0" b="0"/>
-            <wp:wrapThrough wrapText="bothSides">
-              <wp:wrapPolygon edited="0">
-                <wp:start x="-60" y="0"/>
-                <wp:lineTo x="-60" y="21429"/>
-                <wp:lineTo x="21574" y="21429"/>
-                <wp:lineTo x="21574" y="0"/>
-                <wp:lineTo x="-60" y="0"/>
-              </wp:wrapPolygon>
-            </wp:wrapThrough>
-            <wp:docPr id="9" name="Picture 7"/>
+          <wp:inline distT="0" distB="0" distL="0" distR="0" wp14:anchorId="663E65A0" wp14:editId="02CD9E72">
+            <wp:extent cx="5486400" cy="2412365"/>
+            <wp:effectExtent l="0" t="0" r="0" b="6985"/>
+            <wp:docPr id="19" name="Picture 19"/>
             <wp:cNvGraphicFramePr>
               <a:graphicFrameLocks xmlns:a="http://schemas.openxmlformats.org/drawingml/2006/main" noChangeAspect="1"/>
             </wp:cNvGraphicFramePr>
@@ -6424,86 +6444,43 @@
               <a:graphicData uri="http://schemas.openxmlformats.org/drawingml/2006/picture">
                 <pic:pic xmlns:pic="http://schemas.openxmlformats.org/drawingml/2006/picture">
                   <pic:nvPicPr>
-                    <pic:cNvPr id="0" name="Picture 7"/>
-                    <pic:cNvPicPr>
-                      <a:picLocks noChangeAspect="1" noChangeArrowheads="1"/>
-                    </pic:cNvPicPr>
+                    <pic:cNvPr id="0" name=""/>
+                    <pic:cNvPicPr/>
                   </pic:nvPicPr>
                   <pic:blipFill>
-                    <a:blip r:embed="rId13" cstate="print"/>
-                    <a:srcRect/>
+                    <a:blip r:embed="rId14"/>
                     <a:stretch>
                       <a:fillRect/>
                     </a:stretch>
                   </pic:blipFill>
-                  <pic:spPr bwMode="auto">
+                  <pic:spPr>
                     <a:xfrm>
                       <a:off x="0" y="0"/>
-                      <a:ext cx="6866255" cy="2726690"/>
+                      <a:ext cx="5486400" cy="2412365"/>
                     </a:xfrm>
                     <a:prstGeom prst="rect">
                       <a:avLst/>
                     </a:prstGeom>
-                    <a:noFill/>
                   </pic:spPr>
                 </pic:pic>
               </a:graphicData>
             </a:graphic>
-          </wp:anchor>
+          </wp:inline>
         </w:drawing>
       </w:r>
-      <w:r>
-        <w:rPr>
-          <w:lang w:eastAsia="en-GB"/>
-        </w:rPr>
-        <w:t>General Static View</w:t>
-      </w:r>
-      <w:bookmarkEnd w:id="29"/>
     </w:p>
     <w:p>
       <w:pPr>
         <w:pStyle w:val="Heading4"/>
-      </w:pPr>
-      <w:r>
-        <w:t>MAC – Message Authentication Codes</w:t>
-      </w:r>
-    </w:p>
-    <w:p>
-      <w:pPr>
-        <w:ind w:left="708"/>
-        <w:rPr>
-          <w:lang w:eastAsia="en-GB"/>
-        </w:rPr>
-      </w:pPr>
-    </w:p>
-    <w:p>
-      <w:pPr>
-        <w:rPr>
-          <w:lang w:eastAsia="en-GB"/>
-        </w:rPr>
-      </w:pPr>
-    </w:p>
-    <w:p>
-      <w:pPr>
-        <w:autoSpaceDE/>
-        <w:autoSpaceDN/>
-        <w:adjustRightInd/>
-      </w:pPr>
-    </w:p>
-    <w:p>
-      <w:pPr>
-        <w:autoSpaceDE/>
-        <w:autoSpaceDN/>
-        <w:adjustRightInd/>
-        <w:rPr>
-          <w:b/>
-          <w:bCs/>
-          <w:szCs w:val="22"/>
-        </w:rPr>
-      </w:pPr>
-      <w:r>
-        <w:br w:type="page"/>
-      </w:r>
+        <w:numPr>
+          <w:ilvl w:val="0"/>
+          <w:numId w:val="0"/>
+        </w:numPr>
+        <w:ind w:left="851"/>
+        <w:rPr>
+          <w:sz w:val="28"/>
+        </w:rPr>
+      </w:pPr>
     </w:p>
     <w:p>
       <w:pPr>
@@ -6512,8 +6489,9 @@
           <w:sz w:val="28"/>
         </w:rPr>
       </w:pPr>
-      <w:r>
-        <w:lastRenderedPageBreak/>
+      <w:bookmarkStart w:id="31" w:name="_Symmetric_Encryption"/>
+      <w:bookmarkEnd w:id="31"/>
+      <w:r>
         <w:t>Symmetric Encryption</w:t>
       </w:r>
     </w:p>
@@ -6534,10 +6512,10 @@
           <w:sz w:val="28"/>
         </w:rPr>
         <w:drawing>
-          <wp:inline distT="0" distB="0" distL="0" distR="0">
-            <wp:extent cx="6390640" cy="3918766"/>
-            <wp:effectExtent l="19050" t="0" r="0" b="0"/>
-            <wp:docPr id="3" name="Picture 2"/>
+          <wp:inline distT="0" distB="0" distL="0" distR="0" wp14:anchorId="25441D6F" wp14:editId="4129F0A3">
+            <wp:extent cx="5486400" cy="3362960"/>
+            <wp:effectExtent l="0" t="0" r="0" b="8890"/>
+            <wp:docPr id="20" name="Picture 20"/>
             <wp:cNvGraphicFramePr>
               <a:graphicFrameLocks xmlns:a="http://schemas.openxmlformats.org/drawingml/2006/main" noChangeAspect="1"/>
             </wp:cNvGraphicFramePr>
@@ -6545,33 +6523,23 @@
               <a:graphicData uri="http://schemas.openxmlformats.org/drawingml/2006/picture">
                 <pic:pic xmlns:pic="http://schemas.openxmlformats.org/drawingml/2006/picture">
                   <pic:nvPicPr>
-                    <pic:cNvPr id="0" name="Picture 2"/>
-                    <pic:cNvPicPr>
-                      <a:picLocks noChangeAspect="1" noChangeArrowheads="1"/>
-                    </pic:cNvPicPr>
+                    <pic:cNvPr id="0" name=""/>
+                    <pic:cNvPicPr/>
                   </pic:nvPicPr>
                   <pic:blipFill>
-                    <a:blip r:embed="rId14" cstate="print"/>
-                    <a:srcRect/>
+                    <a:blip r:embed="rId15"/>
                     <a:stretch>
                       <a:fillRect/>
                     </a:stretch>
                   </pic:blipFill>
-                  <pic:spPr bwMode="auto">
+                  <pic:spPr>
                     <a:xfrm>
                       <a:off x="0" y="0"/>
-                      <a:ext cx="6390640" cy="3918766"/>
+                      <a:ext cx="5486400" cy="3362960"/>
                     </a:xfrm>
                     <a:prstGeom prst="rect">
                       <a:avLst/>
                     </a:prstGeom>
-                    <a:noFill/>
-                    <a:ln w="9525">
-                      <a:noFill/>
-                      <a:miter lim="800000"/>
-                      <a:headEnd/>
-                      <a:tailEnd/>
-                    </a:ln>
                   </pic:spPr>
                 </pic:pic>
               </a:graphicData>
@@ -6581,7 +6549,7 @@
       </w:r>
     </w:p>
     <w:p>
-      <w:bookmarkStart w:id="30" w:name="_Toc294537835"/>
+      <w:bookmarkStart w:id="32" w:name="_Toc294537835"/>
     </w:p>
     <w:p>
       <w:pPr>
@@ -6592,15 +6560,35 @@
       </w:r>
     </w:p>
     <w:p>
-      <w:r>
+      <w:pPr>
         <w:rPr>
           <w:noProof/>
         </w:rPr>
+      </w:pPr>
+    </w:p>
+    <w:p/>
+    <w:p>
+      <w:pPr>
+        <w:autoSpaceDE/>
+        <w:autoSpaceDN/>
+        <w:adjustRightInd/>
+        <w:ind w:left="-1276" w:right="-424"/>
+        <w:rPr>
+          <w:b/>
+          <w:bCs/>
+          <w:sz w:val="28"/>
+          <w:lang w:eastAsia="en-GB"/>
+        </w:rPr>
+      </w:pPr>
+      <w:r>
+        <w:rPr>
+          <w:noProof/>
+        </w:rPr>
         <w:drawing>
-          <wp:inline distT="0" distB="0" distL="0" distR="0">
-            <wp:extent cx="6390640" cy="2023523"/>
-            <wp:effectExtent l="19050" t="0" r="0" b="0"/>
-            <wp:docPr id="14" name="Picture 7"/>
+          <wp:inline distT="0" distB="0" distL="0" distR="0" wp14:anchorId="0101685F" wp14:editId="2E0DBF1B">
+            <wp:extent cx="7397087" cy="2286000"/>
+            <wp:effectExtent l="0" t="0" r="0" b="0"/>
+            <wp:docPr id="21" name="Picture 21"/>
             <wp:cNvGraphicFramePr>
               <a:graphicFrameLocks xmlns:a="http://schemas.openxmlformats.org/drawingml/2006/main" noChangeAspect="1"/>
             </wp:cNvGraphicFramePr>
@@ -6608,33 +6596,23 @@
               <a:graphicData uri="http://schemas.openxmlformats.org/drawingml/2006/picture">
                 <pic:pic xmlns:pic="http://schemas.openxmlformats.org/drawingml/2006/picture">
                   <pic:nvPicPr>
-                    <pic:cNvPr id="0" name="Picture 7"/>
-                    <pic:cNvPicPr>
-                      <a:picLocks noChangeAspect="1" noChangeArrowheads="1"/>
-                    </pic:cNvPicPr>
+                    <pic:cNvPr id="0" name=""/>
+                    <pic:cNvPicPr/>
                   </pic:nvPicPr>
                   <pic:blipFill>
-                    <a:blip r:embed="rId15" cstate="print"/>
-                    <a:srcRect/>
+                    <a:blip r:embed="rId16"/>
                     <a:stretch>
                       <a:fillRect/>
                     </a:stretch>
                   </pic:blipFill>
-                  <pic:spPr bwMode="auto">
+                  <pic:spPr>
                     <a:xfrm>
                       <a:off x="0" y="0"/>
-                      <a:ext cx="6390640" cy="2023523"/>
+                      <a:ext cx="7401222" cy="2287278"/>
                     </a:xfrm>
                     <a:prstGeom prst="rect">
                       <a:avLst/>
                     </a:prstGeom>
-                    <a:noFill/>
-                    <a:ln w="9525">
-                      <a:noFill/>
-                      <a:miter lim="800000"/>
-                      <a:headEnd/>
-                      <a:tailEnd/>
-                    </a:ln>
                   </pic:spPr>
                 </pic:pic>
               </a:graphicData>
@@ -6642,102 +6620,89 @@
           </wp:inline>
         </w:drawing>
       </w:r>
-    </w:p>
-    <w:p>
-      <w:pPr>
-        <w:autoSpaceDE/>
-        <w:autoSpaceDN/>
-        <w:adjustRightInd/>
+      <w:r>
+        <w:br w:type="page"/>
+      </w:r>
+    </w:p>
+    <w:p>
+      <w:pPr>
+        <w:pStyle w:val="Heading2"/>
+      </w:pPr>
+      <w:r>
+        <w:lastRenderedPageBreak/>
+        <w:t>Detailed Description</w:t>
+      </w:r>
+      <w:bookmarkEnd w:id="22"/>
+      <w:bookmarkEnd w:id="23"/>
+      <w:bookmarkEnd w:id="32"/>
+    </w:p>
+    <w:p>
+      <w:pPr>
+        <w:pStyle w:val="Heading3"/>
+        <w:rPr>
+          <w:lang w:eastAsia="en-GB"/>
+        </w:rPr>
+      </w:pPr>
+      <w:bookmarkStart w:id="33" w:name="_Toc294537836"/>
+      <w:r>
+        <w:rPr>
+          <w:lang w:eastAsia="en-GB"/>
+        </w:rPr>
+        <w:t xml:space="preserve">Message Authentication Codes </w:t>
+      </w:r>
+    </w:p>
+    <w:p>
+      <w:pPr>
+        <w:pStyle w:val="Heading4"/>
+      </w:pPr>
+      <w:r>
+        <w:t>CBC</w:t>
+      </w:r>
+      <w:r>
+        <w:t>-</w:t>
+      </w:r>
+      <w:r>
+        <w:t>MAC</w:t>
+      </w:r>
+      <w:bookmarkEnd w:id="33"/>
+    </w:p>
+    <w:p>
+      <w:pPr>
+        <w:pStyle w:val="NormalWeb"/>
+      </w:pPr>
+      <w:r>
+        <w:t>A</w:t>
+      </w:r>
+      <w:r>
+        <w:t xml:space="preserve"> </w:t>
+      </w:r>
+      <w:r>
         <w:rPr>
           <w:b/>
           <w:bCs/>
-          <w:sz w:val="28"/>
-          <w:lang w:eastAsia="en-GB"/>
-        </w:rPr>
-      </w:pPr>
-      <w:r>
-        <w:br w:type="page"/>
-      </w:r>
-    </w:p>
-    <w:p>
-      <w:pPr>
-        <w:pStyle w:val="Heading2"/>
-      </w:pPr>
-      <w:r>
-        <w:lastRenderedPageBreak/>
-        <w:t>Detailed Description</w:t>
-      </w:r>
-      <w:bookmarkEnd w:id="22"/>
-      <w:bookmarkEnd w:id="23"/>
-      <w:bookmarkEnd w:id="30"/>
-    </w:p>
-    <w:p>
-      <w:pPr>
-        <w:pStyle w:val="Heading3"/>
-        <w:rPr>
-          <w:lang w:eastAsia="en-GB"/>
-        </w:rPr>
-      </w:pPr>
-      <w:bookmarkStart w:id="31" w:name="_Toc294537836"/>
-      <w:r>
-        <w:rPr>
-          <w:lang w:eastAsia="en-GB"/>
-        </w:rPr>
-        <w:t xml:space="preserve">Message Authentication Codes </w:t>
-      </w:r>
-    </w:p>
-    <w:p>
-      <w:pPr>
-        <w:pStyle w:val="Heading4"/>
-      </w:pPr>
-      <w:r>
-        <w:t>CBC</w:t>
-      </w:r>
-      <w:r>
-        <w:t>-</w:t>
-      </w:r>
-      <w:r>
-        <w:t>MAC</w:t>
-      </w:r>
-      <w:bookmarkEnd w:id="31"/>
-    </w:p>
-    <w:p>
-      <w:pPr>
-        <w:pStyle w:val="NormalWeb"/>
-      </w:pPr>
-      <w:r>
-        <w:t>A</w:t>
-      </w:r>
-      <w:r>
-        <w:t xml:space="preserve"> </w:t>
-      </w:r>
+        </w:rPr>
+        <w:t xml:space="preserve">Cipher Block Chaining Message Authentication </w:t>
+      </w:r>
+      <w:proofErr w:type="gramStart"/>
       <w:r>
         <w:rPr>
           <w:b/>
           <w:bCs/>
         </w:rPr>
-        <w:t xml:space="preserve">Cipher Block Chaining Message Authentication </w:t>
-      </w:r>
-      <w:proofErr w:type="gramStart"/>
+        <w:t>Code</w:t>
+      </w:r>
+      <w:r>
+        <w:t>,</w:t>
+      </w:r>
+      <w:proofErr w:type="gramEnd"/>
+      <w:r>
+        <w:t xml:space="preserve"> abbreviated </w:t>
+      </w:r>
       <w:r>
         <w:rPr>
           <w:b/>
           <w:bCs/>
         </w:rPr>
-        <w:t>Code</w:t>
-      </w:r>
-      <w:r>
-        <w:t>,</w:t>
-      </w:r>
-      <w:proofErr w:type="gramEnd"/>
-      <w:r>
-        <w:t xml:space="preserve"> abbreviated </w:t>
-      </w:r>
-      <w:r>
-        <w:rPr>
-          <w:b/>
-          <w:bCs/>
-        </w:rPr>
         <w:t>CBC-MAC</w:t>
       </w:r>
       <w:r>
@@ -6831,14 +6796,14 @@
       <w:pPr>
         <w:pStyle w:val="Heading5"/>
       </w:pPr>
-      <w:bookmarkStart w:id="32" w:name="_Toc294537837"/>
+      <w:bookmarkStart w:id="34" w:name="_Toc294537837"/>
       <w:r>
         <w:t xml:space="preserve">Static </w:t>
       </w:r>
       <w:r>
         <w:t>View</w:t>
       </w:r>
-      <w:bookmarkEnd w:id="32"/>
+      <w:bookmarkEnd w:id="34"/>
     </w:p>
     <w:p>
       <w:pPr>
@@ -6850,11 +6815,25 @@
         <w:rPr>
           <w:noProof/>
         </w:rPr>
+        <w:t>In the following figure we present the interface and class structure for CBC-MAC. CBC-MAC is a type of MAC, but it is also, more specifically a type of Unique-Tag-MAC. The “type” CBC-MAC is represented by the interface CbcMac. This means that SCAPI can contain more than one concrete implementation of CBC-MAC. This complies with the generality and flexibility that we have tried to maintain for all the primitives in the first layer and in this layer (the middle layer). We actually implement the CBC-MAC in the class called ScCbcMacPrepending which implements CBC-MAC in the way explained above. Other implementations by us or by other providers can be added as needed.</w:t>
+      </w:r>
+    </w:p>
+    <w:p>
+      <w:pPr>
+        <w:rPr>
+          <w:noProof/>
+        </w:rPr>
+      </w:pPr>
+      <w:r>
+        <w:rPr>
+          <w:noProof/>
+        </w:rPr>
+        <w:lastRenderedPageBreak/>
         <w:drawing>
-          <wp:inline distT="0" distB="0" distL="0" distR="0">
-            <wp:extent cx="5759450" cy="4191312"/>
-            <wp:effectExtent l="19050" t="0" r="0" b="0"/>
-            <wp:docPr id="11" name="Picture 4"/>
+          <wp:inline distT="0" distB="0" distL="0" distR="0" wp14:anchorId="60694A4C" wp14:editId="425422A2">
+            <wp:extent cx="5486400" cy="6069330"/>
+            <wp:effectExtent l="0" t="0" r="0" b="7620"/>
+            <wp:docPr id="3" name="Picture 3"/>
             <wp:cNvGraphicFramePr>
               <a:graphicFrameLocks xmlns:a="http://schemas.openxmlformats.org/drawingml/2006/main" noChangeAspect="1"/>
             </wp:cNvGraphicFramePr>
@@ -6862,33 +6841,23 @@
               <a:graphicData uri="http://schemas.openxmlformats.org/drawingml/2006/picture">
                 <pic:pic xmlns:pic="http://schemas.openxmlformats.org/drawingml/2006/picture">
                   <pic:nvPicPr>
-                    <pic:cNvPr id="0" name="Picture 4"/>
-                    <pic:cNvPicPr>
-                      <a:picLocks noChangeAspect="1" noChangeArrowheads="1"/>
-                    </pic:cNvPicPr>
+                    <pic:cNvPr id="0" name=""/>
+                    <pic:cNvPicPr/>
                   </pic:nvPicPr>
                   <pic:blipFill>
-                    <a:blip r:embed="rId16" cstate="print"/>
-                    <a:srcRect/>
+                    <a:blip r:embed="rId17"/>
                     <a:stretch>
                       <a:fillRect/>
                     </a:stretch>
                   </pic:blipFill>
-                  <pic:spPr bwMode="auto">
+                  <pic:spPr>
                     <a:xfrm>
                       <a:off x="0" y="0"/>
-                      <a:ext cx="5759450" cy="4191312"/>
+                      <a:ext cx="5486400" cy="6069330"/>
                     </a:xfrm>
                     <a:prstGeom prst="rect">
                       <a:avLst/>
                     </a:prstGeom>
-                    <a:noFill/>
-                    <a:ln w="9525">
-                      <a:noFill/>
-                      <a:miter lim="800000"/>
-                      <a:headEnd/>
-                      <a:tailEnd/>
-                    </a:ln>
                   </pic:spPr>
                 </pic:pic>
               </a:graphicData>
@@ -6900,39 +6869,50 @@
     <w:p>
       <w:pPr>
         <w:rPr>
-          <w:noProof/>
-        </w:rPr>
-      </w:pPr>
-    </w:p>
-    <w:p>
-      <w:pPr>
-        <w:rPr>
-          <w:lang w:eastAsia="en-GB"/>
-        </w:rPr>
-      </w:pPr>
-    </w:p>
-    <w:p>
-      <w:pPr>
-        <w:rPr>
-          <w:lang w:eastAsia="en-GB"/>
-        </w:rPr>
-      </w:pPr>
+          <w:lang w:eastAsia="en-GB"/>
+        </w:rPr>
+      </w:pPr>
+    </w:p>
+    <w:p>
+      <w:pPr>
+        <w:rPr>
+          <w:lang w:eastAsia="en-GB"/>
+        </w:rPr>
+      </w:pPr>
+    </w:p>
+    <w:p>
+      <w:pPr>
+        <w:autoSpaceDE/>
+        <w:autoSpaceDN/>
+        <w:adjustRightInd/>
+        <w:rPr>
+          <w:rFonts w:ascii="Univers" w:hAnsi="Univers"/>
+          <w:b/>
+          <w:bCs/>
+          <w:sz w:val="22"/>
+          <w:szCs w:val="22"/>
+        </w:rPr>
+      </w:pPr>
+      <w:bookmarkStart w:id="35" w:name="_Toc294537838"/>
+      <w:r>
+        <w:br w:type="page"/>
+      </w:r>
     </w:p>
     <w:p>
       <w:pPr>
         <w:pStyle w:val="Heading5"/>
       </w:pPr>
-      <w:bookmarkStart w:id="33" w:name="_Toc294537838"/>
-      <w:r>
+      <w:r>
+        <w:lastRenderedPageBreak/>
         <w:t>Dynamic View</w:t>
       </w:r>
-      <w:bookmarkEnd w:id="33"/>
+      <w:bookmarkEnd w:id="35"/>
     </w:p>
     <w:p>
       <w:pPr>
         <w:pStyle w:val="Heading6"/>
       </w:pPr>
-      <w:bookmarkStart w:id="34" w:name="_Toc294537839"/>
+      <w:bookmarkStart w:id="36" w:name="_Toc294537839"/>
       <w:r>
         <w:t>In CbcMacPrepending::CbcMacPrepending (String prp) do:</w:t>
       </w:r>
@@ -7004,7 +6984,7 @@
       <w:r>
         <w:t>domPermutation p) do:</w:t>
       </w:r>
-      <w:bookmarkEnd w:id="34"/>
+      <w:bookmarkEnd w:id="36"/>
     </w:p>
     <w:p>
       <w:pPr>
@@ -7066,7 +7046,7 @@
       <w:pPr>
         <w:pStyle w:val="Heading6"/>
       </w:pPr>
-      <w:bookmarkStart w:id="35" w:name="_Toc294537840"/>
+      <w:bookmarkStart w:id="37" w:name="_Toc294537840"/>
       <w:r>
         <w:t xml:space="preserve">In </w:t>
       </w:r>
@@ -7079,7 +7059,7 @@
       <w:r>
         <w:t xml:space="preserve"> do:</w:t>
       </w:r>
-      <w:bookmarkEnd w:id="35"/>
+      <w:bookmarkEnd w:id="37"/>
     </w:p>
     <w:p>
       <w:pPr>
@@ -7337,7 +7317,7 @@
       <w:pPr>
         <w:pStyle w:val="Heading6"/>
       </w:pPr>
-      <w:bookmarkStart w:id="36" w:name="_Toc294537841"/>
+      <w:bookmarkStart w:id="38" w:name="_Toc294537841"/>
       <w:r>
         <w:t xml:space="preserve">In </w:t>
       </w:r>
@@ -7353,7 +7333,7 @@
       <w:r>
         <w:t xml:space="preserve"> do:</w:t>
       </w:r>
-      <w:bookmarkEnd w:id="36"/>
+      <w:bookmarkEnd w:id="38"/>
     </w:p>
     <w:p>
       <w:pPr>
@@ -7585,7 +7565,7 @@
       <w:pPr>
         <w:pStyle w:val="Heading6"/>
       </w:pPr>
-      <w:bookmarkStart w:id="37" w:name="_Toc294537842"/>
+      <w:bookmarkStart w:id="39" w:name="_Toc294537842"/>
       <w:r>
         <w:t xml:space="preserve">In </w:t>
       </w:r>
@@ -7595,7 +7575,7 @@
       <w:r>
         <w:t>:: doFinal do:</w:t>
       </w:r>
-      <w:bookmarkEnd w:id="37"/>
+      <w:bookmarkEnd w:id="39"/>
     </w:p>
     <w:p>
       <w:pPr>
@@ -7912,9 +7892,27 @@
     </w:p>
     <w:p>
       <w:pPr>
+        <w:autoSpaceDE/>
+        <w:autoSpaceDN/>
+        <w:adjustRightInd/>
+        <w:rPr>
+          <w:rFonts w:ascii="Arial" w:hAnsi="Arial"/>
+          <w:b/>
+          <w:iCs/>
+          <w:sz w:val="22"/>
+          <w:szCs w:val="22"/>
+          <w:lang w:val="nl-NL"/>
+        </w:rPr>
+      </w:pPr>
+      <w:bookmarkStart w:id="40" w:name="_Toc294537843"/>
+      <w:r>
+        <w:br w:type="page"/>
+      </w:r>
+    </w:p>
+    <w:p>
+      <w:pPr>
         <w:pStyle w:val="Heading6"/>
       </w:pPr>
-      <w:bookmarkStart w:id="38" w:name="_Toc294537843"/>
       <w:r>
         <w:lastRenderedPageBreak/>
         <w:t xml:space="preserve">In </w:t>
@@ -7925,7 +7923,7 @@
       <w:r>
         <w:t>::mac do:</w:t>
       </w:r>
-      <w:bookmarkEnd w:id="38"/>
+      <w:bookmarkEnd w:id="40"/>
     </w:p>
     <w:p>
       <w:pPr>
@@ -8035,14 +8033,14 @@
       <w:pPr>
         <w:pStyle w:val="Heading6"/>
       </w:pPr>
-      <w:bookmarkStart w:id="39" w:name="_Toc294537844"/>
+      <w:bookmarkStart w:id="41" w:name="_Toc294537844"/>
       <w:r>
         <w:t>In CbcMacPrepending</w:t>
       </w:r>
       <w:r>
         <w:t>::verify do:</w:t>
       </w:r>
-      <w:bookmarkEnd w:id="39"/>
+      <w:bookmarkEnd w:id="41"/>
     </w:p>
     <w:p>
       <w:pPr>
@@ -8097,7 +8095,19 @@
         </w:rPr>
         <w:t xml:space="preserve"> the mac return true, else return false</w:t>
       </w:r>
-      <w:bookmarkStart w:id="40" w:name="_Toc294537845"/>
+      <w:bookmarkStart w:id="42" w:name="_Toc294537845"/>
+      <w:r>
+        <w:rPr>
+          <w:lang w:val="en-GB"/>
+        </w:rPr>
+        <w:t xml:space="preserve">. For code-security reasons, the comparison has to be fully performed. That is, even if we know already after the first few bits that </w:t>
+      </w:r>
+      <w:r>
+        <w:rPr>
+          <w:lang w:val="en-GB"/>
+        </w:rPr>
+        <w:t>the tag is not equal to the mac, we should not be inclined to think that we should cut short the check for performance.</w:t>
+      </w:r>
     </w:p>
     <w:p>
       <w:pPr>
@@ -8106,20 +8116,13 @@
       <w:r>
         <w:t xml:space="preserve">In </w:t>
       </w:r>
-      <w:proofErr w:type="spellStart"/>
-      <w:r>
-        <w:t>CbcMacPr</w:t>
-      </w:r>
-      <w:bookmarkStart w:id="41" w:name="_GoBack"/>
-      <w:bookmarkEnd w:id="41"/>
-      <w:r>
-        <w:t>epending</w:t>
-      </w:r>
-      <w:proofErr w:type="spellEnd"/>
+      <w:r>
+        <w:t>CbcMacPrepending</w:t>
+      </w:r>
       <w:r>
         <w:t>::compute do:</w:t>
       </w:r>
-      <w:bookmarkEnd w:id="40"/>
+      <w:bookmarkEnd w:id="42"/>
     </w:p>
     <w:p>
       <w:pPr>
@@ -8273,7 +8276,7 @@
       <w:pPr>
         <w:pStyle w:val="Heading6"/>
       </w:pPr>
-      <w:bookmarkStart w:id="42" w:name="_Toc294537846"/>
+      <w:bookmarkStart w:id="43" w:name="_Toc294537846"/>
       <w:r>
         <w:t xml:space="preserve">In </w:t>
       </w:r>
@@ -8283,7 +8286,7 @@
       <w:r>
         <w:t>::getAlgorithmName</w:t>
       </w:r>
-      <w:bookmarkEnd w:id="42"/>
+      <w:bookmarkEnd w:id="43"/>
     </w:p>
     <w:p>
       <w:pPr>
@@ -8328,11 +8331,11 @@
       <w:pPr>
         <w:pStyle w:val="Heading5"/>
       </w:pPr>
-      <w:bookmarkStart w:id="43" w:name="_Toc294537847"/>
+      <w:bookmarkStart w:id="44" w:name="_Toc294537847"/>
       <w:r>
         <w:t>Usage</w:t>
       </w:r>
-      <w:bookmarkEnd w:id="43"/>
+      <w:bookmarkEnd w:id="44"/>
     </w:p>
     <w:p>
       <w:pPr>
@@ -8530,12 +8533,12 @@
       <w:pPr>
         <w:pStyle w:val="Heading4"/>
       </w:pPr>
-      <w:bookmarkStart w:id="44" w:name="_Toc294537848"/>
+      <w:bookmarkStart w:id="45" w:name="_Toc294537848"/>
       <w:r>
         <w:lastRenderedPageBreak/>
         <w:t>HMAC</w:t>
       </w:r>
-      <w:bookmarkEnd w:id="44"/>
+      <w:bookmarkEnd w:id="45"/>
     </w:p>
     <w:p>
       <w:pPr>
@@ -8630,11 +8633,11 @@
       <w:pPr>
         <w:pStyle w:val="Heading5"/>
       </w:pPr>
-      <w:bookmarkStart w:id="45" w:name="_Toc294537849"/>
+      <w:bookmarkStart w:id="46" w:name="_Toc294537849"/>
       <w:r>
         <w:t>Static View</w:t>
       </w:r>
-      <w:bookmarkEnd w:id="45"/>
+      <w:bookmarkEnd w:id="46"/>
     </w:p>
     <w:p>
       <w:pPr>
@@ -8654,10 +8657,10 @@
           <w:noProof/>
         </w:rPr>
         <w:drawing>
-          <wp:inline distT="0" distB="0" distL="0" distR="0">
-            <wp:extent cx="5759450" cy="4691216"/>
-            <wp:effectExtent l="19050" t="0" r="0" b="0"/>
-            <wp:docPr id="15" name="Picture 6"/>
+          <wp:inline distT="0" distB="0" distL="0" distR="0" wp14:anchorId="30C17AFE" wp14:editId="09982975">
+            <wp:extent cx="5869704" cy="4292221"/>
+            <wp:effectExtent l="0" t="0" r="0" b="0"/>
+            <wp:docPr id="4" name="Picture 4"/>
             <wp:cNvGraphicFramePr>
               <a:graphicFrameLocks xmlns:a="http://schemas.openxmlformats.org/drawingml/2006/main" noChangeAspect="1"/>
             </wp:cNvGraphicFramePr>
@@ -8665,33 +8668,23 @@
               <a:graphicData uri="http://schemas.openxmlformats.org/drawingml/2006/picture">
                 <pic:pic xmlns:pic="http://schemas.openxmlformats.org/drawingml/2006/picture">
                   <pic:nvPicPr>
-                    <pic:cNvPr id="0" name="Picture 6"/>
-                    <pic:cNvPicPr>
-                      <a:picLocks noChangeAspect="1" noChangeArrowheads="1"/>
-                    </pic:cNvPicPr>
+                    <pic:cNvPr id="0" name=""/>
+                    <pic:cNvPicPr/>
                   </pic:nvPicPr>
                   <pic:blipFill>
-                    <a:blip r:embed="rId17" cstate="print"/>
-                    <a:srcRect/>
+                    <a:blip r:embed="rId18"/>
                     <a:stretch>
                       <a:fillRect/>
                     </a:stretch>
                   </pic:blipFill>
-                  <pic:spPr bwMode="auto">
+                  <pic:spPr>
                     <a:xfrm>
                       <a:off x="0" y="0"/>
-                      <a:ext cx="5759450" cy="4691216"/>
+                      <a:ext cx="5869704" cy="4292221"/>
                     </a:xfrm>
                     <a:prstGeom prst="rect">
                       <a:avLst/>
                     </a:prstGeom>
-                    <a:noFill/>
-                    <a:ln w="9525">
-                      <a:noFill/>
-                      <a:miter lim="800000"/>
-                      <a:headEnd/>
-                      <a:tailEnd/>
-                    </a:ln>
                   </pic:spPr>
                 </pic:pic>
               </a:graphicData>
@@ -8702,13 +8695,31 @@
     </w:p>
     <w:p>
       <w:pPr>
+        <w:autoSpaceDE/>
+        <w:autoSpaceDN/>
+        <w:adjustRightInd/>
+        <w:rPr>
+          <w:rFonts w:ascii="Univers" w:hAnsi="Univers"/>
+          <w:b/>
+          <w:bCs/>
+          <w:sz w:val="22"/>
+          <w:szCs w:val="22"/>
+        </w:rPr>
+      </w:pPr>
+      <w:bookmarkStart w:id="47" w:name="_Toc294537850"/>
+      <w:r>
+        <w:br w:type="page"/>
+      </w:r>
+    </w:p>
+    <w:p>
+      <w:pPr>
         <w:pStyle w:val="Heading5"/>
       </w:pPr>
-      <w:bookmarkStart w:id="46" w:name="_Toc294537850"/>
-      <w:r>
+      <w:r>
+        <w:lastRenderedPageBreak/>
         <w:t>Dynamic View</w:t>
       </w:r>
-      <w:bookmarkEnd w:id="46"/>
+      <w:bookmarkEnd w:id="47"/>
     </w:p>
     <w:p>
       <w:pPr>
@@ -8717,7 +8728,7 @@
           <w:lang w:eastAsia="en-GB"/>
         </w:rPr>
       </w:pPr>
-      <w:bookmarkStart w:id="47" w:name="_Toc294537851"/>
+      <w:bookmarkStart w:id="48" w:name="_Toc294537851"/>
       <w:r>
         <w:rPr>
           <w:lang w:eastAsia="en-GB"/>
@@ -8736,7 +8747,7 @@
         </w:rPr>
         <w:t xml:space="preserve"> do</w:t>
       </w:r>
-      <w:bookmarkEnd w:id="47"/>
+      <w:bookmarkEnd w:id="48"/>
     </w:p>
     <w:p>
       <w:pPr>
@@ -8758,47 +8769,16 @@
     </w:p>
     <w:p>
       <w:pPr>
-        <w:pStyle w:val="ListParagraph"/>
-        <w:ind w:left="1776"/>
-        <w:rPr>
-          <w:lang w:eastAsia="en-GB"/>
-        </w:rPr>
-      </w:pPr>
-    </w:p>
-    <w:p>
-      <w:pPr>
-        <w:autoSpaceDE/>
-        <w:autoSpaceDN/>
-        <w:adjustRightInd/>
-        <w:rPr>
-          <w:rFonts w:ascii="Arial" w:hAnsi="Arial"/>
-          <w:b/>
-          <w:iCs/>
-          <w:sz w:val="22"/>
-          <w:szCs w:val="22"/>
-          <w:lang w:val="nl-NL" w:eastAsia="en-GB"/>
-        </w:rPr>
-      </w:pPr>
-      <w:bookmarkStart w:id="48" w:name="_Toc294537852"/>
-      <w:r>
-        <w:rPr>
-          <w:lang w:eastAsia="en-GB"/>
-        </w:rPr>
-        <w:br w:type="page"/>
-      </w:r>
-    </w:p>
-    <w:p>
-      <w:pPr>
         <w:pStyle w:val="Heading6"/>
         <w:rPr>
           <w:lang w:eastAsia="en-GB"/>
         </w:rPr>
       </w:pPr>
-      <w:r>
-        <w:rPr>
-          <w:lang w:eastAsia="en-GB"/>
-        </w:rPr>
-        <w:lastRenderedPageBreak/>
+      <w:bookmarkStart w:id="49" w:name="_Toc294537852"/>
+      <w:r>
+        <w:rPr>
+          <w:lang w:eastAsia="en-GB"/>
+        </w:rPr>
         <w:t>In BcHmac</w:t>
       </w:r>
       <w:r>
@@ -8807,7 +8787,7 @@
         </w:rPr>
         <w:t>::mac do</w:t>
       </w:r>
-      <w:bookmarkEnd w:id="48"/>
+      <w:bookmarkEnd w:id="49"/>
     </w:p>
     <w:p>
       <w:pPr>
@@ -8862,14 +8842,14 @@
           <w:lang w:eastAsia="en-GB"/>
         </w:rPr>
       </w:pPr>
-      <w:bookmarkStart w:id="49" w:name="_Toc294537853"/>
+      <w:bookmarkStart w:id="50" w:name="_Toc294537853"/>
       <w:r>
         <w:rPr>
           <w:lang w:eastAsia="en-GB"/>
         </w:rPr>
         <w:t>In BcHmac::verify do</w:t>
       </w:r>
-      <w:bookmarkEnd w:id="49"/>
+      <w:bookmarkEnd w:id="50"/>
     </w:p>
     <w:p>
       <w:pPr>
@@ -8914,14 +8894,14 @@
           <w:lang w:eastAsia="en-GB"/>
         </w:rPr>
       </w:pPr>
-      <w:bookmarkStart w:id="50" w:name="_Toc294537854"/>
+      <w:bookmarkStart w:id="51" w:name="_Toc294537854"/>
       <w:r>
         <w:rPr>
           <w:lang w:eastAsia="en-GB"/>
         </w:rPr>
         <w:t>In BcHmac::update do</w:t>
       </w:r>
-      <w:bookmarkEnd w:id="50"/>
+      <w:bookmarkEnd w:id="51"/>
     </w:p>
     <w:p>
       <w:pPr>
@@ -8974,14 +8954,14 @@
           <w:lang w:eastAsia="en-GB"/>
         </w:rPr>
       </w:pPr>
-      <w:bookmarkStart w:id="51" w:name="_Toc294537855"/>
+      <w:bookmarkStart w:id="52" w:name="_Toc294537855"/>
       <w:r>
         <w:rPr>
           <w:lang w:eastAsia="en-GB"/>
         </w:rPr>
         <w:t>In BcHmac::doFinal do</w:t>
       </w:r>
-      <w:bookmarkEnd w:id="51"/>
+      <w:bookmarkEnd w:id="52"/>
     </w:p>
     <w:p>
       <w:pPr>
@@ -9062,11 +9042,75 @@
     </w:p>
     <w:p>
       <w:r>
-        <w:t xml:space="preserve">We present two main categories of symmetric encryption. </w:t>
-      </w:r>
-      <w:r>
-        <w:br/>
-        <w:t xml:space="preserve">One is based on modes of operation using a pseudo-random permutation and a randomized IV. The randomized IV is crucial for security. The other category is an authenticated encryption where the message gets first encrypted and the mac-ed. </w:t>
+        <w:t xml:space="preserve">In the </w:t>
+      </w:r>
+      <w:hyperlink w:anchor="_Encryption_Types" w:history="1">
+        <w:r>
+          <w:rPr>
+            <w:rStyle w:val="Hyperlink"/>
+          </w:rPr>
+          <w:t>general</w:t>
+        </w:r>
+        <w:r>
+          <w:rPr>
+            <w:rStyle w:val="Hyperlink"/>
+          </w:rPr>
+          <w:t xml:space="preserve"> description section</w:t>
+        </w:r>
+      </w:hyperlink>
+      <w:r>
+        <w:t xml:space="preserve"> w</w:t>
+      </w:r>
+      <w:r>
+        <w:t>e present</w:t>
+      </w:r>
+      <w:r>
+        <w:t>ed</w:t>
+      </w:r>
+      <w:r>
+        <w:t xml:space="preserve"> </w:t>
+      </w:r>
+      <w:r>
+        <w:t>three</w:t>
+      </w:r>
+      <w:r>
+        <w:t xml:space="preserve"> main categories of symmetric encryption.</w:t>
+      </w:r>
+    </w:p>
+    <w:p>
+      <w:pPr>
+        <w:pStyle w:val="ListParagraph"/>
+        <w:numPr>
+          <w:ilvl w:val="0"/>
+          <w:numId w:val="39"/>
+        </w:numPr>
+      </w:pPr>
+      <w:r>
+        <w:t>An encryption</w:t>
+      </w:r>
+      <w:r>
+        <w:t xml:space="preserve"> based on modes of operation using a pseudo-random permutation and a randomized IV. The randomized IV is crucial for security. </w:t>
+      </w:r>
+    </w:p>
+    <w:p>
+      <w:pPr>
+        <w:pStyle w:val="ListParagraph"/>
+        <w:numPr>
+          <w:ilvl w:val="0"/>
+          <w:numId w:val="39"/>
+        </w:numPr>
+      </w:pPr>
+      <w:r>
+        <w:t>A</w:t>
+      </w:r>
+      <w:r>
+        <w:t>n authenticated encryption where the message gets first encrypted and the</w:t>
+      </w:r>
+      <w:r>
+        <w:t>n</w:t>
+      </w:r>
+      <w:r>
+        <w:t xml:space="preserve"> mac-ed. </w:t>
       </w:r>
       <w:proofErr w:type="spellStart"/>
       <w:r>
@@ -9094,16 +9138,44 @@
       </w:r>
     </w:p>
     <w:p>
-      <w:r>
-        <w:t xml:space="preserve">We note that for authenticated encryption two secret keys will be used, one for the encryption and one for the authentication. </w:t>
-      </w:r>
+      <w:pPr>
+        <w:pStyle w:val="ListParagraph"/>
+        <w:numPr>
+          <w:ilvl w:val="0"/>
+          <w:numId w:val="39"/>
+        </w:numPr>
+      </w:pPr>
+      <w:r>
+        <w:t>Homo-</w:t>
+      </w:r>
+      <w:proofErr w:type="spellStart"/>
+      <w:r>
+        <w:t>morphic</w:t>
+      </w:r>
+      <w:proofErr w:type="spellEnd"/>
+      <w:r>
+        <w:t xml:space="preserve"> encryption. </w:t>
+      </w:r>
+    </w:p>
+    <w:p>
+      <w:r>
+        <w:t xml:space="preserve">We note that for authenticated encryption two secret keys will be used, one for the encryption </w:t>
+      </w:r>
+      <w:r>
+        <w:t xml:space="preserve">and one for the authentication. Yet, the </w:t>
+      </w:r>
+      <w:proofErr w:type="spellStart"/>
       <w:proofErr w:type="gramStart"/>
       <w:r>
-        <w:t>Whereas for not authenticated encryption only one is used.</w:t>
+        <w:t>init</w:t>
+      </w:r>
+      <w:proofErr w:type="spellEnd"/>
+      <w:r>
+        <w:t>(</w:t>
       </w:r>
       <w:proofErr w:type="gramEnd"/>
       <w:r>
-        <w:t xml:space="preserve"> In order to allow flexibility in the upper levels and let a higher protocol utilize any symmetric encryption, we allow various types of </w:t>
+        <w:t xml:space="preserve">) functions will require a single secret key object, so that a protocol working on a higher level will be able to perform initialization of the encryption object at a general level. In the case of authenticated encryption the concrete class implementing the </w:t>
       </w:r>
       <w:proofErr w:type="spellStart"/>
       <w:r>
@@ -9111,17 +9183,18 @@
       </w:r>
       <w:proofErr w:type="spellEnd"/>
       <w:r>
-        <w:t xml:space="preserve"> functions to the </w:t>
+        <w:t xml:space="preserve"> functions will check that the secret key passed is actually an instance of </w:t>
       </w:r>
       <w:proofErr w:type="spellStart"/>
       <w:r>
-        <w:t>SymmetricEnc</w:t>
+        <w:t>AuthentitcatedKey</w:t>
       </w:r>
       <w:proofErr w:type="spellEnd"/>
       <w:r>
-        <w:t xml:space="preserve"> interface. Therefore, a higher protocol wanting to </w:t>
-      </w:r>
-    </w:p>
+        <w:t xml:space="preserve"> from which it will be able to initialize the encrypting object with the encryption key and the MAC object with the mac key.</w:t>
+      </w:r>
+    </w:p>
+    <w:p/>
     <w:p>
       <w:pPr>
         <w:pStyle w:val="Heading4"/>
@@ -9154,7 +9227,13 @@
       </w:r>
       <w:proofErr w:type="spellEnd"/>
       <w:r>
-        <w:t xml:space="preserve"> we enclose all the common functionality in an abstract class called </w:t>
+        <w:t xml:space="preserve"> we enclose all the common functionality in a</w:t>
+      </w:r>
+      <w:r>
+        <w:t xml:space="preserve"> package private</w:t>
+      </w:r>
+      <w:r>
+        <w:t xml:space="preserve"> abstract class called </w:t>
       </w:r>
       <w:proofErr w:type="spellStart"/>
       <w:r>
@@ -9179,6 +9258,9 @@
         <w:t xml:space="preserve">The concrete class implementing the encryption using the CBC mode of operation is called </w:t>
       </w:r>
       <w:proofErr w:type="spellStart"/>
+      <w:r>
+        <w:t>Sc</w:t>
+      </w:r>
       <w:r>
         <w:t>CBCEncRandomIV</w:t>
       </w:r>
@@ -9225,6 +9307,11 @@
         <w:t xml:space="preserve">ing the encryption using the CTR mode of operation is called </w:t>
       </w:r>
       <w:proofErr w:type="spellStart"/>
+      <w:r>
+        <w:t>Sc</w:t>
+      </w:r>
+      <w:bookmarkStart w:id="53" w:name="_GoBack"/>
+      <w:bookmarkEnd w:id="53"/>
       <w:r>
         <w:t>CTR</w:t>
       </w:r>
@@ -9386,7 +9473,7 @@
                     </pic:cNvPicPr>
                   </pic:nvPicPr>
                   <pic:blipFill>
-                    <a:blip r:embed="rId18" cstate="print"/>
+                    <a:blip r:embed="rId19" cstate="print"/>
                     <a:srcRect/>
                     <a:stretch>
                       <a:fillRect/>
@@ -9463,7 +9550,7 @@
                     </pic:cNvPicPr>
                   </pic:nvPicPr>
                   <pic:blipFill>
-                    <a:blip r:embed="rId19" cstate="print"/>
+                    <a:blip r:embed="rId20" cstate="print"/>
                     <a:srcRect/>
                     <a:stretch>
                       <a:fillRect/>
@@ -10006,8 +10093,8 @@
           <w:lang w:eastAsia="en-GB"/>
         </w:rPr>
       </w:pPr>
-      <w:bookmarkStart w:id="52" w:name="_encryption_(_plaintext:"/>
-      <w:bookmarkEnd w:id="52"/>
+      <w:bookmarkStart w:id="54" w:name="_encryption_(_plaintext:"/>
+      <w:bookmarkEnd w:id="54"/>
       <w:r>
         <w:rPr>
           <w:lang w:eastAsia="en-GB"/>
@@ -10195,8 +10282,8 @@
           <w:lang w:eastAsia="en-GB"/>
         </w:rPr>
       </w:pPr>
-      <w:bookmarkStart w:id="53" w:name="_encryption_(_plaintext:_1"/>
-      <w:bookmarkEnd w:id="53"/>
+      <w:bookmarkStart w:id="55" w:name="_encryption_(_plaintext:_1"/>
+      <w:bookmarkEnd w:id="55"/>
       <w:r>
         <w:rPr>
           <w:lang w:eastAsia="en-GB"/>
@@ -10954,9 +11041,9 @@
             <o:lock v:ext="edit" aspectratio="t"/>
           </v:shapetype>
           <v:shape id="_x0000_i1025" type="#_x0000_t75" style="width:444.35pt;height:204.2pt" o:ole="">
-            <v:imagedata r:id="rId20" o:title=""/>
+            <v:imagedata r:id="rId21" o:title=""/>
           </v:shape>
-          <o:OLEObject Type="Embed" ProgID="Visio.Drawing.11" ShapeID="_x0000_i1025" DrawAspect="Content" ObjectID="_1381050622" r:id="rId21"/>
+          <o:OLEObject Type="Embed" ProgID="Visio.Drawing.11" ShapeID="_x0000_i1025" DrawAspect="Content" ObjectID="_1384526936" r:id="rId22"/>
         </w:object>
       </w:r>
     </w:p>
@@ -10985,8 +11072,8 @@
     </w:p>
     <w:p/>
     <w:p/>
-    <w:bookmarkStart w:id="54" w:name="OLE_LINK1"/>
-    <w:bookmarkStart w:id="55" w:name="OLE_LINK2"/>
+    <w:bookmarkStart w:id="56" w:name="OLE_LINK1"/>
+    <w:bookmarkStart w:id="57" w:name="OLE_LINK2"/>
     <w:p>
       <w:pPr>
         <w:keepNext/>
@@ -10994,13 +11081,13 @@
       <w:r>
         <w:object w:dxaOrig="14568" w:dyaOrig="4254">
           <v:shape id="_x0000_i1026" type="#_x0000_t75" style="width:502.4pt;height:147.2pt" o:ole="">
-            <v:imagedata r:id="rId22" o:title=""/>
+            <v:imagedata r:id="rId23" o:title=""/>
           </v:shape>
-          <o:OLEObject Type="Embed" ProgID="Visio.Drawing.11" ShapeID="_x0000_i1026" DrawAspect="Content" ObjectID="_1381050623" r:id="rId23"/>
+          <o:OLEObject Type="Embed" ProgID="Visio.Drawing.11" ShapeID="_x0000_i1026" DrawAspect="Content" ObjectID="_1384526937" r:id="rId24"/>
         </w:object>
       </w:r>
-      <w:bookmarkEnd w:id="54"/>
-      <w:bookmarkEnd w:id="55"/>
+      <w:bookmarkEnd w:id="56"/>
+      <w:bookmarkEnd w:id="57"/>
     </w:p>
     <w:p>
       <w:pPr>
@@ -11032,7 +11119,7 @@
           <w:lang w:eastAsia="en-GB"/>
         </w:rPr>
       </w:pPr>
-      <w:bookmarkStart w:id="56" w:name="_Toc294537856"/>
+      <w:bookmarkStart w:id="58" w:name="_Toc294537856"/>
       <w:r>
         <w:rPr>
           <w:lang w:eastAsia="en-GB"/>
@@ -11098,7 +11185,7 @@
                     </pic:cNvPicPr>
                   </pic:nvPicPr>
                   <pic:blipFill>
-                    <a:blip r:embed="rId24" cstate="print"/>
+                    <a:blip r:embed="rId25" cstate="print"/>
                     <a:srcRect/>
                     <a:stretch>
                       <a:fillRect/>
@@ -11198,7 +11285,7 @@
         </w:rPr>
         <w:t xml:space="preserve">The CBC encryption algorithm is depicted below (image taken from </w:t>
       </w:r>
-      <w:hyperlink r:id="rId25" w:history="1">
+      <w:hyperlink r:id="rId26" w:history="1">
         <w:r>
           <w:rPr>
             <w:rStyle w:val="Hyperlink"/>
@@ -11262,7 +11349,7 @@
                     <pic:cNvPicPr/>
                   </pic:nvPicPr>
                   <pic:blipFill>
-                    <a:blip r:embed="rId26" cstate="print"/>
+                    <a:blip r:embed="rId27" cstate="print"/>
                     <a:stretch>
                       <a:fillRect/>
                     </a:stretch>
@@ -11546,8 +11633,8 @@
           <w:lang w:val="nl-NL"/>
         </w:rPr>
       </w:pPr>
-      <w:bookmarkStart w:id="57" w:name="OLE_LINK3"/>
-      <w:bookmarkStart w:id="58" w:name="OLE_LINK4"/>
+      <w:bookmarkStart w:id="59" w:name="OLE_LINK3"/>
+      <w:bookmarkStart w:id="60" w:name="OLE_LINK4"/>
       <w:r>
         <w:rPr>
           <w:b/>
@@ -11630,8 +11717,8 @@
         <w:t>argument to the init functions to set for encryption or decryption and throw an InvalidStateException if the operation requested doesn’t suit the mode. This doesn’t comply with anything we have done before...</w:t>
       </w:r>
     </w:p>
-    <w:bookmarkEnd w:id="57"/>
-    <w:bookmarkEnd w:id="58"/>
+    <w:bookmarkEnd w:id="59"/>
+    <w:bookmarkEnd w:id="60"/>
     <w:p>
       <w:pPr>
         <w:rPr>
@@ -12381,7 +12468,7 @@
                     </pic:cNvPicPr>
                   </pic:nvPicPr>
                   <pic:blipFill>
-                    <a:blip r:embed="rId27" cstate="print"/>
+                    <a:blip r:embed="rId28" cstate="print"/>
                     <a:srcRect/>
                     <a:stretch>
                       <a:fillRect/>
@@ -12577,6 +12664,7 @@
       <w:r>
         <w:t xml:space="preserve"> + </w:t>
       </w:r>
+      <w:proofErr w:type="spellStart"/>
       <w:r>
         <w:rPr>
           <w:i/>
@@ -12584,6 +12672,7 @@
         </w:rPr>
         <w:t>i</w:t>
       </w:r>
+      <w:proofErr w:type="spellEnd"/>
       <w:r>
         <w:t xml:space="preserve">), </w:t>
       </w:r>
@@ -12598,6 +12687,7 @@
       <w:r>
         <w:t xml:space="preserve"> and </w:t>
       </w:r>
+      <w:proofErr w:type="spellStart"/>
       <w:r>
         <w:rPr>
           <w:i/>
@@ -12605,6 +12695,7 @@
         </w:rPr>
         <w:t>i</w:t>
       </w:r>
+      <w:proofErr w:type="spellEnd"/>
       <w:r>
         <w:t xml:space="preserve"> are viewed as integers and addition is performed modulo 2</w:t>
       </w:r>
@@ -12744,7 +12835,7 @@
                     <pic:cNvPicPr/>
                   </pic:nvPicPr>
                   <pic:blipFill>
-                    <a:blip r:embed="rId28" cstate="print"/>
+                    <a:blip r:embed="rId29" cstate="print"/>
                     <a:stretch>
                       <a:fillRect/>
                     </a:stretch>
@@ -12769,9 +12860,9 @@
       <w:r>
         <w:object w:dxaOrig="7246" w:dyaOrig="6267">
           <v:shape id="_x0000_i1027" type="#_x0000_t75" style="width:278.35pt;height:240.7pt" o:ole="">
-            <v:imagedata r:id="rId29" o:title=""/>
+            <v:imagedata r:id="rId30" o:title=""/>
           </v:shape>
-          <o:OLEObject Type="Embed" ProgID="Visio.Drawing.11" ShapeID="_x0000_i1027" DrawAspect="Content" ObjectID="_1381050624" r:id="rId30"/>
+          <o:OLEObject Type="Embed" ProgID="Visio.Drawing.11" ShapeID="_x0000_i1027" DrawAspect="Content" ObjectID="_1384526938" r:id="rId31"/>
         </w:object>
       </w:r>
     </w:p>
@@ -13576,7 +13667,15 @@
       </w:r>
       <w:proofErr w:type="spellEnd"/>
       <w:r>
-        <w:t xml:space="preserve">(plaintext[i], </w:t>
+        <w:t>(plaintext[</w:t>
+      </w:r>
+      <w:proofErr w:type="spellStart"/>
+      <w:r>
+        <w:t>i</w:t>
+      </w:r>
+      <w:proofErr w:type="spellEnd"/>
+      <w:r>
+        <w:t xml:space="preserve">], </w:t>
       </w:r>
       <w:r>
         <w:t>0</w:t>
@@ -13703,16 +13802,25 @@
       </w:r>
       <w:proofErr w:type="spellEnd"/>
       <w:r>
-        <w:t xml:space="preserve">(plaintext[i], 0, </w:t>
+        <w:t>(plaintext[</w:t>
       </w:r>
       <w:proofErr w:type="spellStart"/>
       <w:r>
+        <w:t>i</w:t>
+      </w:r>
+      <w:proofErr w:type="spellEnd"/>
+      <w:r>
+        <w:t xml:space="preserve">], 0, </w:t>
+      </w:r>
+      <w:proofErr w:type="spellStart"/>
+      <w:r>
         <w:t>ciphertext</w:t>
       </w:r>
       <w:proofErr w:type="spellEnd"/>
       <w:r>
         <w:t>[</w:t>
       </w:r>
+      <w:proofErr w:type="spellStart"/>
       <w:r>
         <w:rPr>
           <w:b/>
@@ -13720,6 +13828,7 @@
         </w:rPr>
         <w:t>i</w:t>
       </w:r>
+      <w:proofErr w:type="spellEnd"/>
       <w:r>
         <w:t>], 0)</w:t>
       </w:r>
@@ -14000,7 +14109,7 @@
       <w:r>
         <w:t>External interface</w:t>
       </w:r>
-      <w:bookmarkEnd w:id="56"/>
+      <w:bookmarkEnd w:id="58"/>
       <w:r>
         <w:t xml:space="preserve"> </w:t>
       </w:r>
@@ -14009,21 +14118,21 @@
       <w:pPr>
         <w:pStyle w:val="Heading3"/>
       </w:pPr>
-      <w:bookmarkStart w:id="59" w:name="_Toc294537857"/>
+      <w:bookmarkStart w:id="61" w:name="_Toc294537857"/>
       <w:r>
         <w:t>Class 1 API</w:t>
       </w:r>
-      <w:bookmarkEnd w:id="59"/>
+      <w:bookmarkEnd w:id="61"/>
     </w:p>
     <w:p>
       <w:pPr>
         <w:pStyle w:val="Heading3"/>
       </w:pPr>
-      <w:bookmarkStart w:id="60" w:name="_Toc294537858"/>
+      <w:bookmarkStart w:id="62" w:name="_Toc294537858"/>
       <w:r>
         <w:t>Class 2 API</w:t>
       </w:r>
-      <w:bookmarkEnd w:id="60"/>
+      <w:bookmarkEnd w:id="62"/>
     </w:p>
     <w:p>
       <w:pPr>
@@ -14056,16 +14165,16 @@
           <w:lang w:val="en-GB"/>
         </w:rPr>
       </w:pPr>
-      <w:bookmarkStart w:id="61" w:name="_Toc104692294"/>
-      <w:bookmarkStart w:id="62" w:name="_Toc294537859"/>
+      <w:bookmarkStart w:id="63" w:name="_Toc104692294"/>
+      <w:bookmarkStart w:id="64" w:name="_Toc294537859"/>
       <w:bookmarkEnd w:id="24"/>
       <w:bookmarkEnd w:id="25"/>
       <w:r>
         <w:lastRenderedPageBreak/>
         <w:t>Components - Static view</w:t>
       </w:r>
-      <w:bookmarkEnd w:id="61"/>
-      <w:bookmarkEnd w:id="62"/>
+      <w:bookmarkEnd w:id="63"/>
+      <w:bookmarkEnd w:id="64"/>
     </w:p>
     <w:p>
       <w:pPr>
@@ -14117,14 +14226,14 @@
           <w:lang w:val="en-GB"/>
         </w:rPr>
       </w:pPr>
-      <w:bookmarkStart w:id="63" w:name="_Toc294537860"/>
+      <w:bookmarkStart w:id="65" w:name="_Toc294537860"/>
       <w:r>
         <w:rPr>
           <w:lang w:val="en-GB"/>
         </w:rPr>
         <w:t>Functionality 1</w:t>
       </w:r>
-      <w:bookmarkEnd w:id="63"/>
+      <w:bookmarkEnd w:id="65"/>
     </w:p>
     <w:p>
       <w:pPr>
@@ -14140,14 +14249,14 @@
           <w:lang w:val="en-GB"/>
         </w:rPr>
       </w:pPr>
-      <w:bookmarkStart w:id="64" w:name="_Toc294537861"/>
+      <w:bookmarkStart w:id="66" w:name="_Toc294537861"/>
       <w:r>
         <w:rPr>
           <w:lang w:val="en-GB"/>
         </w:rPr>
         <w:t>Functionality 2</w:t>
       </w:r>
-      <w:bookmarkEnd w:id="64"/>
+      <w:bookmarkEnd w:id="66"/>
     </w:p>
     <w:p>
       <w:pPr>
@@ -14166,22 +14275,22 @@
       <w:pPr>
         <w:pStyle w:val="Heading2"/>
       </w:pPr>
-      <w:bookmarkStart w:id="65" w:name="_Toc294537862"/>
+      <w:bookmarkStart w:id="67" w:name="_Toc294537862"/>
       <w:r>
         <w:t>Data Structure Design</w:t>
       </w:r>
-      <w:bookmarkEnd w:id="65"/>
+      <w:bookmarkEnd w:id="67"/>
     </w:p>
     <w:p/>
     <w:p>
       <w:pPr>
         <w:pStyle w:val="Heading1"/>
       </w:pPr>
-      <w:bookmarkStart w:id="66" w:name="_Toc294537863"/>
+      <w:bookmarkStart w:id="68" w:name="_Toc294537863"/>
       <w:r>
         <w:t>User interface design</w:t>
       </w:r>
-      <w:bookmarkEnd w:id="66"/>
+      <w:bookmarkEnd w:id="68"/>
     </w:p>
     <w:p>
       <w:pPr>
@@ -14212,11 +14321,11 @@
       <w:pPr>
         <w:pStyle w:val="Heading1"/>
       </w:pPr>
-      <w:bookmarkStart w:id="67" w:name="_Toc294537864"/>
+      <w:bookmarkStart w:id="69" w:name="_Toc294537864"/>
       <w:r>
         <w:t>Performance</w:t>
       </w:r>
-      <w:bookmarkEnd w:id="67"/>
+      <w:bookmarkEnd w:id="69"/>
       <w:r>
         <w:t xml:space="preserve"> </w:t>
       </w:r>
@@ -14230,32 +14339,32 @@
       <w:pPr>
         <w:pStyle w:val="Heading1"/>
       </w:pPr>
-      <w:bookmarkStart w:id="68" w:name="_Toc294537865"/>
+      <w:bookmarkStart w:id="70" w:name="_Toc294537865"/>
       <w:r>
         <w:t>Multi-Platform Issues</w:t>
       </w:r>
-      <w:bookmarkEnd w:id="68"/>
+      <w:bookmarkEnd w:id="70"/>
     </w:p>
     <w:p/>
     <w:p>
       <w:pPr>
         <w:pStyle w:val="Heading1"/>
       </w:pPr>
-      <w:bookmarkStart w:id="69" w:name="_Toc294537866"/>
+      <w:bookmarkStart w:id="71" w:name="_Toc294537866"/>
       <w:r>
         <w:t>Backward-Compatibility</w:t>
       </w:r>
-      <w:bookmarkEnd w:id="69"/>
+      <w:bookmarkEnd w:id="71"/>
     </w:p>
     <w:p>
       <w:pPr>
         <w:pStyle w:val="Heading1"/>
       </w:pPr>
-      <w:bookmarkStart w:id="70" w:name="_Toc294537867"/>
+      <w:bookmarkStart w:id="72" w:name="_Toc294537867"/>
       <w:r>
         <w:t>Benchmarking</w:t>
       </w:r>
-      <w:bookmarkEnd w:id="70"/>
+      <w:bookmarkEnd w:id="72"/>
     </w:p>
     <w:p/>
     <w:p/>
@@ -14267,11 +14376,11 @@
           <w:numId w:val="0"/>
         </w:numPr>
       </w:pPr>
-      <w:bookmarkStart w:id="71" w:name="_Toc294537868"/>
+      <w:bookmarkStart w:id="73" w:name="_Toc294537868"/>
       <w:r>
         <w:t>Open Issues</w:t>
       </w:r>
-      <w:bookmarkEnd w:id="71"/>
+      <w:bookmarkEnd w:id="73"/>
     </w:p>
     <w:p>
       <w:pPr>
@@ -14290,14 +14399,14 @@
       <w:pPr>
         <w:pStyle w:val="Appendix"/>
       </w:pPr>
-      <w:bookmarkStart w:id="72" w:name="_Toc30214783"/>
-      <w:bookmarkStart w:id="73" w:name="_Toc33153578"/>
+      <w:bookmarkStart w:id="74" w:name="_Toc30214783"/>
+      <w:bookmarkStart w:id="75" w:name="_Toc33153578"/>
       <w:r>
         <w:lastRenderedPageBreak/>
         <w:t>Appendix</w:t>
       </w:r>
-      <w:bookmarkEnd w:id="72"/>
-      <w:bookmarkEnd w:id="73"/>
+      <w:bookmarkEnd w:id="74"/>
+      <w:bookmarkEnd w:id="75"/>
       <w:r>
         <w:t xml:space="preserve"> A</w:t>
       </w:r>
@@ -14312,10 +14421,58 @@
       <w:pPr>
         <w:ind w:left="360"/>
       </w:pPr>
+      <w:r>
+        <w:t>For Elliptic curves:</w:t>
+      </w:r>
+    </w:p>
+    <w:p>
+      <w:pPr>
+        <w:ind w:left="360"/>
+      </w:pPr>
+      <w:r>
+        <w:t xml:space="preserve">Let p be the prime of the field over which the elliptic curve is defined. Then, allow a mapping of any string that is of length less than log p (i.e., less than the bit-length of p). Then, let x be </w:t>
+      </w:r>
+      <w:proofErr w:type="spellStart"/>
+      <w:r>
+        <w:t>UnsignedBigInteger</w:t>
+      </w:r>
+      <w:proofErr w:type="spellEnd"/>
+      <w:r>
+        <w:t xml:space="preserve"> conversion of that string (since it is of length less than the length of p, this should be a string smaller than p and so it is legal). Then compute y via the elliptic curve equation (y^2 = x^3 + ax + b). </w:t>
+      </w:r>
+      <w:proofErr w:type="gramStart"/>
+      <w:r>
+        <w:t>Regarding the mapping back from a point to a string: do the same in reverse.</w:t>
+      </w:r>
+      <w:proofErr w:type="gramEnd"/>
+      <w:r>
+        <w:t xml:space="preserve"> Ignore the y part and just convert the integer in the x part to a string.</w:t>
+      </w:r>
+    </w:p>
+    <w:p>
+      <w:pPr>
+        <w:ind w:left="360"/>
+      </w:pPr>
+      <w:r>
+        <w:t>For DLOG with safe primes:</w:t>
+      </w:r>
+    </w:p>
+    <w:p>
+      <w:pPr>
+        <w:ind w:left="360"/>
+      </w:pPr>
+      <w:r>
+        <w:t>We have the method written in the book so let's just do this. Specifically, given a string that is smaller than (p-1)/2 = q, map it into the group by squaring it modulo p. Then, mapping a group element back to a string is carried out by finding its square root mod p. (There are actually 2 square roots but only one between 1 and (p-1)/2, so this is the one that is taken.) In order to find a square root mod p, use the algorithm in the Handbook of Applied Cryptography, page 102, Algorithm 3.44.</w:t>
+      </w:r>
+    </w:p>
+    <w:p>
+      <w:pPr>
+        <w:ind w:left="360"/>
+      </w:pPr>
     </w:p>
     <w:sectPr>
-      <w:headerReference w:type="default" r:id="rId31"/>
-      <w:footerReference w:type="default" r:id="rId32"/>
+      <w:headerReference w:type="default" r:id="rId32"/>
+      <w:footerReference w:type="default" r:id="rId33"/>
       <w:pgSz w:w="11906" w:h="16838" w:code="9"/>
       <w:pgMar w:top="1418" w:right="424" w:bottom="1418" w:left="1418" w:header="720" w:footer="720" w:gutter="0"/>
       <w:cols w:space="720"/>
@@ -14387,7 +14544,7 @@
         <w:noProof/>
         <w:lang w:eastAsia="en-GB"/>
       </w:rPr>
-      <w:t>29</w:t>
+      <w:t>18</w:t>
     </w:r>
     <w:r>
       <w:fldChar w:fldCharType="end"/>
@@ -14403,7 +14560,7 @@
         <w:rPr>
           <w:noProof/>
         </w:rPr>
-        <w:t>29</w:t>
+        <w:t>31</w:t>
       </w:r>
     </w:fldSimple>
     <w:r>
@@ -16972,6 +17129,92 @@
     </w:lvl>
   </w:abstractNum>
   <w:abstractNum w:abstractNumId="19">
+    <w:nsid w:val="4376525B"/>
+    <w:multiLevelType w:val="hybridMultilevel"/>
+    <w:tmpl w:val="85C434B2"/>
+    <w:lvl w:ilvl="0" w:tplc="0409000F">
+      <w:start w:val="1"/>
+      <w:numFmt w:val="decimal"/>
+      <w:lvlText w:val="%1."/>
+      <w:lvlJc w:val="left"/>
+      <w:pPr>
+        <w:ind w:left="720" w:hanging="360"/>
+      </w:pPr>
+    </w:lvl>
+    <w:lvl w:ilvl="1" w:tplc="04090019" w:tentative="1">
+      <w:start w:val="1"/>
+      <w:numFmt w:val="lowerLetter"/>
+      <w:lvlText w:val="%2."/>
+      <w:lvlJc w:val="left"/>
+      <w:pPr>
+        <w:ind w:left="1440" w:hanging="360"/>
+      </w:pPr>
+    </w:lvl>
+    <w:lvl w:ilvl="2" w:tplc="0409001B" w:tentative="1">
+      <w:start w:val="1"/>
+      <w:numFmt w:val="lowerRoman"/>
+      <w:lvlText w:val="%3."/>
+      <w:lvlJc w:val="right"/>
+      <w:pPr>
+        <w:ind w:left="2160" w:hanging="180"/>
+      </w:pPr>
+    </w:lvl>
+    <w:lvl w:ilvl="3" w:tplc="0409000F" w:tentative="1">
+      <w:start w:val="1"/>
+      <w:numFmt w:val="decimal"/>
+      <w:lvlText w:val="%4."/>
+      <w:lvlJc w:val="left"/>
+      <w:pPr>
+        <w:ind w:left="2880" w:hanging="360"/>
+      </w:pPr>
+    </w:lvl>
+    <w:lvl w:ilvl="4" w:tplc="04090019" w:tentative="1">
+      <w:start w:val="1"/>
+      <w:numFmt w:val="lowerLetter"/>
+      <w:lvlText w:val="%5."/>
+      <w:lvlJc w:val="left"/>
+      <w:pPr>
+        <w:ind w:left="3600" w:hanging="360"/>
+      </w:pPr>
+    </w:lvl>
+    <w:lvl w:ilvl="5" w:tplc="0409001B" w:tentative="1">
+      <w:start w:val="1"/>
+      <w:numFmt w:val="lowerRoman"/>
+      <w:lvlText w:val="%6."/>
+      <w:lvlJc w:val="right"/>
+      <w:pPr>
+        <w:ind w:left="4320" w:hanging="180"/>
+      </w:pPr>
+    </w:lvl>
+    <w:lvl w:ilvl="6" w:tplc="0409000F" w:tentative="1">
+      <w:start w:val="1"/>
+      <w:numFmt w:val="decimal"/>
+      <w:lvlText w:val="%7."/>
+      <w:lvlJc w:val="left"/>
+      <w:pPr>
+        <w:ind w:left="5040" w:hanging="360"/>
+      </w:pPr>
+    </w:lvl>
+    <w:lvl w:ilvl="7" w:tplc="04090019" w:tentative="1">
+      <w:start w:val="1"/>
+      <w:numFmt w:val="lowerLetter"/>
+      <w:lvlText w:val="%8."/>
+      <w:lvlJc w:val="left"/>
+      <w:pPr>
+        <w:ind w:left="5760" w:hanging="360"/>
+      </w:pPr>
+    </w:lvl>
+    <w:lvl w:ilvl="8" w:tplc="0409001B" w:tentative="1">
+      <w:start w:val="1"/>
+      <w:numFmt w:val="lowerRoman"/>
+      <w:lvlText w:val="%9."/>
+      <w:lvlJc w:val="right"/>
+      <w:pPr>
+        <w:ind w:left="6480" w:hanging="180"/>
+      </w:pPr>
+    </w:lvl>
+  </w:abstractNum>
+  <w:abstractNum w:abstractNumId="20">
     <w:nsid w:val="445A777C"/>
     <w:multiLevelType w:val="hybridMultilevel"/>
     <w:tmpl w:val="3F309012"/>
@@ -17084,7 +17327,7 @@
       </w:rPr>
     </w:lvl>
   </w:abstractNum>
-  <w:abstractNum w:abstractNumId="20">
+  <w:abstractNum w:abstractNumId="21">
     <w:nsid w:val="489A10C0"/>
     <w:multiLevelType w:val="hybridMultilevel"/>
     <w:tmpl w:val="1CCC3768"/>
@@ -17197,7 +17440,7 @@
       </w:rPr>
     </w:lvl>
   </w:abstractNum>
-  <w:abstractNum w:abstractNumId="21">
+  <w:abstractNum w:abstractNumId="22">
     <w:nsid w:val="4E763BB6"/>
     <w:multiLevelType w:val="hybridMultilevel"/>
     <w:tmpl w:val="CE2AC0DA"/>
@@ -17310,7 +17553,7 @@
       </w:rPr>
     </w:lvl>
   </w:abstractNum>
-  <w:abstractNum w:abstractNumId="22">
+  <w:abstractNum w:abstractNumId="23">
     <w:nsid w:val="55E62A18"/>
     <w:multiLevelType w:val="hybridMultilevel"/>
     <w:tmpl w:val="9B50E314"/>
@@ -17423,7 +17666,7 @@
       </w:rPr>
     </w:lvl>
   </w:abstractNum>
-  <w:abstractNum w:abstractNumId="23">
+  <w:abstractNum w:abstractNumId="24">
     <w:nsid w:val="57355213"/>
     <w:multiLevelType w:val="hybridMultilevel"/>
     <w:tmpl w:val="F612BED8"/>
@@ -17536,7 +17779,7 @@
       </w:rPr>
     </w:lvl>
   </w:abstractNum>
-  <w:abstractNum w:abstractNumId="24">
+  <w:abstractNum w:abstractNumId="25">
     <w:nsid w:val="5B9F381D"/>
     <w:multiLevelType w:val="hybridMultilevel"/>
     <w:tmpl w:val="7EF87F2E"/>
@@ -17625,7 +17868,7 @@
       </w:pPr>
     </w:lvl>
   </w:abstractNum>
-  <w:abstractNum w:abstractNumId="25">
+  <w:abstractNum w:abstractNumId="26">
     <w:nsid w:val="5C8108CB"/>
     <w:multiLevelType w:val="hybridMultilevel"/>
     <w:tmpl w:val="0FF20B50"/>
@@ -17738,7 +17981,93 @@
       </w:rPr>
     </w:lvl>
   </w:abstractNum>
-  <w:abstractNum w:abstractNumId="26">
+  <w:abstractNum w:abstractNumId="27">
+    <w:nsid w:val="5E930530"/>
+    <w:multiLevelType w:val="hybridMultilevel"/>
+    <w:tmpl w:val="CE2CF526"/>
+    <w:lvl w:ilvl="0" w:tplc="0409000F">
+      <w:start w:val="1"/>
+      <w:numFmt w:val="decimal"/>
+      <w:lvlText w:val="%1."/>
+      <w:lvlJc w:val="left"/>
+      <w:pPr>
+        <w:ind w:left="720" w:hanging="360"/>
+      </w:pPr>
+    </w:lvl>
+    <w:lvl w:ilvl="1" w:tplc="04090019" w:tentative="1">
+      <w:start w:val="1"/>
+      <w:numFmt w:val="lowerLetter"/>
+      <w:lvlText w:val="%2."/>
+      <w:lvlJc w:val="left"/>
+      <w:pPr>
+        <w:ind w:left="1440" w:hanging="360"/>
+      </w:pPr>
+    </w:lvl>
+    <w:lvl w:ilvl="2" w:tplc="0409001B" w:tentative="1">
+      <w:start w:val="1"/>
+      <w:numFmt w:val="lowerRoman"/>
+      <w:lvlText w:val="%3."/>
+      <w:lvlJc w:val="right"/>
+      <w:pPr>
+        <w:ind w:left="2160" w:hanging="180"/>
+      </w:pPr>
+    </w:lvl>
+    <w:lvl w:ilvl="3" w:tplc="0409000F" w:tentative="1">
+      <w:start w:val="1"/>
+      <w:numFmt w:val="decimal"/>
+      <w:lvlText w:val="%4."/>
+      <w:lvlJc w:val="left"/>
+      <w:pPr>
+        <w:ind w:left="2880" w:hanging="360"/>
+      </w:pPr>
+    </w:lvl>
+    <w:lvl w:ilvl="4" w:tplc="04090019" w:tentative="1">
+      <w:start w:val="1"/>
+      <w:numFmt w:val="lowerLetter"/>
+      <w:lvlText w:val="%5."/>
+      <w:lvlJc w:val="left"/>
+      <w:pPr>
+        <w:ind w:left="3600" w:hanging="360"/>
+      </w:pPr>
+    </w:lvl>
+    <w:lvl w:ilvl="5" w:tplc="0409001B" w:tentative="1">
+      <w:start w:val="1"/>
+      <w:numFmt w:val="lowerRoman"/>
+      <w:lvlText w:val="%6."/>
+      <w:lvlJc w:val="right"/>
+      <w:pPr>
+        <w:ind w:left="4320" w:hanging="180"/>
+      </w:pPr>
+    </w:lvl>
+    <w:lvl w:ilvl="6" w:tplc="0409000F" w:tentative="1">
+      <w:start w:val="1"/>
+      <w:numFmt w:val="decimal"/>
+      <w:lvlText w:val="%7."/>
+      <w:lvlJc w:val="left"/>
+      <w:pPr>
+        <w:ind w:left="5040" w:hanging="360"/>
+      </w:pPr>
+    </w:lvl>
+    <w:lvl w:ilvl="7" w:tplc="04090019" w:tentative="1">
+      <w:start w:val="1"/>
+      <w:numFmt w:val="lowerLetter"/>
+      <w:lvlText w:val="%8."/>
+      <w:lvlJc w:val="left"/>
+      <w:pPr>
+        <w:ind w:left="5760" w:hanging="360"/>
+      </w:pPr>
+    </w:lvl>
+    <w:lvl w:ilvl="8" w:tplc="0409001B" w:tentative="1">
+      <w:start w:val="1"/>
+      <w:numFmt w:val="lowerRoman"/>
+      <w:lvlText w:val="%9."/>
+      <w:lvlJc w:val="right"/>
+      <w:pPr>
+        <w:ind w:left="6480" w:hanging="180"/>
+      </w:pPr>
+    </w:lvl>
+  </w:abstractNum>
+  <w:abstractNum w:abstractNumId="28">
     <w:nsid w:val="5ECA31A2"/>
     <w:multiLevelType w:val="hybridMultilevel"/>
     <w:tmpl w:val="9BE07AEA"/>
@@ -17851,7 +18180,7 @@
       </w:rPr>
     </w:lvl>
   </w:abstractNum>
-  <w:abstractNum w:abstractNumId="27">
+  <w:abstractNum w:abstractNumId="29">
     <w:nsid w:val="5FCF5964"/>
     <w:multiLevelType w:val="hybridMultilevel"/>
     <w:tmpl w:val="176E2634"/>
@@ -17964,7 +18293,7 @@
       </w:rPr>
     </w:lvl>
   </w:abstractNum>
-  <w:abstractNum w:abstractNumId="28">
+  <w:abstractNum w:abstractNumId="30">
     <w:nsid w:val="674101EE"/>
     <w:multiLevelType w:val="hybridMultilevel"/>
     <w:tmpl w:val="76505556"/>
@@ -18077,7 +18406,7 @@
       </w:rPr>
     </w:lvl>
   </w:abstractNum>
-  <w:abstractNum w:abstractNumId="29">
+  <w:abstractNum w:abstractNumId="31">
     <w:nsid w:val="6A225DD0"/>
     <w:multiLevelType w:val="hybridMultilevel"/>
     <w:tmpl w:val="7C541996"/>
@@ -18166,10 +18495,10 @@
       </w:pPr>
     </w:lvl>
   </w:abstractNum>
-  <w:abstractNum w:abstractNumId="30">
+  <w:abstractNum w:abstractNumId="32">
     <w:nsid w:val="6D5C1F9F"/>
     <w:multiLevelType w:val="hybridMultilevel"/>
-    <w:tmpl w:val="381AB23E"/>
+    <w:tmpl w:val="AB8A69AC"/>
     <w:lvl w:ilvl="0" w:tplc="04090001">
       <w:start w:val="1"/>
       <w:numFmt w:val="bullet"/>
@@ -18279,7 +18608,7 @@
       </w:rPr>
     </w:lvl>
   </w:abstractNum>
-  <w:abstractNum w:abstractNumId="31">
+  <w:abstractNum w:abstractNumId="33">
     <w:nsid w:val="6EDA62E9"/>
     <w:multiLevelType w:val="hybridMultilevel"/>
     <w:tmpl w:val="ACC21162"/>
@@ -18419,7 +18748,7 @@
       </w:rPr>
     </w:lvl>
   </w:abstractNum>
-  <w:abstractNum w:abstractNumId="32">
+  <w:abstractNum w:abstractNumId="34">
     <w:nsid w:val="73222986"/>
     <w:multiLevelType w:val="hybridMultilevel"/>
     <w:tmpl w:val="8220A9F8"/>
@@ -18532,7 +18861,7 @@
       </w:rPr>
     </w:lvl>
   </w:abstractNum>
-  <w:abstractNum w:abstractNumId="33">
+  <w:abstractNum w:abstractNumId="35">
     <w:nsid w:val="752A20F7"/>
     <w:multiLevelType w:val="hybridMultilevel"/>
     <w:tmpl w:val="D37021BE"/>
@@ -18672,7 +19001,7 @@
       </w:rPr>
     </w:lvl>
   </w:abstractNum>
-  <w:abstractNum w:abstractNumId="34">
+  <w:abstractNum w:abstractNumId="36">
     <w:nsid w:val="79463B5B"/>
     <w:multiLevelType w:val="hybridMultilevel"/>
     <w:tmpl w:val="A29AA046"/>
@@ -18828,16 +19157,16 @@
     <w:abstractNumId w:val="14"/>
   </w:num>
   <w:num w:numId="6">
-    <w:abstractNumId w:val="31"/>
+    <w:abstractNumId w:val="33"/>
   </w:num>
   <w:num w:numId="7">
     <w:abstractNumId w:val="9"/>
   </w:num>
   <w:num w:numId="8">
-    <w:abstractNumId w:val="33"/>
+    <w:abstractNumId w:val="35"/>
   </w:num>
   <w:num w:numId="9">
-    <w:abstractNumId w:val="34"/>
+    <w:abstractNumId w:val="36"/>
   </w:num>
   <w:num w:numId="10">
     <w:abstractNumId w:val="5"/>
@@ -18846,7 +19175,7 @@
     <w:abstractNumId w:val="12"/>
   </w:num>
   <w:num w:numId="12">
-    <w:abstractNumId w:val="29"/>
+    <w:abstractNumId w:val="31"/>
   </w:num>
   <w:num w:numId="13">
     <w:abstractNumId w:val="4"/>
@@ -18891,7 +19220,7 @@
     <w:abstractNumId w:val="6"/>
   </w:num>
   <w:num w:numId="18">
-    <w:abstractNumId w:val="23"/>
+    <w:abstractNumId w:val="24"/>
   </w:num>
   <w:num w:numId="19">
     <w:abstractNumId w:val="15"/>
@@ -18900,25 +19229,25 @@
     <w:abstractNumId w:val="1"/>
   </w:num>
   <w:num w:numId="21">
-    <w:abstractNumId w:val="24"/>
+    <w:abstractNumId w:val="25"/>
   </w:num>
   <w:num w:numId="22">
-    <w:abstractNumId w:val="32"/>
+    <w:abstractNumId w:val="34"/>
   </w:num>
   <w:num w:numId="23">
     <w:abstractNumId w:val="2"/>
   </w:num>
   <w:num w:numId="24">
-    <w:abstractNumId w:val="21"/>
+    <w:abstractNumId w:val="22"/>
   </w:num>
   <w:num w:numId="25">
     <w:abstractNumId w:val="3"/>
   </w:num>
   <w:num w:numId="26">
-    <w:abstractNumId w:val="30"/>
+    <w:abstractNumId w:val="32"/>
   </w:num>
   <w:num w:numId="27">
-    <w:abstractNumId w:val="30"/>
+    <w:abstractNumId w:val="32"/>
     <w:lvlOverride w:ilvl="0"/>
     <w:lvlOverride w:ilvl="1"/>
     <w:lvlOverride w:ilvl="2"/>
@@ -18942,13 +19271,13 @@
     </w:lvlOverride>
   </w:num>
   <w:num w:numId="28">
-    <w:abstractNumId w:val="25"/>
+    <w:abstractNumId w:val="26"/>
   </w:num>
   <w:num w:numId="29">
-    <w:abstractNumId w:val="20"/>
+    <w:abstractNumId w:val="21"/>
   </w:num>
   <w:num w:numId="30">
-    <w:abstractNumId w:val="27"/>
+    <w:abstractNumId w:val="29"/>
   </w:num>
   <w:num w:numId="31">
     <w:abstractNumId w:val="7"/>
@@ -18960,16 +19289,22 @@
     <w:abstractNumId w:val="18"/>
   </w:num>
   <w:num w:numId="34">
+    <w:abstractNumId w:val="30"/>
+  </w:num>
+  <w:num w:numId="35">
+    <w:abstractNumId w:val="20"/>
+  </w:num>
+  <w:num w:numId="36">
+    <w:abstractNumId w:val="23"/>
+  </w:num>
+  <w:num w:numId="37">
     <w:abstractNumId w:val="28"/>
   </w:num>
-  <w:num w:numId="35">
+  <w:num w:numId="38">
     <w:abstractNumId w:val="19"/>
   </w:num>
-  <w:num w:numId="36">
-    <w:abstractNumId w:val="22"/>
-  </w:num>
-  <w:num w:numId="37">
-    <w:abstractNumId w:val="26"/>
+  <w:num w:numId="39">
+    <w:abstractNumId w:val="27"/>
   </w:num>
   <w:numIdMacAtCleanup w:val="9"/>
 </w:numbering>
@@ -20294,7 +20629,7 @@
 </file>
 
 <file path=customXml/itemProps1.xml><?xml version="1.0" encoding="utf-8"?>
-<ds:datastoreItem xmlns:ds="http://schemas.openxmlformats.org/officeDocument/2006/customXml" ds:itemID="{6320946D-424F-4799-8FB9-FFCC05804729}">
+<ds:datastoreItem xmlns:ds="http://schemas.openxmlformats.org/officeDocument/2006/customXml" ds:itemID="{075E137C-5F92-4594-B9B6-222006B2FD4E}">
   <ds:schemaRefs>
     <ds:schemaRef ds:uri="http://schemas.openxmlformats.org/officeDocument/2006/bibliography"/>
   </ds:schemaRefs>

</xml_diff>